<commit_message>
Added an outline for the goals and solutions I will need to answer for A Cat, a Parrot and a Bag of Seed problem.
</commit_message>
<xml_diff>
--- a/Niebuhr_Jesica_ProblemSolving.docx
+++ b/Niebuhr_Jesica_ProblemSolving.docx
@@ -124,6 +124,146 @@
       </w:pPr>
       <w:r>
         <w:t>The overall goal is to get everyone across the river safely without the cat eating the parrot or the parrot eating the seed.</w:t>
+      </w:r>
+    </w:p>
+    <w:p>
+      <w:pPr>
+        <w:pStyle w:val="ListParagraph"/>
+        <w:numPr>
+          <w:ilvl w:val="0"/>
+          <w:numId w:val="1"/>
+        </w:numPr>
+      </w:pPr>
+      <w:r>
+        <w:t>Break the problem apart</w:t>
+      </w:r>
+    </w:p>
+    <w:p>
+      <w:pPr>
+        <w:pStyle w:val="ListParagraph"/>
+        <w:numPr>
+          <w:ilvl w:val="1"/>
+          <w:numId w:val="1"/>
+        </w:numPr>
+      </w:pPr>
+      <w:r>
+        <w:t>What are the constraints?</w:t>
+      </w:r>
+    </w:p>
+    <w:p>
+      <w:pPr>
+        <w:pStyle w:val="ListParagraph"/>
+        <w:numPr>
+          <w:ilvl w:val="1"/>
+          <w:numId w:val="1"/>
+        </w:numPr>
+      </w:pPr>
+      <w:r>
+        <w:t>What are the sub-goals?</w:t>
+      </w:r>
+    </w:p>
+    <w:p>
+      <w:pPr>
+        <w:pStyle w:val="ListParagraph"/>
+        <w:numPr>
+          <w:ilvl w:val="0"/>
+          <w:numId w:val="1"/>
+        </w:numPr>
+      </w:pPr>
+      <w:r>
+        <w:t>Identify potential solutions</w:t>
+      </w:r>
+    </w:p>
+    <w:p>
+      <w:pPr>
+        <w:pStyle w:val="ListParagraph"/>
+        <w:numPr>
+          <w:ilvl w:val="1"/>
+          <w:numId w:val="1"/>
+        </w:numPr>
+      </w:pPr>
+      <w:r>
+        <w:t>For each of the sub-problems you’ve discussed in #2, what is a possible solution?</w:t>
+      </w:r>
+    </w:p>
+    <w:p>
+      <w:pPr>
+        <w:pStyle w:val="ListParagraph"/>
+        <w:numPr>
+          <w:ilvl w:val="0"/>
+          <w:numId w:val="1"/>
+        </w:numPr>
+      </w:pPr>
+      <w:r>
+        <w:t>Evaluate each potential solution</w:t>
+      </w:r>
+    </w:p>
+    <w:p>
+      <w:pPr>
+        <w:pStyle w:val="ListParagraph"/>
+        <w:numPr>
+          <w:ilvl w:val="1"/>
+          <w:numId w:val="1"/>
+        </w:numPr>
+      </w:pPr>
+      <w:r>
+        <w:t>Does each solution meet the goals?</w:t>
+      </w:r>
+    </w:p>
+    <w:p>
+      <w:pPr>
+        <w:pStyle w:val="ListParagraph"/>
+        <w:numPr>
+          <w:ilvl w:val="1"/>
+          <w:numId w:val="1"/>
+        </w:numPr>
+      </w:pPr>
+      <w:r>
+        <w:t>Will each solution work for ALL cases?</w:t>
+      </w:r>
+    </w:p>
+    <w:p>
+      <w:pPr>
+        <w:pStyle w:val="ListParagraph"/>
+        <w:numPr>
+          <w:ilvl w:val="0"/>
+          <w:numId w:val="1"/>
+        </w:numPr>
+      </w:pPr>
+      <w:r>
+        <w:t>Choose a solution and develop a plan to implement it.</w:t>
+      </w:r>
+    </w:p>
+    <w:p>
+      <w:pPr>
+        <w:pStyle w:val="ListParagraph"/>
+        <w:numPr>
+          <w:ilvl w:val="1"/>
+          <w:numId w:val="1"/>
+        </w:numPr>
+      </w:pPr>
+      <w:r>
+        <w:t>Explain the solution in full</w:t>
+      </w:r>
+    </w:p>
+    <w:p>
+      <w:pPr>
+        <w:pStyle w:val="ListParagraph"/>
+        <w:numPr>
+          <w:ilvl w:val="1"/>
+          <w:numId w:val="1"/>
+        </w:numPr>
+      </w:pPr>
+      <w:r>
+        <w:t>Describe some test cases you tried out to make sure it works.  (</w:t>
+      </w:r>
+      <w:proofErr w:type="gramStart"/>
+      <w:r>
+        <w:t>you</w:t>
+      </w:r>
+      <w:proofErr w:type="gramEnd"/>
+      <w:r>
+        <w:t xml:space="preserve"> can include drawings and diagrams as part of you explanation as long as they are clearly communicating the solution).</w:t>
       </w:r>
       <w:bookmarkStart w:id="0" w:name="_GoBack"/>
       <w:bookmarkEnd w:id="0"/>

</xml_diff>

<commit_message>
Added second Problem along with an outline to guide answering questions.
</commit_message>
<xml_diff>
--- a/Niebuhr_Jesica_ProblemSolving.docx
+++ b/Niebuhr_Jesica_ProblemSolving.docx
@@ -255,19 +255,204 @@
         </w:numPr>
       </w:pPr>
       <w:r>
-        <w:t>Describe some test cases you tried out to make sure it works.  (</w:t>
-      </w:r>
-      <w:proofErr w:type="gramStart"/>
-      <w:r>
-        <w:t>you</w:t>
-      </w:r>
-      <w:proofErr w:type="gramEnd"/>
-      <w:r>
-        <w:t xml:space="preserve"> can include drawings and diagrams as part of you explanation as long as they are clearly communicating the solution).</w:t>
+        <w:t>Describe some test cases you tried out to make sure it works.  (you can include drawings and diagrams as part of you explanation as long as they are clearly communicating the solution).</w:t>
+      </w:r>
+    </w:p>
+    <w:p/>
+    <w:p/>
+    <w:p>
+      <w:r>
+        <w:t>Socks in the Dark:</w:t>
+      </w:r>
+      <w:r>
+        <w:t xml:space="preserve"> </w:t>
+      </w:r>
+    </w:p>
+    <w:p/>
+    <w:p>
+      <w:pPr>
+        <w:pStyle w:val="ListParagraph"/>
+        <w:numPr>
+          <w:ilvl w:val="0"/>
+          <w:numId w:val="2"/>
+        </w:numPr>
+      </w:pPr>
+      <w:r>
+        <w:t>Define the problem</w:t>
+      </w:r>
+    </w:p>
+    <w:p>
+      <w:pPr>
+        <w:pStyle w:val="ListParagraph"/>
+        <w:numPr>
+          <w:ilvl w:val="1"/>
+          <w:numId w:val="2"/>
+        </w:numPr>
+      </w:pPr>
+      <w:r>
+        <w:t>Do this in your own words.</w:t>
+      </w:r>
+    </w:p>
+    <w:p>
+      <w:pPr>
+        <w:pStyle w:val="ListParagraph"/>
+        <w:numPr>
+          <w:ilvl w:val="1"/>
+          <w:numId w:val="2"/>
+        </w:numPr>
+      </w:pPr>
+      <w:r>
+        <w:t>What insight can you offer into the problem that isn’t apparent in the word problem alone?</w:t>
       </w:r>
       <w:bookmarkStart w:id="0" w:name="_GoBack"/>
       <w:bookmarkEnd w:id="0"/>
     </w:p>
+    <w:p>
+      <w:pPr>
+        <w:pStyle w:val="ListParagraph"/>
+        <w:numPr>
+          <w:ilvl w:val="1"/>
+          <w:numId w:val="2"/>
+        </w:numPr>
+      </w:pPr>
+      <w:r>
+        <w:t>What is the overall goal?</w:t>
+      </w:r>
+    </w:p>
+    <w:p>
+      <w:pPr>
+        <w:pStyle w:val="ListParagraph"/>
+        <w:numPr>
+          <w:ilvl w:val="0"/>
+          <w:numId w:val="2"/>
+        </w:numPr>
+      </w:pPr>
+      <w:r>
+        <w:t>Break the problem apart</w:t>
+      </w:r>
+    </w:p>
+    <w:p>
+      <w:pPr>
+        <w:pStyle w:val="ListParagraph"/>
+        <w:numPr>
+          <w:ilvl w:val="1"/>
+          <w:numId w:val="2"/>
+        </w:numPr>
+      </w:pPr>
+      <w:r>
+        <w:t>What are the constraints?</w:t>
+      </w:r>
+    </w:p>
+    <w:p>
+      <w:pPr>
+        <w:pStyle w:val="ListParagraph"/>
+        <w:numPr>
+          <w:ilvl w:val="1"/>
+          <w:numId w:val="2"/>
+        </w:numPr>
+      </w:pPr>
+      <w:r>
+        <w:t>What are the sub-goals?</w:t>
+      </w:r>
+    </w:p>
+    <w:p>
+      <w:pPr>
+        <w:pStyle w:val="ListParagraph"/>
+        <w:numPr>
+          <w:ilvl w:val="0"/>
+          <w:numId w:val="2"/>
+        </w:numPr>
+      </w:pPr>
+      <w:r>
+        <w:t>Identify potential solutions</w:t>
+      </w:r>
+    </w:p>
+    <w:p>
+      <w:pPr>
+        <w:pStyle w:val="ListParagraph"/>
+        <w:numPr>
+          <w:ilvl w:val="1"/>
+          <w:numId w:val="2"/>
+        </w:numPr>
+      </w:pPr>
+      <w:r>
+        <w:lastRenderedPageBreak/>
+        <w:t>For each of the sub-problems you’ve discussed in #2, what is a possible solution?</w:t>
+      </w:r>
+    </w:p>
+    <w:p>
+      <w:pPr>
+        <w:pStyle w:val="ListParagraph"/>
+        <w:numPr>
+          <w:ilvl w:val="0"/>
+          <w:numId w:val="2"/>
+        </w:numPr>
+      </w:pPr>
+      <w:r>
+        <w:t>Evaluate each potential solution</w:t>
+      </w:r>
+    </w:p>
+    <w:p>
+      <w:pPr>
+        <w:pStyle w:val="ListParagraph"/>
+        <w:numPr>
+          <w:ilvl w:val="1"/>
+          <w:numId w:val="2"/>
+        </w:numPr>
+      </w:pPr>
+      <w:r>
+        <w:t>Does each solution meet the goals?</w:t>
+      </w:r>
+    </w:p>
+    <w:p>
+      <w:pPr>
+        <w:pStyle w:val="ListParagraph"/>
+        <w:numPr>
+          <w:ilvl w:val="1"/>
+          <w:numId w:val="2"/>
+        </w:numPr>
+      </w:pPr>
+      <w:r>
+        <w:t>Will each solution work for ALL cases?</w:t>
+      </w:r>
+    </w:p>
+    <w:p>
+      <w:pPr>
+        <w:pStyle w:val="ListParagraph"/>
+        <w:numPr>
+          <w:ilvl w:val="0"/>
+          <w:numId w:val="2"/>
+        </w:numPr>
+      </w:pPr>
+      <w:r>
+        <w:t>Choose a solution and develop a plan to implement it.</w:t>
+      </w:r>
+    </w:p>
+    <w:p>
+      <w:pPr>
+        <w:pStyle w:val="ListParagraph"/>
+        <w:numPr>
+          <w:ilvl w:val="1"/>
+          <w:numId w:val="2"/>
+        </w:numPr>
+      </w:pPr>
+      <w:r>
+        <w:t>Explain the solution in full</w:t>
+      </w:r>
+    </w:p>
+    <w:p>
+      <w:pPr>
+        <w:pStyle w:val="ListParagraph"/>
+        <w:numPr>
+          <w:ilvl w:val="1"/>
+          <w:numId w:val="2"/>
+        </w:numPr>
+      </w:pPr>
+      <w:r>
+        <w:t>Describe some test cases you tried out to make sure it works.  (you can include drawings and diagrams as part of you explanation as long as they are clearly communicating the solution).</w:t>
+      </w:r>
+    </w:p>
+    <w:p/>
     <w:p/>
     <w:p/>
     <w:sectPr>
@@ -283,6 +468,92 @@
 <file path=word/numbering.xml><?xml version="1.0" encoding="utf-8"?>
 <w:numbering xmlns:wpc="http://schemas.microsoft.com/office/word/2010/wordprocessingCanvas" xmlns:mo="http://schemas.microsoft.com/office/mac/office/2008/main" xmlns:mc="http://schemas.openxmlformats.org/markup-compatibility/2006" xmlns:mv="urn:schemas-microsoft-com:mac:vml" xmlns:o="urn:schemas-microsoft-com:office:office" xmlns:r="http://schemas.openxmlformats.org/officeDocument/2006/relationships" xmlns:m="http://schemas.openxmlformats.org/officeDocument/2006/math" xmlns:v="urn:schemas-microsoft-com:vml" xmlns:wp14="http://schemas.microsoft.com/office/word/2010/wordprocessingDrawing" xmlns:wp="http://schemas.openxmlformats.org/drawingml/2006/wordprocessingDrawing" xmlns:w10="urn:schemas-microsoft-com:office:word" xmlns:w="http://schemas.openxmlformats.org/wordprocessingml/2006/main" xmlns:w14="http://schemas.microsoft.com/office/word/2010/wordml" xmlns:wpg="http://schemas.microsoft.com/office/word/2010/wordprocessingGroup" xmlns:wpi="http://schemas.microsoft.com/office/word/2010/wordprocessingInk" xmlns:wne="http://schemas.microsoft.com/office/word/2006/wordml" xmlns:wps="http://schemas.microsoft.com/office/word/2010/wordprocessingShape" mc:Ignorable="w14 wp14">
   <w:abstractNum w:abstractNumId="0">
+    <w:nsid w:val="43FE3C49"/>
+    <w:multiLevelType w:val="hybridMultilevel"/>
+    <w:tmpl w:val="EEF6E81A"/>
+    <w:lvl w:ilvl="0" w:tplc="0409000F">
+      <w:start w:val="1"/>
+      <w:numFmt w:val="decimal"/>
+      <w:lvlText w:val="%1."/>
+      <w:lvlJc w:val="left"/>
+      <w:pPr>
+        <w:ind w:left="720" w:hanging="360"/>
+      </w:pPr>
+    </w:lvl>
+    <w:lvl w:ilvl="1" w:tplc="04090019">
+      <w:start w:val="1"/>
+      <w:numFmt w:val="lowerLetter"/>
+      <w:lvlText w:val="%2."/>
+      <w:lvlJc w:val="left"/>
+      <w:pPr>
+        <w:ind w:left="1440" w:hanging="360"/>
+      </w:pPr>
+    </w:lvl>
+    <w:lvl w:ilvl="2" w:tplc="0409001B" w:tentative="1">
+      <w:start w:val="1"/>
+      <w:numFmt w:val="lowerRoman"/>
+      <w:lvlText w:val="%3."/>
+      <w:lvlJc w:val="right"/>
+      <w:pPr>
+        <w:ind w:left="2160" w:hanging="180"/>
+      </w:pPr>
+    </w:lvl>
+    <w:lvl w:ilvl="3" w:tplc="0409000F" w:tentative="1">
+      <w:start w:val="1"/>
+      <w:numFmt w:val="decimal"/>
+      <w:lvlText w:val="%4."/>
+      <w:lvlJc w:val="left"/>
+      <w:pPr>
+        <w:ind w:left="2880" w:hanging="360"/>
+      </w:pPr>
+    </w:lvl>
+    <w:lvl w:ilvl="4" w:tplc="04090019" w:tentative="1">
+      <w:start w:val="1"/>
+      <w:numFmt w:val="lowerLetter"/>
+      <w:lvlText w:val="%5."/>
+      <w:lvlJc w:val="left"/>
+      <w:pPr>
+        <w:ind w:left="3600" w:hanging="360"/>
+      </w:pPr>
+    </w:lvl>
+    <w:lvl w:ilvl="5" w:tplc="0409001B" w:tentative="1">
+      <w:start w:val="1"/>
+      <w:numFmt w:val="lowerRoman"/>
+      <w:lvlText w:val="%6."/>
+      <w:lvlJc w:val="right"/>
+      <w:pPr>
+        <w:ind w:left="4320" w:hanging="180"/>
+      </w:pPr>
+    </w:lvl>
+    <w:lvl w:ilvl="6" w:tplc="0409000F" w:tentative="1">
+      <w:start w:val="1"/>
+      <w:numFmt w:val="decimal"/>
+      <w:lvlText w:val="%7."/>
+      <w:lvlJc w:val="left"/>
+      <w:pPr>
+        <w:ind w:left="5040" w:hanging="360"/>
+      </w:pPr>
+    </w:lvl>
+    <w:lvl w:ilvl="7" w:tplc="04090019" w:tentative="1">
+      <w:start w:val="1"/>
+      <w:numFmt w:val="lowerLetter"/>
+      <w:lvlText w:val="%8."/>
+      <w:lvlJc w:val="left"/>
+      <w:pPr>
+        <w:ind w:left="5760" w:hanging="360"/>
+      </w:pPr>
+    </w:lvl>
+    <w:lvl w:ilvl="8" w:tplc="0409001B" w:tentative="1">
+      <w:start w:val="1"/>
+      <w:numFmt w:val="lowerRoman"/>
+      <w:lvlText w:val="%9."/>
+      <w:lvlJc w:val="right"/>
+      <w:pPr>
+        <w:ind w:left="6480" w:hanging="180"/>
+      </w:pPr>
+    </w:lvl>
+  </w:abstractNum>
+  <w:abstractNum w:abstractNumId="1">
     <w:nsid w:val="79D116AC"/>
     <w:multiLevelType w:val="hybridMultilevel"/>
     <w:tmpl w:val="EEF6E81A"/>
@@ -369,6 +640,9 @@
     </w:lvl>
   </w:abstractNum>
   <w:num w:numId="1">
+    <w:abstractNumId w:val="1"/>
+  </w:num>
+  <w:num w:numId="2">
     <w:abstractNumId w:val="0"/>
   </w:num>
 </w:numbering>

</xml_diff>

<commit_message>
Added final problem with outline for answering questions.
</commit_message>
<xml_diff>
--- a/Niebuhr_Jesica_ProblemSolving.docx
+++ b/Niebuhr_Jesica_ProblemSolving.docx
@@ -255,7 +255,15 @@
         </w:numPr>
       </w:pPr>
       <w:r>
-        <w:t>Describe some test cases you tried out to make sure it works.  (you can include drawings and diagrams as part of you explanation as long as they are clearly communicating the solution).</w:t>
+        <w:t>Describe some test cases you tried out to make sure it works.  (</w:t>
+      </w:r>
+      <w:proofErr w:type="gramStart"/>
+      <w:r>
+        <w:t>you</w:t>
+      </w:r>
+      <w:proofErr w:type="gramEnd"/>
+      <w:r>
+        <w:t xml:space="preserve"> can include drawings and diagrams as part of you explanation as long as they are clearly communicating the solution).</w:t>
       </w:r>
     </w:p>
     <w:p/>
@@ -304,153 +312,359 @@
       <w:r>
         <w:t>What insight can you offer into the problem that isn’t apparent in the word problem alone?</w:t>
       </w:r>
+    </w:p>
+    <w:p>
+      <w:pPr>
+        <w:pStyle w:val="ListParagraph"/>
+        <w:numPr>
+          <w:ilvl w:val="1"/>
+          <w:numId w:val="2"/>
+        </w:numPr>
+      </w:pPr>
+      <w:r>
+        <w:t>What is the overall goal?</w:t>
+      </w:r>
+    </w:p>
+    <w:p>
+      <w:pPr>
+        <w:pStyle w:val="ListParagraph"/>
+        <w:numPr>
+          <w:ilvl w:val="0"/>
+          <w:numId w:val="2"/>
+        </w:numPr>
+      </w:pPr>
+      <w:r>
+        <w:t>Break the problem apart</w:t>
+      </w:r>
+    </w:p>
+    <w:p>
+      <w:pPr>
+        <w:pStyle w:val="ListParagraph"/>
+        <w:numPr>
+          <w:ilvl w:val="1"/>
+          <w:numId w:val="2"/>
+        </w:numPr>
+      </w:pPr>
+      <w:r>
+        <w:t>What are the constraints?</w:t>
+      </w:r>
+    </w:p>
+    <w:p>
+      <w:pPr>
+        <w:pStyle w:val="ListParagraph"/>
+        <w:numPr>
+          <w:ilvl w:val="1"/>
+          <w:numId w:val="2"/>
+        </w:numPr>
+      </w:pPr>
+      <w:r>
+        <w:t>What are the sub-goals?</w:t>
+      </w:r>
+    </w:p>
+    <w:p>
+      <w:pPr>
+        <w:pStyle w:val="ListParagraph"/>
+        <w:numPr>
+          <w:ilvl w:val="0"/>
+          <w:numId w:val="2"/>
+        </w:numPr>
+      </w:pPr>
+      <w:r>
+        <w:t>Identify potential solutions</w:t>
+      </w:r>
+    </w:p>
+    <w:p>
+      <w:pPr>
+        <w:pStyle w:val="ListParagraph"/>
+        <w:numPr>
+          <w:ilvl w:val="1"/>
+          <w:numId w:val="2"/>
+        </w:numPr>
+      </w:pPr>
+      <w:r>
+        <w:lastRenderedPageBreak/>
+        <w:t>For each of the sub-problems you’ve discussed in #2, what is a possible solution?</w:t>
+      </w:r>
+    </w:p>
+    <w:p>
+      <w:pPr>
+        <w:pStyle w:val="ListParagraph"/>
+        <w:numPr>
+          <w:ilvl w:val="0"/>
+          <w:numId w:val="2"/>
+        </w:numPr>
+      </w:pPr>
+      <w:r>
+        <w:t>Evaluate each potential solution</w:t>
+      </w:r>
+    </w:p>
+    <w:p>
+      <w:pPr>
+        <w:pStyle w:val="ListParagraph"/>
+        <w:numPr>
+          <w:ilvl w:val="1"/>
+          <w:numId w:val="2"/>
+        </w:numPr>
+      </w:pPr>
+      <w:r>
+        <w:t>Does each solution meet the goals?</w:t>
+      </w:r>
+    </w:p>
+    <w:p>
+      <w:pPr>
+        <w:pStyle w:val="ListParagraph"/>
+        <w:numPr>
+          <w:ilvl w:val="1"/>
+          <w:numId w:val="2"/>
+        </w:numPr>
+      </w:pPr>
+      <w:r>
+        <w:t>Will each solution work for ALL cases?</w:t>
+      </w:r>
+    </w:p>
+    <w:p>
+      <w:pPr>
+        <w:pStyle w:val="ListParagraph"/>
+        <w:numPr>
+          <w:ilvl w:val="0"/>
+          <w:numId w:val="2"/>
+        </w:numPr>
+      </w:pPr>
+      <w:r>
+        <w:t>Choose a solution and develop a plan to implement it.</w:t>
+      </w:r>
+    </w:p>
+    <w:p>
+      <w:pPr>
+        <w:pStyle w:val="ListParagraph"/>
+        <w:numPr>
+          <w:ilvl w:val="1"/>
+          <w:numId w:val="2"/>
+        </w:numPr>
+      </w:pPr>
+      <w:r>
+        <w:t>Explain the solution in full</w:t>
+      </w:r>
+    </w:p>
+    <w:p>
+      <w:pPr>
+        <w:pStyle w:val="ListParagraph"/>
+        <w:numPr>
+          <w:ilvl w:val="1"/>
+          <w:numId w:val="2"/>
+        </w:numPr>
+      </w:pPr>
+      <w:r>
+        <w:t>Describe some test cases you tried out to make sure it works.  (</w:t>
+      </w:r>
+      <w:proofErr w:type="gramStart"/>
+      <w:r>
+        <w:t>you</w:t>
+      </w:r>
+      <w:proofErr w:type="gramEnd"/>
+      <w:r>
+        <w:t xml:space="preserve"> can include drawings and diagrams as part of you explanation as long as they are clearly communicating the solution).</w:t>
+      </w:r>
+    </w:p>
+    <w:p/>
+    <w:p/>
+    <w:p>
+      <w:r>
+        <w:t>Predicting Fingers:</w:t>
+      </w:r>
+    </w:p>
+    <w:p/>
+    <w:p>
+      <w:pPr>
+        <w:pStyle w:val="ListParagraph"/>
+        <w:numPr>
+          <w:ilvl w:val="0"/>
+          <w:numId w:val="3"/>
+        </w:numPr>
+      </w:pPr>
+      <w:r>
+        <w:t>Define the problem</w:t>
+      </w:r>
+    </w:p>
+    <w:p>
+      <w:pPr>
+        <w:pStyle w:val="ListParagraph"/>
+        <w:numPr>
+          <w:ilvl w:val="1"/>
+          <w:numId w:val="3"/>
+        </w:numPr>
+      </w:pPr>
+      <w:r>
+        <w:t>Do this in your own words.</w:t>
+      </w:r>
+    </w:p>
+    <w:p>
+      <w:pPr>
+        <w:pStyle w:val="ListParagraph"/>
+        <w:numPr>
+          <w:ilvl w:val="1"/>
+          <w:numId w:val="3"/>
+        </w:numPr>
+      </w:pPr>
+      <w:r>
+        <w:t>What insight can you offer into the problem that isn’t apparent in the word problem alone?</w:t>
+      </w:r>
+    </w:p>
+    <w:p>
+      <w:pPr>
+        <w:pStyle w:val="ListParagraph"/>
+        <w:numPr>
+          <w:ilvl w:val="1"/>
+          <w:numId w:val="3"/>
+        </w:numPr>
+      </w:pPr>
+      <w:r>
+        <w:t>What is the overall goal?</w:t>
+      </w:r>
+    </w:p>
+    <w:p>
+      <w:pPr>
+        <w:pStyle w:val="ListParagraph"/>
+        <w:numPr>
+          <w:ilvl w:val="0"/>
+          <w:numId w:val="3"/>
+        </w:numPr>
+      </w:pPr>
+      <w:r>
+        <w:t>Break the problem apart</w:t>
+      </w:r>
+    </w:p>
+    <w:p>
+      <w:pPr>
+        <w:pStyle w:val="ListParagraph"/>
+        <w:numPr>
+          <w:ilvl w:val="1"/>
+          <w:numId w:val="3"/>
+        </w:numPr>
+      </w:pPr>
+      <w:r>
+        <w:t>What are the constraints?</w:t>
+      </w:r>
+    </w:p>
+    <w:p>
+      <w:pPr>
+        <w:pStyle w:val="ListParagraph"/>
+        <w:numPr>
+          <w:ilvl w:val="1"/>
+          <w:numId w:val="3"/>
+        </w:numPr>
+      </w:pPr>
+      <w:r>
+        <w:t>What are the sub-goals?</w:t>
+      </w:r>
+    </w:p>
+    <w:p>
+      <w:pPr>
+        <w:pStyle w:val="ListParagraph"/>
+        <w:numPr>
+          <w:ilvl w:val="0"/>
+          <w:numId w:val="3"/>
+        </w:numPr>
+      </w:pPr>
+      <w:r>
+        <w:t>Identify potential solutions</w:t>
+      </w:r>
+    </w:p>
+    <w:p>
+      <w:pPr>
+        <w:pStyle w:val="ListParagraph"/>
+        <w:numPr>
+          <w:ilvl w:val="1"/>
+          <w:numId w:val="3"/>
+        </w:numPr>
+      </w:pPr>
+      <w:r>
+        <w:t>For each of the sub-problems you’ve discussed in #2, what is a possible solution?</w:t>
+      </w:r>
+    </w:p>
+    <w:p>
+      <w:pPr>
+        <w:pStyle w:val="ListParagraph"/>
+        <w:numPr>
+          <w:ilvl w:val="0"/>
+          <w:numId w:val="3"/>
+        </w:numPr>
+      </w:pPr>
+      <w:r>
+        <w:t>Evaluate each potential solution</w:t>
+      </w:r>
+    </w:p>
+    <w:p>
+      <w:pPr>
+        <w:pStyle w:val="ListParagraph"/>
+        <w:numPr>
+          <w:ilvl w:val="1"/>
+          <w:numId w:val="3"/>
+        </w:numPr>
+      </w:pPr>
+      <w:r>
+        <w:t>Does each solution meet the goals?</w:t>
+      </w:r>
+    </w:p>
+    <w:p>
+      <w:pPr>
+        <w:pStyle w:val="ListParagraph"/>
+        <w:numPr>
+          <w:ilvl w:val="1"/>
+          <w:numId w:val="3"/>
+        </w:numPr>
+      </w:pPr>
+      <w:r>
+        <w:t>Will each solution work for ALL cases?</w:t>
+      </w:r>
+    </w:p>
+    <w:p>
+      <w:pPr>
+        <w:pStyle w:val="ListParagraph"/>
+        <w:numPr>
+          <w:ilvl w:val="0"/>
+          <w:numId w:val="3"/>
+        </w:numPr>
+      </w:pPr>
+      <w:r>
+        <w:t>Choose a solution and develop a plan to implement it.</w:t>
+      </w:r>
+    </w:p>
+    <w:p>
+      <w:pPr>
+        <w:pStyle w:val="ListParagraph"/>
+        <w:numPr>
+          <w:ilvl w:val="1"/>
+          <w:numId w:val="3"/>
+        </w:numPr>
+      </w:pPr>
+      <w:r>
+        <w:t>Explain the solution in full</w:t>
+      </w:r>
+    </w:p>
+    <w:p>
+      <w:pPr>
+        <w:pStyle w:val="ListParagraph"/>
+        <w:numPr>
+          <w:ilvl w:val="1"/>
+          <w:numId w:val="3"/>
+        </w:numPr>
+      </w:pPr>
+      <w:r>
+        <w:t>Describe some test cases you tried out to make sure it works.  (</w:t>
+      </w:r>
+      <w:proofErr w:type="gramStart"/>
+      <w:r>
+        <w:t>you</w:t>
+      </w:r>
+      <w:proofErr w:type="gramEnd"/>
+      <w:r>
+        <w:t xml:space="preserve"> can include drawings and diagrams as part of you explanation as long as they are clearly communicating the solution).</w:t>
+      </w:r>
+    </w:p>
+    <w:p>
       <w:bookmarkStart w:id="0" w:name="_GoBack"/>
       <w:bookmarkEnd w:id="0"/>
-    </w:p>
-    <w:p>
-      <w:pPr>
-        <w:pStyle w:val="ListParagraph"/>
-        <w:numPr>
-          <w:ilvl w:val="1"/>
-          <w:numId w:val="2"/>
-        </w:numPr>
-      </w:pPr>
-      <w:r>
-        <w:t>What is the overall goal?</w:t>
-      </w:r>
-    </w:p>
-    <w:p>
-      <w:pPr>
-        <w:pStyle w:val="ListParagraph"/>
-        <w:numPr>
-          <w:ilvl w:val="0"/>
-          <w:numId w:val="2"/>
-        </w:numPr>
-      </w:pPr>
-      <w:r>
-        <w:t>Break the problem apart</w:t>
-      </w:r>
-    </w:p>
-    <w:p>
-      <w:pPr>
-        <w:pStyle w:val="ListParagraph"/>
-        <w:numPr>
-          <w:ilvl w:val="1"/>
-          <w:numId w:val="2"/>
-        </w:numPr>
-      </w:pPr>
-      <w:r>
-        <w:t>What are the constraints?</w:t>
-      </w:r>
-    </w:p>
-    <w:p>
-      <w:pPr>
-        <w:pStyle w:val="ListParagraph"/>
-        <w:numPr>
-          <w:ilvl w:val="1"/>
-          <w:numId w:val="2"/>
-        </w:numPr>
-      </w:pPr>
-      <w:r>
-        <w:t>What are the sub-goals?</w:t>
-      </w:r>
-    </w:p>
-    <w:p>
-      <w:pPr>
-        <w:pStyle w:val="ListParagraph"/>
-        <w:numPr>
-          <w:ilvl w:val="0"/>
-          <w:numId w:val="2"/>
-        </w:numPr>
-      </w:pPr>
-      <w:r>
-        <w:t>Identify potential solutions</w:t>
-      </w:r>
-    </w:p>
-    <w:p>
-      <w:pPr>
-        <w:pStyle w:val="ListParagraph"/>
-        <w:numPr>
-          <w:ilvl w:val="1"/>
-          <w:numId w:val="2"/>
-        </w:numPr>
-      </w:pPr>
-      <w:r>
-        <w:lastRenderedPageBreak/>
-        <w:t>For each of the sub-problems you’ve discussed in #2, what is a possible solution?</w:t>
-      </w:r>
-    </w:p>
-    <w:p>
-      <w:pPr>
-        <w:pStyle w:val="ListParagraph"/>
-        <w:numPr>
-          <w:ilvl w:val="0"/>
-          <w:numId w:val="2"/>
-        </w:numPr>
-      </w:pPr>
-      <w:r>
-        <w:t>Evaluate each potential solution</w:t>
-      </w:r>
-    </w:p>
-    <w:p>
-      <w:pPr>
-        <w:pStyle w:val="ListParagraph"/>
-        <w:numPr>
-          <w:ilvl w:val="1"/>
-          <w:numId w:val="2"/>
-        </w:numPr>
-      </w:pPr>
-      <w:r>
-        <w:t>Does each solution meet the goals?</w:t>
-      </w:r>
-    </w:p>
-    <w:p>
-      <w:pPr>
-        <w:pStyle w:val="ListParagraph"/>
-        <w:numPr>
-          <w:ilvl w:val="1"/>
-          <w:numId w:val="2"/>
-        </w:numPr>
-      </w:pPr>
-      <w:r>
-        <w:t>Will each solution work for ALL cases?</w:t>
-      </w:r>
-    </w:p>
-    <w:p>
-      <w:pPr>
-        <w:pStyle w:val="ListParagraph"/>
-        <w:numPr>
-          <w:ilvl w:val="0"/>
-          <w:numId w:val="2"/>
-        </w:numPr>
-      </w:pPr>
-      <w:r>
-        <w:t>Choose a solution and develop a plan to implement it.</w:t>
-      </w:r>
-    </w:p>
-    <w:p>
-      <w:pPr>
-        <w:pStyle w:val="ListParagraph"/>
-        <w:numPr>
-          <w:ilvl w:val="1"/>
-          <w:numId w:val="2"/>
-        </w:numPr>
-      </w:pPr>
-      <w:r>
-        <w:t>Explain the solution in full</w:t>
-      </w:r>
-    </w:p>
-    <w:p>
-      <w:pPr>
-        <w:pStyle w:val="ListParagraph"/>
-        <w:numPr>
-          <w:ilvl w:val="1"/>
-          <w:numId w:val="2"/>
-        </w:numPr>
-      </w:pPr>
-      <w:r>
-        <w:t>Describe some test cases you tried out to make sure it works.  (you can include drawings and diagrams as part of you explanation as long as they are clearly communicating the solution).</w:t>
-      </w:r>
     </w:p>
     <w:p/>
     <w:p/>
@@ -554,6 +768,92 @@
     </w:lvl>
   </w:abstractNum>
   <w:abstractNum w:abstractNumId="1">
+    <w:nsid w:val="655122FC"/>
+    <w:multiLevelType w:val="hybridMultilevel"/>
+    <w:tmpl w:val="EEF6E81A"/>
+    <w:lvl w:ilvl="0" w:tplc="0409000F">
+      <w:start w:val="1"/>
+      <w:numFmt w:val="decimal"/>
+      <w:lvlText w:val="%1."/>
+      <w:lvlJc w:val="left"/>
+      <w:pPr>
+        <w:ind w:left="720" w:hanging="360"/>
+      </w:pPr>
+    </w:lvl>
+    <w:lvl w:ilvl="1" w:tplc="04090019">
+      <w:start w:val="1"/>
+      <w:numFmt w:val="lowerLetter"/>
+      <w:lvlText w:val="%2."/>
+      <w:lvlJc w:val="left"/>
+      <w:pPr>
+        <w:ind w:left="1440" w:hanging="360"/>
+      </w:pPr>
+    </w:lvl>
+    <w:lvl w:ilvl="2" w:tplc="0409001B" w:tentative="1">
+      <w:start w:val="1"/>
+      <w:numFmt w:val="lowerRoman"/>
+      <w:lvlText w:val="%3."/>
+      <w:lvlJc w:val="right"/>
+      <w:pPr>
+        <w:ind w:left="2160" w:hanging="180"/>
+      </w:pPr>
+    </w:lvl>
+    <w:lvl w:ilvl="3" w:tplc="0409000F" w:tentative="1">
+      <w:start w:val="1"/>
+      <w:numFmt w:val="decimal"/>
+      <w:lvlText w:val="%4."/>
+      <w:lvlJc w:val="left"/>
+      <w:pPr>
+        <w:ind w:left="2880" w:hanging="360"/>
+      </w:pPr>
+    </w:lvl>
+    <w:lvl w:ilvl="4" w:tplc="04090019" w:tentative="1">
+      <w:start w:val="1"/>
+      <w:numFmt w:val="lowerLetter"/>
+      <w:lvlText w:val="%5."/>
+      <w:lvlJc w:val="left"/>
+      <w:pPr>
+        <w:ind w:left="3600" w:hanging="360"/>
+      </w:pPr>
+    </w:lvl>
+    <w:lvl w:ilvl="5" w:tplc="0409001B" w:tentative="1">
+      <w:start w:val="1"/>
+      <w:numFmt w:val="lowerRoman"/>
+      <w:lvlText w:val="%6."/>
+      <w:lvlJc w:val="right"/>
+      <w:pPr>
+        <w:ind w:left="4320" w:hanging="180"/>
+      </w:pPr>
+    </w:lvl>
+    <w:lvl w:ilvl="6" w:tplc="0409000F" w:tentative="1">
+      <w:start w:val="1"/>
+      <w:numFmt w:val="decimal"/>
+      <w:lvlText w:val="%7."/>
+      <w:lvlJc w:val="left"/>
+      <w:pPr>
+        <w:ind w:left="5040" w:hanging="360"/>
+      </w:pPr>
+    </w:lvl>
+    <w:lvl w:ilvl="7" w:tplc="04090019" w:tentative="1">
+      <w:start w:val="1"/>
+      <w:numFmt w:val="lowerLetter"/>
+      <w:lvlText w:val="%8."/>
+      <w:lvlJc w:val="left"/>
+      <w:pPr>
+        <w:ind w:left="5760" w:hanging="360"/>
+      </w:pPr>
+    </w:lvl>
+    <w:lvl w:ilvl="8" w:tplc="0409001B" w:tentative="1">
+      <w:start w:val="1"/>
+      <w:numFmt w:val="lowerRoman"/>
+      <w:lvlText w:val="%9."/>
+      <w:lvlJc w:val="right"/>
+      <w:pPr>
+        <w:ind w:left="6480" w:hanging="180"/>
+      </w:pPr>
+    </w:lvl>
+  </w:abstractNum>
+  <w:abstractNum w:abstractNumId="2">
     <w:nsid w:val="79D116AC"/>
     <w:multiLevelType w:val="hybridMultilevel"/>
     <w:tmpl w:val="EEF6E81A"/>
@@ -640,10 +940,13 @@
     </w:lvl>
   </w:abstractNum>
   <w:num w:numId="1">
-    <w:abstractNumId w:val="1"/>
+    <w:abstractNumId w:val="2"/>
   </w:num>
   <w:num w:numId="2">
     <w:abstractNumId w:val="0"/>
+  </w:num>
+  <w:num w:numId="3">
+    <w:abstractNumId w:val="1"/>
   </w:num>
 </w:numbering>
 </file>

</xml_diff>

<commit_message>
Changed font of document for easier readability.
</commit_message>
<xml_diff>
--- a/Niebuhr_Jesica_ProblemSolving.docx
+++ b/Niebuhr_Jesica_ProblemSolving.docx
@@ -70,14 +70,61 @@
         <w:t>Problem Solving Activity</w:t>
       </w:r>
     </w:p>
-    <w:p/>
-    <w:p/>
-    <w:p>
-      <w:r>
+    <w:p>
+      <w:pPr>
+        <w:rPr>
+          <w:rFonts w:ascii="Times New Roman" w:hAnsi="Times New Roman" w:cs="Times New Roman"/>
+          <w:sz w:val="28"/>
+          <w:szCs w:val="28"/>
+        </w:rPr>
+      </w:pPr>
+    </w:p>
+    <w:p>
+      <w:pPr>
+        <w:rPr>
+          <w:rFonts w:ascii="Times New Roman" w:hAnsi="Times New Roman" w:cs="Times New Roman"/>
+          <w:sz w:val="28"/>
+          <w:szCs w:val="28"/>
+        </w:rPr>
+      </w:pPr>
+    </w:p>
+    <w:p>
+      <w:pPr>
+        <w:rPr>
+          <w:rFonts w:ascii="Times New Roman" w:hAnsi="Times New Roman" w:cs="Times New Roman"/>
+          <w:b/>
+          <w:sz w:val="28"/>
+          <w:szCs w:val="28"/>
+        </w:rPr>
+      </w:pPr>
+      <w:r>
+        <w:rPr>
+          <w:rFonts w:ascii="Times New Roman" w:hAnsi="Times New Roman" w:cs="Times New Roman"/>
+          <w:b/>
+          <w:sz w:val="28"/>
+          <w:szCs w:val="28"/>
+        </w:rPr>
         <w:t>A Cat, a Parrot, and a Bag of Seed</w:t>
       </w:r>
-    </w:p>
-    <w:p/>
+      <w:r>
+        <w:rPr>
+          <w:rFonts w:ascii="Times New Roman" w:hAnsi="Times New Roman" w:cs="Times New Roman"/>
+          <w:b/>
+          <w:sz w:val="28"/>
+          <w:szCs w:val="28"/>
+        </w:rPr>
+        <w:t>:</w:t>
+      </w:r>
+    </w:p>
+    <w:p>
+      <w:pPr>
+        <w:rPr>
+          <w:rFonts w:ascii="Times New Roman" w:hAnsi="Times New Roman" w:cs="Times New Roman"/>
+          <w:sz w:val="28"/>
+          <w:szCs w:val="28"/>
+        </w:rPr>
+      </w:pPr>
+    </w:p>
     <w:p>
       <w:pPr>
         <w:pStyle w:val="ListParagraph"/>
@@ -85,8 +132,18 @@
           <w:ilvl w:val="0"/>
           <w:numId w:val="1"/>
         </w:numPr>
-      </w:pPr>
-      <w:r>
+        <w:rPr>
+          <w:rFonts w:ascii="Times New Roman" w:hAnsi="Times New Roman" w:cs="Times New Roman"/>
+          <w:sz w:val="28"/>
+          <w:szCs w:val="28"/>
+        </w:rPr>
+      </w:pPr>
+      <w:r>
+        <w:rPr>
+          <w:rFonts w:ascii="Times New Roman" w:hAnsi="Times New Roman" w:cs="Times New Roman"/>
+          <w:sz w:val="28"/>
+          <w:szCs w:val="28"/>
+        </w:rPr>
         <w:t>Define the problem</w:t>
       </w:r>
     </w:p>
@@ -97,9 +154,29 @@
           <w:ilvl w:val="1"/>
           <w:numId w:val="1"/>
         </w:numPr>
-      </w:pPr>
-      <w:r>
-        <w:t xml:space="preserve">The problem with this scenario is that the man has to get to the other side of the river but can only bring himself and one other passenger on the boat.  He must now choose which one is plausible to bring with him. </w:t>
+        <w:rPr>
+          <w:rFonts w:ascii="Times New Roman" w:hAnsi="Times New Roman" w:cs="Times New Roman"/>
+          <w:sz w:val="28"/>
+          <w:szCs w:val="28"/>
+        </w:rPr>
+      </w:pPr>
+      <w:r>
+        <w:rPr>
+          <w:rFonts w:ascii="Times New Roman" w:hAnsi="Times New Roman" w:cs="Times New Roman"/>
+          <w:sz w:val="28"/>
+          <w:szCs w:val="28"/>
+        </w:rPr>
+        <w:t>The problem with this scenario is that the man has to get to the other side of t</w:t>
+      </w:r>
+      <w:bookmarkStart w:id="0" w:name="_GoBack"/>
+      <w:bookmarkEnd w:id="0"/>
+      <w:r>
+        <w:rPr>
+          <w:rFonts w:ascii="Times New Roman" w:hAnsi="Times New Roman" w:cs="Times New Roman"/>
+          <w:sz w:val="28"/>
+          <w:szCs w:val="28"/>
+        </w:rPr>
+        <w:t xml:space="preserve">he river but can only bring himself and one other passenger on the boat.  He must now choose which one is plausible to bring with him. </w:t>
       </w:r>
     </w:p>
     <w:p>
@@ -109,8 +186,18 @@
           <w:ilvl w:val="1"/>
           <w:numId w:val="1"/>
         </w:numPr>
-      </w:pPr>
-      <w:r>
+        <w:rPr>
+          <w:rFonts w:ascii="Times New Roman" w:hAnsi="Times New Roman" w:cs="Times New Roman"/>
+          <w:sz w:val="28"/>
+          <w:szCs w:val="28"/>
+        </w:rPr>
+      </w:pPr>
+      <w:r>
+        <w:rPr>
+          <w:rFonts w:ascii="Times New Roman" w:hAnsi="Times New Roman" w:cs="Times New Roman"/>
+          <w:sz w:val="28"/>
+          <w:szCs w:val="28"/>
+        </w:rPr>
         <w:t>The insight that I can offer to the problem is that cats don’t eat seed and parrots can fly.</w:t>
       </w:r>
     </w:p>
@@ -121,8 +208,18 @@
           <w:ilvl w:val="1"/>
           <w:numId w:val="1"/>
         </w:numPr>
-      </w:pPr>
-      <w:r>
+        <w:rPr>
+          <w:rFonts w:ascii="Times New Roman" w:hAnsi="Times New Roman" w:cs="Times New Roman"/>
+          <w:sz w:val="28"/>
+          <w:szCs w:val="28"/>
+        </w:rPr>
+      </w:pPr>
+      <w:r>
+        <w:rPr>
+          <w:rFonts w:ascii="Times New Roman" w:hAnsi="Times New Roman" w:cs="Times New Roman"/>
+          <w:sz w:val="28"/>
+          <w:szCs w:val="28"/>
+        </w:rPr>
         <w:t>The overall goal is to get everyone across the river safely without the cat eating the parrot or the parrot eating the seed.</w:t>
       </w:r>
     </w:p>
@@ -133,8 +230,18 @@
           <w:ilvl w:val="0"/>
           <w:numId w:val="1"/>
         </w:numPr>
-      </w:pPr>
-      <w:r>
+        <w:rPr>
+          <w:rFonts w:ascii="Times New Roman" w:hAnsi="Times New Roman" w:cs="Times New Roman"/>
+          <w:sz w:val="28"/>
+          <w:szCs w:val="28"/>
+        </w:rPr>
+      </w:pPr>
+      <w:r>
+        <w:rPr>
+          <w:rFonts w:ascii="Times New Roman" w:hAnsi="Times New Roman" w:cs="Times New Roman"/>
+          <w:sz w:val="28"/>
+          <w:szCs w:val="28"/>
+        </w:rPr>
         <w:t>Break the problem apart</w:t>
       </w:r>
     </w:p>
@@ -145,8 +252,18 @@
           <w:ilvl w:val="1"/>
           <w:numId w:val="1"/>
         </w:numPr>
-      </w:pPr>
-      <w:r>
+        <w:rPr>
+          <w:rFonts w:ascii="Times New Roman" w:hAnsi="Times New Roman" w:cs="Times New Roman"/>
+          <w:sz w:val="28"/>
+          <w:szCs w:val="28"/>
+        </w:rPr>
+      </w:pPr>
+      <w:r>
+        <w:rPr>
+          <w:rFonts w:ascii="Times New Roman" w:hAnsi="Times New Roman" w:cs="Times New Roman"/>
+          <w:sz w:val="28"/>
+          <w:szCs w:val="28"/>
+        </w:rPr>
         <w:t>What are the constraints?</w:t>
       </w:r>
     </w:p>
@@ -157,8 +274,18 @@
           <w:ilvl w:val="1"/>
           <w:numId w:val="1"/>
         </w:numPr>
-      </w:pPr>
-      <w:r>
+        <w:rPr>
+          <w:rFonts w:ascii="Times New Roman" w:hAnsi="Times New Roman" w:cs="Times New Roman"/>
+          <w:sz w:val="28"/>
+          <w:szCs w:val="28"/>
+        </w:rPr>
+      </w:pPr>
+      <w:r>
+        <w:rPr>
+          <w:rFonts w:ascii="Times New Roman" w:hAnsi="Times New Roman" w:cs="Times New Roman"/>
+          <w:sz w:val="28"/>
+          <w:szCs w:val="28"/>
+        </w:rPr>
         <w:t>What are the sub-goals?</w:t>
       </w:r>
     </w:p>
@@ -169,8 +296,18 @@
           <w:ilvl w:val="0"/>
           <w:numId w:val="1"/>
         </w:numPr>
-      </w:pPr>
-      <w:r>
+        <w:rPr>
+          <w:rFonts w:ascii="Times New Roman" w:hAnsi="Times New Roman" w:cs="Times New Roman"/>
+          <w:sz w:val="28"/>
+          <w:szCs w:val="28"/>
+        </w:rPr>
+      </w:pPr>
+      <w:r>
+        <w:rPr>
+          <w:rFonts w:ascii="Times New Roman" w:hAnsi="Times New Roman" w:cs="Times New Roman"/>
+          <w:sz w:val="28"/>
+          <w:szCs w:val="28"/>
+        </w:rPr>
         <w:t>Identify potential solutions</w:t>
       </w:r>
     </w:p>
@@ -181,8 +318,18 @@
           <w:ilvl w:val="1"/>
           <w:numId w:val="1"/>
         </w:numPr>
-      </w:pPr>
-      <w:r>
+        <w:rPr>
+          <w:rFonts w:ascii="Times New Roman" w:hAnsi="Times New Roman" w:cs="Times New Roman"/>
+          <w:sz w:val="28"/>
+          <w:szCs w:val="28"/>
+        </w:rPr>
+      </w:pPr>
+      <w:r>
+        <w:rPr>
+          <w:rFonts w:ascii="Times New Roman" w:hAnsi="Times New Roman" w:cs="Times New Roman"/>
+          <w:sz w:val="28"/>
+          <w:szCs w:val="28"/>
+        </w:rPr>
         <w:t>For each of the sub-problems you’ve discussed in #2, what is a possible solution?</w:t>
       </w:r>
     </w:p>
@@ -193,8 +340,18 @@
           <w:ilvl w:val="0"/>
           <w:numId w:val="1"/>
         </w:numPr>
-      </w:pPr>
-      <w:r>
+        <w:rPr>
+          <w:rFonts w:ascii="Times New Roman" w:hAnsi="Times New Roman" w:cs="Times New Roman"/>
+          <w:sz w:val="28"/>
+          <w:szCs w:val="28"/>
+        </w:rPr>
+      </w:pPr>
+      <w:r>
+        <w:rPr>
+          <w:rFonts w:ascii="Times New Roman" w:hAnsi="Times New Roman" w:cs="Times New Roman"/>
+          <w:sz w:val="28"/>
+          <w:szCs w:val="28"/>
+        </w:rPr>
         <w:t>Evaluate each potential solution</w:t>
       </w:r>
     </w:p>
@@ -205,8 +362,18 @@
           <w:ilvl w:val="1"/>
           <w:numId w:val="1"/>
         </w:numPr>
-      </w:pPr>
-      <w:r>
+        <w:rPr>
+          <w:rFonts w:ascii="Times New Roman" w:hAnsi="Times New Roman" w:cs="Times New Roman"/>
+          <w:sz w:val="28"/>
+          <w:szCs w:val="28"/>
+        </w:rPr>
+      </w:pPr>
+      <w:r>
+        <w:rPr>
+          <w:rFonts w:ascii="Times New Roman" w:hAnsi="Times New Roman" w:cs="Times New Roman"/>
+          <w:sz w:val="28"/>
+          <w:szCs w:val="28"/>
+        </w:rPr>
         <w:t>Does each solution meet the goals?</w:t>
       </w:r>
     </w:p>
@@ -217,8 +384,18 @@
           <w:ilvl w:val="1"/>
           <w:numId w:val="1"/>
         </w:numPr>
-      </w:pPr>
-      <w:r>
+        <w:rPr>
+          <w:rFonts w:ascii="Times New Roman" w:hAnsi="Times New Roman" w:cs="Times New Roman"/>
+          <w:sz w:val="28"/>
+          <w:szCs w:val="28"/>
+        </w:rPr>
+      </w:pPr>
+      <w:r>
+        <w:rPr>
+          <w:rFonts w:ascii="Times New Roman" w:hAnsi="Times New Roman" w:cs="Times New Roman"/>
+          <w:sz w:val="28"/>
+          <w:szCs w:val="28"/>
+        </w:rPr>
         <w:t>Will each solution work for ALL cases?</w:t>
       </w:r>
     </w:p>
@@ -229,8 +406,18 @@
           <w:ilvl w:val="0"/>
           <w:numId w:val="1"/>
         </w:numPr>
-      </w:pPr>
-      <w:r>
+        <w:rPr>
+          <w:rFonts w:ascii="Times New Roman" w:hAnsi="Times New Roman" w:cs="Times New Roman"/>
+          <w:sz w:val="28"/>
+          <w:szCs w:val="28"/>
+        </w:rPr>
+      </w:pPr>
+      <w:r>
+        <w:rPr>
+          <w:rFonts w:ascii="Times New Roman" w:hAnsi="Times New Roman" w:cs="Times New Roman"/>
+          <w:sz w:val="28"/>
+          <w:szCs w:val="28"/>
+        </w:rPr>
         <w:t>Choose a solution and develop a plan to implement it.</w:t>
       </w:r>
     </w:p>
@@ -241,8 +428,18 @@
           <w:ilvl w:val="1"/>
           <w:numId w:val="1"/>
         </w:numPr>
-      </w:pPr>
-      <w:r>
+        <w:rPr>
+          <w:rFonts w:ascii="Times New Roman" w:hAnsi="Times New Roman" w:cs="Times New Roman"/>
+          <w:sz w:val="28"/>
+          <w:szCs w:val="28"/>
+        </w:rPr>
+      </w:pPr>
+      <w:r>
+        <w:rPr>
+          <w:rFonts w:ascii="Times New Roman" w:hAnsi="Times New Roman" w:cs="Times New Roman"/>
+          <w:sz w:val="28"/>
+          <w:szCs w:val="28"/>
+        </w:rPr>
         <w:t>Explain the solution in full</w:t>
       </w:r>
     </w:p>
@@ -253,30 +450,85 @@
           <w:ilvl w:val="1"/>
           <w:numId w:val="1"/>
         </w:numPr>
-      </w:pPr>
-      <w:r>
+        <w:rPr>
+          <w:rFonts w:ascii="Times New Roman" w:hAnsi="Times New Roman" w:cs="Times New Roman"/>
+          <w:sz w:val="28"/>
+          <w:szCs w:val="28"/>
+        </w:rPr>
+      </w:pPr>
+      <w:r>
+        <w:rPr>
+          <w:rFonts w:ascii="Times New Roman" w:hAnsi="Times New Roman" w:cs="Times New Roman"/>
+          <w:sz w:val="28"/>
+          <w:szCs w:val="28"/>
+        </w:rPr>
         <w:t>Describe some test cases you tried out to make sure it works.  (</w:t>
       </w:r>
       <w:proofErr w:type="gramStart"/>
       <w:r>
+        <w:rPr>
+          <w:rFonts w:ascii="Times New Roman" w:hAnsi="Times New Roman" w:cs="Times New Roman"/>
+          <w:sz w:val="28"/>
+          <w:szCs w:val="28"/>
+        </w:rPr>
         <w:t>you</w:t>
       </w:r>
       <w:proofErr w:type="gramEnd"/>
       <w:r>
+        <w:rPr>
+          <w:rFonts w:ascii="Times New Roman" w:hAnsi="Times New Roman" w:cs="Times New Roman"/>
+          <w:sz w:val="28"/>
+          <w:szCs w:val="28"/>
+        </w:rPr>
         <w:t xml:space="preserve"> can include drawings and diagrams as part of you explanation as long as they are clearly communicating the solution).</w:t>
       </w:r>
     </w:p>
-    <w:p/>
-    <w:p/>
-    <w:p>
-      <w:r>
-        <w:t>Socks in the Dark:</w:t>
-      </w:r>
-      <w:r>
-        <w:t xml:space="preserve"> </w:t>
-      </w:r>
-    </w:p>
-    <w:p/>
+    <w:p>
+      <w:pPr>
+        <w:rPr>
+          <w:rFonts w:ascii="Times New Roman" w:hAnsi="Times New Roman" w:cs="Times New Roman"/>
+          <w:sz w:val="28"/>
+          <w:szCs w:val="28"/>
+        </w:rPr>
+      </w:pPr>
+    </w:p>
+    <w:p>
+      <w:pPr>
+        <w:rPr>
+          <w:rFonts w:ascii="Times New Roman" w:hAnsi="Times New Roman" w:cs="Times New Roman"/>
+          <w:sz w:val="28"/>
+          <w:szCs w:val="28"/>
+        </w:rPr>
+      </w:pPr>
+    </w:p>
+    <w:p>
+      <w:pPr>
+        <w:rPr>
+          <w:rFonts w:ascii="Times New Roman" w:hAnsi="Times New Roman" w:cs="Times New Roman"/>
+          <w:b/>
+          <w:sz w:val="28"/>
+          <w:szCs w:val="28"/>
+        </w:rPr>
+      </w:pPr>
+      <w:r>
+        <w:rPr>
+          <w:rFonts w:ascii="Times New Roman" w:hAnsi="Times New Roman" w:cs="Times New Roman"/>
+          <w:b/>
+          <w:sz w:val="28"/>
+          <w:szCs w:val="28"/>
+        </w:rPr>
+        <w:t xml:space="preserve">Socks in the Dark: </w:t>
+      </w:r>
+    </w:p>
+    <w:p>
+      <w:pPr>
+        <w:rPr>
+          <w:rFonts w:ascii="Times New Roman" w:hAnsi="Times New Roman" w:cs="Times New Roman"/>
+          <w:sz w:val="28"/>
+          <w:szCs w:val="28"/>
+        </w:rPr>
+      </w:pPr>
+    </w:p>
     <w:p>
       <w:pPr>
         <w:pStyle w:val="ListParagraph"/>
@@ -284,8 +536,18 @@
           <w:ilvl w:val="0"/>
           <w:numId w:val="2"/>
         </w:numPr>
-      </w:pPr>
-      <w:r>
+        <w:rPr>
+          <w:rFonts w:ascii="Times New Roman" w:hAnsi="Times New Roman" w:cs="Times New Roman"/>
+          <w:sz w:val="28"/>
+          <w:szCs w:val="28"/>
+        </w:rPr>
+      </w:pPr>
+      <w:r>
+        <w:rPr>
+          <w:rFonts w:ascii="Times New Roman" w:hAnsi="Times New Roman" w:cs="Times New Roman"/>
+          <w:sz w:val="28"/>
+          <w:szCs w:val="28"/>
+        </w:rPr>
         <w:t>Define the problem</w:t>
       </w:r>
     </w:p>
@@ -296,8 +558,18 @@
           <w:ilvl w:val="1"/>
           <w:numId w:val="2"/>
         </w:numPr>
-      </w:pPr>
-      <w:r>
+        <w:rPr>
+          <w:rFonts w:ascii="Times New Roman" w:hAnsi="Times New Roman" w:cs="Times New Roman"/>
+          <w:sz w:val="28"/>
+          <w:szCs w:val="28"/>
+        </w:rPr>
+      </w:pPr>
+      <w:r>
+        <w:rPr>
+          <w:rFonts w:ascii="Times New Roman" w:hAnsi="Times New Roman" w:cs="Times New Roman"/>
+          <w:sz w:val="28"/>
+          <w:szCs w:val="28"/>
+        </w:rPr>
         <w:t>Do this in your own words.</w:t>
       </w:r>
     </w:p>
@@ -308,8 +580,18 @@
           <w:ilvl w:val="1"/>
           <w:numId w:val="2"/>
         </w:numPr>
-      </w:pPr>
-      <w:r>
+        <w:rPr>
+          <w:rFonts w:ascii="Times New Roman" w:hAnsi="Times New Roman" w:cs="Times New Roman"/>
+          <w:sz w:val="28"/>
+          <w:szCs w:val="28"/>
+        </w:rPr>
+      </w:pPr>
+      <w:r>
+        <w:rPr>
+          <w:rFonts w:ascii="Times New Roman" w:hAnsi="Times New Roman" w:cs="Times New Roman"/>
+          <w:sz w:val="28"/>
+          <w:szCs w:val="28"/>
+        </w:rPr>
         <w:t>What insight can you offer into the problem that isn’t apparent in the word problem alone?</w:t>
       </w:r>
     </w:p>
@@ -320,8 +602,19 @@
           <w:ilvl w:val="1"/>
           <w:numId w:val="2"/>
         </w:numPr>
-      </w:pPr>
-      <w:r>
+        <w:rPr>
+          <w:rFonts w:ascii="Times New Roman" w:hAnsi="Times New Roman" w:cs="Times New Roman"/>
+          <w:sz w:val="28"/>
+          <w:szCs w:val="28"/>
+        </w:rPr>
+      </w:pPr>
+      <w:r>
+        <w:rPr>
+          <w:rFonts w:ascii="Times New Roman" w:hAnsi="Times New Roman" w:cs="Times New Roman"/>
+          <w:sz w:val="28"/>
+          <w:szCs w:val="28"/>
+        </w:rPr>
+        <w:lastRenderedPageBreak/>
         <w:t>What is the overall goal?</w:t>
       </w:r>
     </w:p>
@@ -332,8 +625,18 @@
           <w:ilvl w:val="0"/>
           <w:numId w:val="2"/>
         </w:numPr>
-      </w:pPr>
-      <w:r>
+        <w:rPr>
+          <w:rFonts w:ascii="Times New Roman" w:hAnsi="Times New Roman" w:cs="Times New Roman"/>
+          <w:sz w:val="28"/>
+          <w:szCs w:val="28"/>
+        </w:rPr>
+      </w:pPr>
+      <w:r>
+        <w:rPr>
+          <w:rFonts w:ascii="Times New Roman" w:hAnsi="Times New Roman" w:cs="Times New Roman"/>
+          <w:sz w:val="28"/>
+          <w:szCs w:val="28"/>
+        </w:rPr>
         <w:t>Break the problem apart</w:t>
       </w:r>
     </w:p>
@@ -344,8 +647,18 @@
           <w:ilvl w:val="1"/>
           <w:numId w:val="2"/>
         </w:numPr>
-      </w:pPr>
-      <w:r>
+        <w:rPr>
+          <w:rFonts w:ascii="Times New Roman" w:hAnsi="Times New Roman" w:cs="Times New Roman"/>
+          <w:sz w:val="28"/>
+          <w:szCs w:val="28"/>
+        </w:rPr>
+      </w:pPr>
+      <w:r>
+        <w:rPr>
+          <w:rFonts w:ascii="Times New Roman" w:hAnsi="Times New Roman" w:cs="Times New Roman"/>
+          <w:sz w:val="28"/>
+          <w:szCs w:val="28"/>
+        </w:rPr>
         <w:t>What are the constraints?</w:t>
       </w:r>
     </w:p>
@@ -356,8 +669,18 @@
           <w:ilvl w:val="1"/>
           <w:numId w:val="2"/>
         </w:numPr>
-      </w:pPr>
-      <w:r>
+        <w:rPr>
+          <w:rFonts w:ascii="Times New Roman" w:hAnsi="Times New Roman" w:cs="Times New Roman"/>
+          <w:sz w:val="28"/>
+          <w:szCs w:val="28"/>
+        </w:rPr>
+      </w:pPr>
+      <w:r>
+        <w:rPr>
+          <w:rFonts w:ascii="Times New Roman" w:hAnsi="Times New Roman" w:cs="Times New Roman"/>
+          <w:sz w:val="28"/>
+          <w:szCs w:val="28"/>
+        </w:rPr>
         <w:t>What are the sub-goals?</w:t>
       </w:r>
     </w:p>
@@ -368,8 +691,18 @@
           <w:ilvl w:val="0"/>
           <w:numId w:val="2"/>
         </w:numPr>
-      </w:pPr>
-      <w:r>
+        <w:rPr>
+          <w:rFonts w:ascii="Times New Roman" w:hAnsi="Times New Roman" w:cs="Times New Roman"/>
+          <w:sz w:val="28"/>
+          <w:szCs w:val="28"/>
+        </w:rPr>
+      </w:pPr>
+      <w:r>
+        <w:rPr>
+          <w:rFonts w:ascii="Times New Roman" w:hAnsi="Times New Roman" w:cs="Times New Roman"/>
+          <w:sz w:val="28"/>
+          <w:szCs w:val="28"/>
+        </w:rPr>
         <w:t>Identify potential solutions</w:t>
       </w:r>
     </w:p>
@@ -380,9 +713,18 @@
           <w:ilvl w:val="1"/>
           <w:numId w:val="2"/>
         </w:numPr>
-      </w:pPr>
-      <w:r>
-        <w:lastRenderedPageBreak/>
+        <w:rPr>
+          <w:rFonts w:ascii="Times New Roman" w:hAnsi="Times New Roman" w:cs="Times New Roman"/>
+          <w:sz w:val="28"/>
+          <w:szCs w:val="28"/>
+        </w:rPr>
+      </w:pPr>
+      <w:r>
+        <w:rPr>
+          <w:rFonts w:ascii="Times New Roman" w:hAnsi="Times New Roman" w:cs="Times New Roman"/>
+          <w:sz w:val="28"/>
+          <w:szCs w:val="28"/>
+        </w:rPr>
         <w:t>For each of the sub-problems you’ve discussed in #2, what is a possible solution?</w:t>
       </w:r>
     </w:p>
@@ -393,8 +735,18 @@
           <w:ilvl w:val="0"/>
           <w:numId w:val="2"/>
         </w:numPr>
-      </w:pPr>
-      <w:r>
+        <w:rPr>
+          <w:rFonts w:ascii="Times New Roman" w:hAnsi="Times New Roman" w:cs="Times New Roman"/>
+          <w:sz w:val="28"/>
+          <w:szCs w:val="28"/>
+        </w:rPr>
+      </w:pPr>
+      <w:r>
+        <w:rPr>
+          <w:rFonts w:ascii="Times New Roman" w:hAnsi="Times New Roman" w:cs="Times New Roman"/>
+          <w:sz w:val="28"/>
+          <w:szCs w:val="28"/>
+        </w:rPr>
         <w:t>Evaluate each potential solution</w:t>
       </w:r>
     </w:p>
@@ -405,8 +757,18 @@
           <w:ilvl w:val="1"/>
           <w:numId w:val="2"/>
         </w:numPr>
-      </w:pPr>
-      <w:r>
+        <w:rPr>
+          <w:rFonts w:ascii="Times New Roman" w:hAnsi="Times New Roman" w:cs="Times New Roman"/>
+          <w:sz w:val="28"/>
+          <w:szCs w:val="28"/>
+        </w:rPr>
+      </w:pPr>
+      <w:r>
+        <w:rPr>
+          <w:rFonts w:ascii="Times New Roman" w:hAnsi="Times New Roman" w:cs="Times New Roman"/>
+          <w:sz w:val="28"/>
+          <w:szCs w:val="28"/>
+        </w:rPr>
         <w:t>Does each solution meet the goals?</w:t>
       </w:r>
     </w:p>
@@ -417,8 +779,18 @@
           <w:ilvl w:val="1"/>
           <w:numId w:val="2"/>
         </w:numPr>
-      </w:pPr>
-      <w:r>
+        <w:rPr>
+          <w:rFonts w:ascii="Times New Roman" w:hAnsi="Times New Roman" w:cs="Times New Roman"/>
+          <w:sz w:val="28"/>
+          <w:szCs w:val="28"/>
+        </w:rPr>
+      </w:pPr>
+      <w:r>
+        <w:rPr>
+          <w:rFonts w:ascii="Times New Roman" w:hAnsi="Times New Roman" w:cs="Times New Roman"/>
+          <w:sz w:val="28"/>
+          <w:szCs w:val="28"/>
+        </w:rPr>
         <w:t>Will each solution work for ALL cases?</w:t>
       </w:r>
     </w:p>
@@ -429,8 +801,18 @@
           <w:ilvl w:val="0"/>
           <w:numId w:val="2"/>
         </w:numPr>
-      </w:pPr>
-      <w:r>
+        <w:rPr>
+          <w:rFonts w:ascii="Times New Roman" w:hAnsi="Times New Roman" w:cs="Times New Roman"/>
+          <w:sz w:val="28"/>
+          <w:szCs w:val="28"/>
+        </w:rPr>
+      </w:pPr>
+      <w:r>
+        <w:rPr>
+          <w:rFonts w:ascii="Times New Roman" w:hAnsi="Times New Roman" w:cs="Times New Roman"/>
+          <w:sz w:val="28"/>
+          <w:szCs w:val="28"/>
+        </w:rPr>
         <w:t>Choose a solution and develop a plan to implement it.</w:t>
       </w:r>
     </w:p>
@@ -441,8 +823,18 @@
           <w:ilvl w:val="1"/>
           <w:numId w:val="2"/>
         </w:numPr>
-      </w:pPr>
-      <w:r>
+        <w:rPr>
+          <w:rFonts w:ascii="Times New Roman" w:hAnsi="Times New Roman" w:cs="Times New Roman"/>
+          <w:sz w:val="28"/>
+          <w:szCs w:val="28"/>
+        </w:rPr>
+      </w:pPr>
+      <w:r>
+        <w:rPr>
+          <w:rFonts w:ascii="Times New Roman" w:hAnsi="Times New Roman" w:cs="Times New Roman"/>
+          <w:sz w:val="28"/>
+          <w:szCs w:val="28"/>
+        </w:rPr>
         <w:t>Explain the solution in full</w:t>
       </w:r>
     </w:p>
@@ -453,27 +845,85 @@
           <w:ilvl w:val="1"/>
           <w:numId w:val="2"/>
         </w:numPr>
-      </w:pPr>
-      <w:r>
+        <w:rPr>
+          <w:rFonts w:ascii="Times New Roman" w:hAnsi="Times New Roman" w:cs="Times New Roman"/>
+          <w:sz w:val="28"/>
+          <w:szCs w:val="28"/>
+        </w:rPr>
+      </w:pPr>
+      <w:r>
+        <w:rPr>
+          <w:rFonts w:ascii="Times New Roman" w:hAnsi="Times New Roman" w:cs="Times New Roman"/>
+          <w:sz w:val="28"/>
+          <w:szCs w:val="28"/>
+        </w:rPr>
         <w:t>Describe some test cases you tried out to make sure it works.  (</w:t>
       </w:r>
       <w:proofErr w:type="gramStart"/>
       <w:r>
+        <w:rPr>
+          <w:rFonts w:ascii="Times New Roman" w:hAnsi="Times New Roman" w:cs="Times New Roman"/>
+          <w:sz w:val="28"/>
+          <w:szCs w:val="28"/>
+        </w:rPr>
         <w:t>you</w:t>
       </w:r>
       <w:proofErr w:type="gramEnd"/>
       <w:r>
+        <w:rPr>
+          <w:rFonts w:ascii="Times New Roman" w:hAnsi="Times New Roman" w:cs="Times New Roman"/>
+          <w:sz w:val="28"/>
+          <w:szCs w:val="28"/>
+        </w:rPr>
         <w:t xml:space="preserve"> can include drawings and diagrams as part of you explanation as long as they are clearly communicating the solution).</w:t>
       </w:r>
     </w:p>
-    <w:p/>
-    <w:p/>
-    <w:p>
-      <w:r>
+    <w:p>
+      <w:pPr>
+        <w:rPr>
+          <w:rFonts w:ascii="Times New Roman" w:hAnsi="Times New Roman" w:cs="Times New Roman"/>
+          <w:sz w:val="28"/>
+          <w:szCs w:val="28"/>
+        </w:rPr>
+      </w:pPr>
+    </w:p>
+    <w:p>
+      <w:pPr>
+        <w:rPr>
+          <w:rFonts w:ascii="Times New Roman" w:hAnsi="Times New Roman" w:cs="Times New Roman"/>
+          <w:sz w:val="28"/>
+          <w:szCs w:val="28"/>
+        </w:rPr>
+      </w:pPr>
+    </w:p>
+    <w:p>
+      <w:pPr>
+        <w:rPr>
+          <w:rFonts w:ascii="Times New Roman" w:hAnsi="Times New Roman" w:cs="Times New Roman"/>
+          <w:b/>
+          <w:sz w:val="28"/>
+          <w:szCs w:val="28"/>
+        </w:rPr>
+      </w:pPr>
+      <w:r>
+        <w:rPr>
+          <w:rFonts w:ascii="Times New Roman" w:hAnsi="Times New Roman" w:cs="Times New Roman"/>
+          <w:b/>
+          <w:sz w:val="28"/>
+          <w:szCs w:val="28"/>
+        </w:rPr>
         <w:t>Predicting Fingers:</w:t>
       </w:r>
     </w:p>
-    <w:p/>
+    <w:p>
+      <w:pPr>
+        <w:rPr>
+          <w:rFonts w:ascii="Times New Roman" w:hAnsi="Times New Roman" w:cs="Times New Roman"/>
+          <w:sz w:val="28"/>
+          <w:szCs w:val="28"/>
+        </w:rPr>
+      </w:pPr>
+    </w:p>
     <w:p>
       <w:pPr>
         <w:pStyle w:val="ListParagraph"/>
@@ -481,8 +931,18 @@
           <w:ilvl w:val="0"/>
           <w:numId w:val="3"/>
         </w:numPr>
-      </w:pPr>
-      <w:r>
+        <w:rPr>
+          <w:rFonts w:ascii="Times New Roman" w:hAnsi="Times New Roman" w:cs="Times New Roman"/>
+          <w:sz w:val="28"/>
+          <w:szCs w:val="28"/>
+        </w:rPr>
+      </w:pPr>
+      <w:r>
+        <w:rPr>
+          <w:rFonts w:ascii="Times New Roman" w:hAnsi="Times New Roman" w:cs="Times New Roman"/>
+          <w:sz w:val="28"/>
+          <w:szCs w:val="28"/>
+        </w:rPr>
         <w:t>Define the problem</w:t>
       </w:r>
     </w:p>
@@ -493,8 +953,18 @@
           <w:ilvl w:val="1"/>
           <w:numId w:val="3"/>
         </w:numPr>
-      </w:pPr>
-      <w:r>
+        <w:rPr>
+          <w:rFonts w:ascii="Times New Roman" w:hAnsi="Times New Roman" w:cs="Times New Roman"/>
+          <w:sz w:val="28"/>
+          <w:szCs w:val="28"/>
+        </w:rPr>
+      </w:pPr>
+      <w:r>
+        <w:rPr>
+          <w:rFonts w:ascii="Times New Roman" w:hAnsi="Times New Roman" w:cs="Times New Roman"/>
+          <w:sz w:val="28"/>
+          <w:szCs w:val="28"/>
+        </w:rPr>
         <w:t>Do this in your own words.</w:t>
       </w:r>
     </w:p>
@@ -505,8 +975,18 @@
           <w:ilvl w:val="1"/>
           <w:numId w:val="3"/>
         </w:numPr>
-      </w:pPr>
-      <w:r>
+        <w:rPr>
+          <w:rFonts w:ascii="Times New Roman" w:hAnsi="Times New Roman" w:cs="Times New Roman"/>
+          <w:sz w:val="28"/>
+          <w:szCs w:val="28"/>
+        </w:rPr>
+      </w:pPr>
+      <w:r>
+        <w:rPr>
+          <w:rFonts w:ascii="Times New Roman" w:hAnsi="Times New Roman" w:cs="Times New Roman"/>
+          <w:sz w:val="28"/>
+          <w:szCs w:val="28"/>
+        </w:rPr>
         <w:t>What insight can you offer into the problem that isn’t apparent in the word problem alone?</w:t>
       </w:r>
     </w:p>
@@ -517,8 +997,18 @@
           <w:ilvl w:val="1"/>
           <w:numId w:val="3"/>
         </w:numPr>
-      </w:pPr>
-      <w:r>
+        <w:rPr>
+          <w:rFonts w:ascii="Times New Roman" w:hAnsi="Times New Roman" w:cs="Times New Roman"/>
+          <w:sz w:val="28"/>
+          <w:szCs w:val="28"/>
+        </w:rPr>
+      </w:pPr>
+      <w:r>
+        <w:rPr>
+          <w:rFonts w:ascii="Times New Roman" w:hAnsi="Times New Roman" w:cs="Times New Roman"/>
+          <w:sz w:val="28"/>
+          <w:szCs w:val="28"/>
+        </w:rPr>
         <w:t>What is the overall goal?</w:t>
       </w:r>
     </w:p>
@@ -529,8 +1019,18 @@
           <w:ilvl w:val="0"/>
           <w:numId w:val="3"/>
         </w:numPr>
-      </w:pPr>
-      <w:r>
+        <w:rPr>
+          <w:rFonts w:ascii="Times New Roman" w:hAnsi="Times New Roman" w:cs="Times New Roman"/>
+          <w:sz w:val="28"/>
+          <w:szCs w:val="28"/>
+        </w:rPr>
+      </w:pPr>
+      <w:r>
+        <w:rPr>
+          <w:rFonts w:ascii="Times New Roman" w:hAnsi="Times New Roman" w:cs="Times New Roman"/>
+          <w:sz w:val="28"/>
+          <w:szCs w:val="28"/>
+        </w:rPr>
         <w:t>Break the problem apart</w:t>
       </w:r>
     </w:p>
@@ -541,8 +1041,18 @@
           <w:ilvl w:val="1"/>
           <w:numId w:val="3"/>
         </w:numPr>
-      </w:pPr>
-      <w:r>
+        <w:rPr>
+          <w:rFonts w:ascii="Times New Roman" w:hAnsi="Times New Roman" w:cs="Times New Roman"/>
+          <w:sz w:val="28"/>
+          <w:szCs w:val="28"/>
+        </w:rPr>
+      </w:pPr>
+      <w:r>
+        <w:rPr>
+          <w:rFonts w:ascii="Times New Roman" w:hAnsi="Times New Roman" w:cs="Times New Roman"/>
+          <w:sz w:val="28"/>
+          <w:szCs w:val="28"/>
+        </w:rPr>
         <w:t>What are the constraints?</w:t>
       </w:r>
     </w:p>
@@ -553,8 +1063,18 @@
           <w:ilvl w:val="1"/>
           <w:numId w:val="3"/>
         </w:numPr>
-      </w:pPr>
-      <w:r>
+        <w:rPr>
+          <w:rFonts w:ascii="Times New Roman" w:hAnsi="Times New Roman" w:cs="Times New Roman"/>
+          <w:sz w:val="28"/>
+          <w:szCs w:val="28"/>
+        </w:rPr>
+      </w:pPr>
+      <w:r>
+        <w:rPr>
+          <w:rFonts w:ascii="Times New Roman" w:hAnsi="Times New Roman" w:cs="Times New Roman"/>
+          <w:sz w:val="28"/>
+          <w:szCs w:val="28"/>
+        </w:rPr>
         <w:t>What are the sub-goals?</w:t>
       </w:r>
     </w:p>
@@ -565,8 +1085,18 @@
           <w:ilvl w:val="0"/>
           <w:numId w:val="3"/>
         </w:numPr>
-      </w:pPr>
-      <w:r>
+        <w:rPr>
+          <w:rFonts w:ascii="Times New Roman" w:hAnsi="Times New Roman" w:cs="Times New Roman"/>
+          <w:sz w:val="28"/>
+          <w:szCs w:val="28"/>
+        </w:rPr>
+      </w:pPr>
+      <w:r>
+        <w:rPr>
+          <w:rFonts w:ascii="Times New Roman" w:hAnsi="Times New Roman" w:cs="Times New Roman"/>
+          <w:sz w:val="28"/>
+          <w:szCs w:val="28"/>
+        </w:rPr>
         <w:t>Identify potential solutions</w:t>
       </w:r>
     </w:p>
@@ -577,8 +1107,18 @@
           <w:ilvl w:val="1"/>
           <w:numId w:val="3"/>
         </w:numPr>
-      </w:pPr>
-      <w:r>
+        <w:rPr>
+          <w:rFonts w:ascii="Times New Roman" w:hAnsi="Times New Roman" w:cs="Times New Roman"/>
+          <w:sz w:val="28"/>
+          <w:szCs w:val="28"/>
+        </w:rPr>
+      </w:pPr>
+      <w:r>
+        <w:rPr>
+          <w:rFonts w:ascii="Times New Roman" w:hAnsi="Times New Roman" w:cs="Times New Roman"/>
+          <w:sz w:val="28"/>
+          <w:szCs w:val="28"/>
+        </w:rPr>
         <w:t>For each of the sub-problems you’ve discussed in #2, what is a possible solution?</w:t>
       </w:r>
     </w:p>
@@ -589,8 +1129,18 @@
           <w:ilvl w:val="0"/>
           <w:numId w:val="3"/>
         </w:numPr>
-      </w:pPr>
-      <w:r>
+        <w:rPr>
+          <w:rFonts w:ascii="Times New Roman" w:hAnsi="Times New Roman" w:cs="Times New Roman"/>
+          <w:sz w:val="28"/>
+          <w:szCs w:val="28"/>
+        </w:rPr>
+      </w:pPr>
+      <w:r>
+        <w:rPr>
+          <w:rFonts w:ascii="Times New Roman" w:hAnsi="Times New Roman" w:cs="Times New Roman"/>
+          <w:sz w:val="28"/>
+          <w:szCs w:val="28"/>
+        </w:rPr>
         <w:t>Evaluate each potential solution</w:t>
       </w:r>
     </w:p>
@@ -601,8 +1151,18 @@
           <w:ilvl w:val="1"/>
           <w:numId w:val="3"/>
         </w:numPr>
-      </w:pPr>
-      <w:r>
+        <w:rPr>
+          <w:rFonts w:ascii="Times New Roman" w:hAnsi="Times New Roman" w:cs="Times New Roman"/>
+          <w:sz w:val="28"/>
+          <w:szCs w:val="28"/>
+        </w:rPr>
+      </w:pPr>
+      <w:r>
+        <w:rPr>
+          <w:rFonts w:ascii="Times New Roman" w:hAnsi="Times New Roman" w:cs="Times New Roman"/>
+          <w:sz w:val="28"/>
+          <w:szCs w:val="28"/>
+        </w:rPr>
         <w:t>Does each solution meet the goals?</w:t>
       </w:r>
     </w:p>
@@ -613,8 +1173,18 @@
           <w:ilvl w:val="1"/>
           <w:numId w:val="3"/>
         </w:numPr>
-      </w:pPr>
-      <w:r>
+        <w:rPr>
+          <w:rFonts w:ascii="Times New Roman" w:hAnsi="Times New Roman" w:cs="Times New Roman"/>
+          <w:sz w:val="28"/>
+          <w:szCs w:val="28"/>
+        </w:rPr>
+      </w:pPr>
+      <w:r>
+        <w:rPr>
+          <w:rFonts w:ascii="Times New Roman" w:hAnsi="Times New Roman" w:cs="Times New Roman"/>
+          <w:sz w:val="28"/>
+          <w:szCs w:val="28"/>
+        </w:rPr>
         <w:t>Will each solution work for ALL cases?</w:t>
       </w:r>
     </w:p>
@@ -625,8 +1195,18 @@
           <w:ilvl w:val="0"/>
           <w:numId w:val="3"/>
         </w:numPr>
-      </w:pPr>
-      <w:r>
+        <w:rPr>
+          <w:rFonts w:ascii="Times New Roman" w:hAnsi="Times New Roman" w:cs="Times New Roman"/>
+          <w:sz w:val="28"/>
+          <w:szCs w:val="28"/>
+        </w:rPr>
+      </w:pPr>
+      <w:r>
+        <w:rPr>
+          <w:rFonts w:ascii="Times New Roman" w:hAnsi="Times New Roman" w:cs="Times New Roman"/>
+          <w:sz w:val="28"/>
+          <w:szCs w:val="28"/>
+        </w:rPr>
         <w:t>Choose a solution and develop a plan to implement it.</w:t>
       </w:r>
     </w:p>
@@ -637,8 +1217,18 @@
           <w:ilvl w:val="1"/>
           <w:numId w:val="3"/>
         </w:numPr>
-      </w:pPr>
-      <w:r>
+        <w:rPr>
+          <w:rFonts w:ascii="Times New Roman" w:hAnsi="Times New Roman" w:cs="Times New Roman"/>
+          <w:sz w:val="28"/>
+          <w:szCs w:val="28"/>
+        </w:rPr>
+      </w:pPr>
+      <w:r>
+        <w:rPr>
+          <w:rFonts w:ascii="Times New Roman" w:hAnsi="Times New Roman" w:cs="Times New Roman"/>
+          <w:sz w:val="28"/>
+          <w:szCs w:val="28"/>
+        </w:rPr>
         <w:t>Explain the solution in full</w:t>
       </w:r>
     </w:p>
@@ -649,23 +1239,40 @@
           <w:ilvl w:val="1"/>
           <w:numId w:val="3"/>
         </w:numPr>
-      </w:pPr>
-      <w:r>
+        <w:rPr>
+          <w:rFonts w:ascii="Times New Roman" w:hAnsi="Times New Roman" w:cs="Times New Roman"/>
+          <w:sz w:val="28"/>
+          <w:szCs w:val="28"/>
+        </w:rPr>
+      </w:pPr>
+      <w:r>
+        <w:rPr>
+          <w:rFonts w:ascii="Times New Roman" w:hAnsi="Times New Roman" w:cs="Times New Roman"/>
+          <w:sz w:val="28"/>
+          <w:szCs w:val="28"/>
+        </w:rPr>
         <w:t>Describe some test cases you tried out to make sure it works.  (</w:t>
       </w:r>
       <w:proofErr w:type="gramStart"/>
       <w:r>
+        <w:rPr>
+          <w:rFonts w:ascii="Times New Roman" w:hAnsi="Times New Roman" w:cs="Times New Roman"/>
+          <w:sz w:val="28"/>
+          <w:szCs w:val="28"/>
+        </w:rPr>
         <w:t>you</w:t>
       </w:r>
       <w:proofErr w:type="gramEnd"/>
       <w:r>
+        <w:rPr>
+          <w:rFonts w:ascii="Times New Roman" w:hAnsi="Times New Roman" w:cs="Times New Roman"/>
+          <w:sz w:val="28"/>
+          <w:szCs w:val="28"/>
+        </w:rPr>
         <w:t xml:space="preserve"> can include drawings and diagrams as part of you explanation as long as they are clearly communicating the solution).</w:t>
       </w:r>
     </w:p>
-    <w:p>
-      <w:bookmarkStart w:id="0" w:name="_GoBack"/>
-      <w:bookmarkEnd w:id="0"/>
-    </w:p>
+    <w:p/>
     <w:p/>
     <w:p/>
     <w:p/>

</xml_diff>

<commit_message>
Added information to breaking the problem apart for the A Cat, a Parrot and a Bag of Seed problem.
</commit_message>
<xml_diff>
--- a/Niebuhr_Jesica_ProblemSolving.docx
+++ b/Niebuhr_Jesica_ProblemSolving.docx
@@ -166,62 +166,156 @@
           <w:sz w:val="28"/>
           <w:szCs w:val="28"/>
         </w:rPr>
-        <w:t>The problem with this scenario is that the man has to get to the other side of t</w:t>
-      </w:r>
+        <w:t xml:space="preserve">The problem with this scenario is that the man has to get to the other side of the river but can only bring himself and one other passenger on the boat.  He must now choose which one is plausible to bring with him. </w:t>
+      </w:r>
+    </w:p>
+    <w:p>
+      <w:pPr>
+        <w:pStyle w:val="ListParagraph"/>
+        <w:numPr>
+          <w:ilvl w:val="1"/>
+          <w:numId w:val="1"/>
+        </w:numPr>
+        <w:rPr>
+          <w:rFonts w:ascii="Times New Roman" w:hAnsi="Times New Roman" w:cs="Times New Roman"/>
+          <w:sz w:val="28"/>
+          <w:szCs w:val="28"/>
+        </w:rPr>
+      </w:pPr>
+      <w:r>
+        <w:rPr>
+          <w:rFonts w:ascii="Times New Roman" w:hAnsi="Times New Roman" w:cs="Times New Roman"/>
+          <w:sz w:val="28"/>
+          <w:szCs w:val="28"/>
+        </w:rPr>
+        <w:t>The insight that I can offer to the problem is that cats don’t eat seed and parrots can fly.</w:t>
+      </w:r>
+    </w:p>
+    <w:p>
+      <w:pPr>
+        <w:pStyle w:val="ListParagraph"/>
+        <w:numPr>
+          <w:ilvl w:val="1"/>
+          <w:numId w:val="1"/>
+        </w:numPr>
+        <w:rPr>
+          <w:rFonts w:ascii="Times New Roman" w:hAnsi="Times New Roman" w:cs="Times New Roman"/>
+          <w:sz w:val="28"/>
+          <w:szCs w:val="28"/>
+        </w:rPr>
+      </w:pPr>
+      <w:r>
+        <w:rPr>
+          <w:rFonts w:ascii="Times New Roman" w:hAnsi="Times New Roman" w:cs="Times New Roman"/>
+          <w:sz w:val="28"/>
+          <w:szCs w:val="28"/>
+        </w:rPr>
+        <w:t>The overall goal is to get everyone across the river safely without the cat eating the parrot or the parrot eating the seed.</w:t>
+      </w:r>
+    </w:p>
+    <w:p>
+      <w:pPr>
+        <w:pStyle w:val="ListParagraph"/>
+        <w:numPr>
+          <w:ilvl w:val="0"/>
+          <w:numId w:val="1"/>
+        </w:numPr>
+        <w:rPr>
+          <w:rFonts w:ascii="Times New Roman" w:hAnsi="Times New Roman" w:cs="Times New Roman"/>
+          <w:sz w:val="28"/>
+          <w:szCs w:val="28"/>
+        </w:rPr>
+      </w:pPr>
+      <w:r>
+        <w:rPr>
+          <w:rFonts w:ascii="Times New Roman" w:hAnsi="Times New Roman" w:cs="Times New Roman"/>
+          <w:sz w:val="28"/>
+          <w:szCs w:val="28"/>
+        </w:rPr>
+        <w:t>Break the problem apart</w:t>
+      </w:r>
+    </w:p>
+    <w:p>
+      <w:pPr>
+        <w:pStyle w:val="ListParagraph"/>
+        <w:numPr>
+          <w:ilvl w:val="1"/>
+          <w:numId w:val="1"/>
+        </w:numPr>
+        <w:rPr>
+          <w:rFonts w:ascii="Times New Roman" w:hAnsi="Times New Roman" w:cs="Times New Roman"/>
+          <w:sz w:val="28"/>
+          <w:szCs w:val="28"/>
+        </w:rPr>
+      </w:pPr>
+      <w:r>
+        <w:rPr>
+          <w:rFonts w:ascii="Times New Roman" w:hAnsi="Times New Roman" w:cs="Times New Roman"/>
+          <w:sz w:val="28"/>
+          <w:szCs w:val="28"/>
+        </w:rPr>
+        <w:t>The constraints are that the man can only have one item inside the boat with him and needs to watch what which items he leaves behind so that the items don’t eat one another.</w:t>
+      </w:r>
+    </w:p>
+    <w:p>
+      <w:pPr>
+        <w:pStyle w:val="ListParagraph"/>
+        <w:numPr>
+          <w:ilvl w:val="1"/>
+          <w:numId w:val="1"/>
+        </w:numPr>
+        <w:rPr>
+          <w:rFonts w:ascii="Times New Roman" w:hAnsi="Times New Roman" w:cs="Times New Roman"/>
+          <w:sz w:val="28"/>
+          <w:szCs w:val="28"/>
+        </w:rPr>
+      </w:pPr>
+      <w:r>
+        <w:rPr>
+          <w:rFonts w:ascii="Times New Roman" w:hAnsi="Times New Roman" w:cs="Times New Roman"/>
+          <w:sz w:val="28"/>
+          <w:szCs w:val="28"/>
+        </w:rPr>
+        <w:t>The subgoals are not to leave the bird with the bag of seed and not to leave the cat with the bird.</w:t>
+      </w:r>
+    </w:p>
+    <w:p>
+      <w:pPr>
+        <w:pStyle w:val="ListParagraph"/>
+        <w:numPr>
+          <w:ilvl w:val="0"/>
+          <w:numId w:val="1"/>
+        </w:numPr>
+        <w:rPr>
+          <w:rFonts w:ascii="Times New Roman" w:hAnsi="Times New Roman" w:cs="Times New Roman"/>
+          <w:sz w:val="28"/>
+          <w:szCs w:val="28"/>
+        </w:rPr>
+      </w:pPr>
+      <w:r>
+        <w:rPr>
+          <w:rFonts w:ascii="Times New Roman" w:hAnsi="Times New Roman" w:cs="Times New Roman"/>
+          <w:sz w:val="28"/>
+          <w:szCs w:val="28"/>
+        </w:rPr>
+        <w:t>Identify potential solutions</w:t>
+      </w:r>
+    </w:p>
+    <w:p>
+      <w:pPr>
+        <w:pStyle w:val="ListParagraph"/>
+        <w:numPr>
+          <w:ilvl w:val="1"/>
+          <w:numId w:val="1"/>
+        </w:numPr>
+        <w:rPr>
+          <w:rFonts w:ascii="Times New Roman" w:hAnsi="Times New Roman" w:cs="Times New Roman"/>
+          <w:sz w:val="28"/>
+          <w:szCs w:val="28"/>
+        </w:rPr>
+      </w:pPr>
       <w:bookmarkStart w:id="0" w:name="_GoBack"/>
       <w:bookmarkEnd w:id="0"/>
-      <w:r>
-        <w:rPr>
-          <w:rFonts w:ascii="Times New Roman" w:hAnsi="Times New Roman" w:cs="Times New Roman"/>
-          <w:sz w:val="28"/>
-          <w:szCs w:val="28"/>
-        </w:rPr>
-        <w:t xml:space="preserve">he river but can only bring himself and one other passenger on the boat.  He must now choose which one is plausible to bring with him. </w:t>
-      </w:r>
-    </w:p>
-    <w:p>
-      <w:pPr>
-        <w:pStyle w:val="ListParagraph"/>
-        <w:numPr>
-          <w:ilvl w:val="1"/>
-          <w:numId w:val="1"/>
-        </w:numPr>
-        <w:rPr>
-          <w:rFonts w:ascii="Times New Roman" w:hAnsi="Times New Roman" w:cs="Times New Roman"/>
-          <w:sz w:val="28"/>
-          <w:szCs w:val="28"/>
-        </w:rPr>
-      </w:pPr>
-      <w:r>
-        <w:rPr>
-          <w:rFonts w:ascii="Times New Roman" w:hAnsi="Times New Roman" w:cs="Times New Roman"/>
-          <w:sz w:val="28"/>
-          <w:szCs w:val="28"/>
-        </w:rPr>
-        <w:t>The insight that I can offer to the problem is that cats don’t eat seed and parrots can fly.</w:t>
-      </w:r>
-    </w:p>
-    <w:p>
-      <w:pPr>
-        <w:pStyle w:val="ListParagraph"/>
-        <w:numPr>
-          <w:ilvl w:val="1"/>
-          <w:numId w:val="1"/>
-        </w:numPr>
-        <w:rPr>
-          <w:rFonts w:ascii="Times New Roman" w:hAnsi="Times New Roman" w:cs="Times New Roman"/>
-          <w:sz w:val="28"/>
-          <w:szCs w:val="28"/>
-        </w:rPr>
-      </w:pPr>
-      <w:r>
-        <w:rPr>
-          <w:rFonts w:ascii="Times New Roman" w:hAnsi="Times New Roman" w:cs="Times New Roman"/>
-          <w:sz w:val="28"/>
-          <w:szCs w:val="28"/>
-        </w:rPr>
-        <w:t>The overall goal is to get everyone across the river safely without the cat eating the parrot or the parrot eating the seed.</w:t>
-      </w:r>
     </w:p>
     <w:p>
       <w:pPr>
@@ -242,7 +336,7 @@
           <w:sz w:val="28"/>
           <w:szCs w:val="28"/>
         </w:rPr>
-        <w:t>Break the problem apart</w:t>
+        <w:t>Evaluate each potential solution</w:t>
       </w:r>
     </w:p>
     <w:p>
@@ -264,7 +358,7 @@
           <w:sz w:val="28"/>
           <w:szCs w:val="28"/>
         </w:rPr>
-        <w:t>What are the constraints?</w:t>
+        <w:t>Does each solution meet the goals?</w:t>
       </w:r>
     </w:p>
     <w:p>
@@ -286,7 +380,7 @@
           <w:sz w:val="28"/>
           <w:szCs w:val="28"/>
         </w:rPr>
-        <w:t>What are the sub-goals?</w:t>
+        <w:t>Will each solution work for ALL cases?</w:t>
       </w:r>
     </w:p>
     <w:p>
@@ -308,7 +402,7 @@
           <w:sz w:val="28"/>
           <w:szCs w:val="28"/>
         </w:rPr>
-        <w:t>Identify potential solutions</w:t>
+        <w:t>Choose a solution and develop a plan to implement it.</w:t>
       </w:r>
     </w:p>
     <w:p>
@@ -330,14 +424,14 @@
           <w:sz w:val="28"/>
           <w:szCs w:val="28"/>
         </w:rPr>
-        <w:t>For each of the sub-problems you’ve discussed in #2, what is a possible solution?</w:t>
-      </w:r>
-    </w:p>
-    <w:p>
-      <w:pPr>
-        <w:pStyle w:val="ListParagraph"/>
-        <w:numPr>
-          <w:ilvl w:val="0"/>
+        <w:t>Explain the solution in full</w:t>
+      </w:r>
+    </w:p>
+    <w:p>
+      <w:pPr>
+        <w:pStyle w:val="ListParagraph"/>
+        <w:numPr>
+          <w:ilvl w:val="1"/>
           <w:numId w:val="1"/>
         </w:numPr>
         <w:rPr>
@@ -352,135 +446,7 @@
           <w:sz w:val="28"/>
           <w:szCs w:val="28"/>
         </w:rPr>
-        <w:t>Evaluate each potential solution</w:t>
-      </w:r>
-    </w:p>
-    <w:p>
-      <w:pPr>
-        <w:pStyle w:val="ListParagraph"/>
-        <w:numPr>
-          <w:ilvl w:val="1"/>
-          <w:numId w:val="1"/>
-        </w:numPr>
-        <w:rPr>
-          <w:rFonts w:ascii="Times New Roman" w:hAnsi="Times New Roman" w:cs="Times New Roman"/>
-          <w:sz w:val="28"/>
-          <w:szCs w:val="28"/>
-        </w:rPr>
-      </w:pPr>
-      <w:r>
-        <w:rPr>
-          <w:rFonts w:ascii="Times New Roman" w:hAnsi="Times New Roman" w:cs="Times New Roman"/>
-          <w:sz w:val="28"/>
-          <w:szCs w:val="28"/>
-        </w:rPr>
-        <w:t>Does each solution meet the goals?</w:t>
-      </w:r>
-    </w:p>
-    <w:p>
-      <w:pPr>
-        <w:pStyle w:val="ListParagraph"/>
-        <w:numPr>
-          <w:ilvl w:val="1"/>
-          <w:numId w:val="1"/>
-        </w:numPr>
-        <w:rPr>
-          <w:rFonts w:ascii="Times New Roman" w:hAnsi="Times New Roman" w:cs="Times New Roman"/>
-          <w:sz w:val="28"/>
-          <w:szCs w:val="28"/>
-        </w:rPr>
-      </w:pPr>
-      <w:r>
-        <w:rPr>
-          <w:rFonts w:ascii="Times New Roman" w:hAnsi="Times New Roman" w:cs="Times New Roman"/>
-          <w:sz w:val="28"/>
-          <w:szCs w:val="28"/>
-        </w:rPr>
-        <w:t>Will each solution work for ALL cases?</w:t>
-      </w:r>
-    </w:p>
-    <w:p>
-      <w:pPr>
-        <w:pStyle w:val="ListParagraph"/>
-        <w:numPr>
-          <w:ilvl w:val="0"/>
-          <w:numId w:val="1"/>
-        </w:numPr>
-        <w:rPr>
-          <w:rFonts w:ascii="Times New Roman" w:hAnsi="Times New Roman" w:cs="Times New Roman"/>
-          <w:sz w:val="28"/>
-          <w:szCs w:val="28"/>
-        </w:rPr>
-      </w:pPr>
-      <w:r>
-        <w:rPr>
-          <w:rFonts w:ascii="Times New Roman" w:hAnsi="Times New Roman" w:cs="Times New Roman"/>
-          <w:sz w:val="28"/>
-          <w:szCs w:val="28"/>
-        </w:rPr>
-        <w:t>Choose a solution and develop a plan to implement it.</w:t>
-      </w:r>
-    </w:p>
-    <w:p>
-      <w:pPr>
-        <w:pStyle w:val="ListParagraph"/>
-        <w:numPr>
-          <w:ilvl w:val="1"/>
-          <w:numId w:val="1"/>
-        </w:numPr>
-        <w:rPr>
-          <w:rFonts w:ascii="Times New Roman" w:hAnsi="Times New Roman" w:cs="Times New Roman"/>
-          <w:sz w:val="28"/>
-          <w:szCs w:val="28"/>
-        </w:rPr>
-      </w:pPr>
-      <w:r>
-        <w:rPr>
-          <w:rFonts w:ascii="Times New Roman" w:hAnsi="Times New Roman" w:cs="Times New Roman"/>
-          <w:sz w:val="28"/>
-          <w:szCs w:val="28"/>
-        </w:rPr>
-        <w:t>Explain the solution in full</w:t>
-      </w:r>
-    </w:p>
-    <w:p>
-      <w:pPr>
-        <w:pStyle w:val="ListParagraph"/>
-        <w:numPr>
-          <w:ilvl w:val="1"/>
-          <w:numId w:val="1"/>
-        </w:numPr>
-        <w:rPr>
-          <w:rFonts w:ascii="Times New Roman" w:hAnsi="Times New Roman" w:cs="Times New Roman"/>
-          <w:sz w:val="28"/>
-          <w:szCs w:val="28"/>
-        </w:rPr>
-      </w:pPr>
-      <w:r>
-        <w:rPr>
-          <w:rFonts w:ascii="Times New Roman" w:hAnsi="Times New Roman" w:cs="Times New Roman"/>
-          <w:sz w:val="28"/>
-          <w:szCs w:val="28"/>
-        </w:rPr>
-        <w:t>Describe some test cases you tried out to make sure it works.  (</w:t>
-      </w:r>
-      <w:proofErr w:type="gramStart"/>
-      <w:r>
-        <w:rPr>
-          <w:rFonts w:ascii="Times New Roman" w:hAnsi="Times New Roman" w:cs="Times New Roman"/>
-          <w:sz w:val="28"/>
-          <w:szCs w:val="28"/>
-        </w:rPr>
-        <w:t>you</w:t>
-      </w:r>
-      <w:proofErr w:type="gramEnd"/>
-      <w:r>
-        <w:rPr>
-          <w:rFonts w:ascii="Times New Roman" w:hAnsi="Times New Roman" w:cs="Times New Roman"/>
-          <w:sz w:val="28"/>
-          <w:szCs w:val="28"/>
-        </w:rPr>
-        <w:t xml:space="preserve"> can include drawings and diagrams as part of you explanation as long as they are clearly communicating the solution).</w:t>
+        <w:t>Describe some test cases you tried out to make sure it works.  (you can include drawings and diagrams as part of you explanation as long as they are clearly communicating the solution).</w:t>
       </w:r>
     </w:p>
     <w:p>
@@ -592,6 +558,7 @@
           <w:sz w:val="28"/>
           <w:szCs w:val="28"/>
         </w:rPr>
+        <w:lastRenderedPageBreak/>
         <w:t>What insight can you offer into the problem that isn’t apparent in the word problem alone?</w:t>
       </w:r>
     </w:p>
@@ -614,7 +581,6 @@
           <w:sz w:val="28"/>
           <w:szCs w:val="28"/>
         </w:rPr>
-        <w:lastRenderedPageBreak/>
         <w:t>What is the overall goal?</w:t>
       </w:r>
     </w:p>
@@ -857,25 +823,7 @@
           <w:sz w:val="28"/>
           <w:szCs w:val="28"/>
         </w:rPr>
-        <w:t>Describe some test cases you tried out to make sure it works.  (</w:t>
-      </w:r>
-      <w:proofErr w:type="gramStart"/>
-      <w:r>
-        <w:rPr>
-          <w:rFonts w:ascii="Times New Roman" w:hAnsi="Times New Roman" w:cs="Times New Roman"/>
-          <w:sz w:val="28"/>
-          <w:szCs w:val="28"/>
-        </w:rPr>
-        <w:t>you</w:t>
-      </w:r>
-      <w:proofErr w:type="gramEnd"/>
-      <w:r>
-        <w:rPr>
-          <w:rFonts w:ascii="Times New Roman" w:hAnsi="Times New Roman" w:cs="Times New Roman"/>
-          <w:sz w:val="28"/>
-          <w:szCs w:val="28"/>
-        </w:rPr>
-        <w:t xml:space="preserve"> can include drawings and diagrams as part of you explanation as long as they are clearly communicating the solution).</w:t>
+        <w:t>Describe some test cases you tried out to make sure it works.  (you can include drawings and diagrams as part of you explanation as long as they are clearly communicating the solution).</w:t>
       </w:r>
     </w:p>
     <w:p>
@@ -1251,25 +1199,7 @@
           <w:sz w:val="28"/>
           <w:szCs w:val="28"/>
         </w:rPr>
-        <w:t>Describe some test cases you tried out to make sure it works.  (</w:t>
-      </w:r>
-      <w:proofErr w:type="gramStart"/>
-      <w:r>
-        <w:rPr>
-          <w:rFonts w:ascii="Times New Roman" w:hAnsi="Times New Roman" w:cs="Times New Roman"/>
-          <w:sz w:val="28"/>
-          <w:szCs w:val="28"/>
-        </w:rPr>
-        <w:t>you</w:t>
-      </w:r>
-      <w:proofErr w:type="gramEnd"/>
-      <w:r>
-        <w:rPr>
-          <w:rFonts w:ascii="Times New Roman" w:hAnsi="Times New Roman" w:cs="Times New Roman"/>
-          <w:sz w:val="28"/>
-          <w:szCs w:val="28"/>
-        </w:rPr>
-        <w:t xml:space="preserve"> can include drawings and diagrams as part of you explanation as long as they are clearly communicating the solution).</w:t>
+        <w:t>Describe some test cases you tried out to make sure it works.  (you can include drawings and diagrams as part of you explanation as long as they are clearly communicating the solution).</w:t>
       </w:r>
     </w:p>
     <w:p/>

</xml_diff>

<commit_message>
Added answers to Indentifying potential solutions for Problem 1.
</commit_message>
<xml_diff>
--- a/Niebuhr_Jesica_ProblemSolving.docx
+++ b/Niebuhr_Jesica_ProblemSolving.docx
@@ -314,6 +314,80 @@
           <w:szCs w:val="28"/>
         </w:rPr>
       </w:pPr>
+      <w:r>
+        <w:rPr>
+          <w:rFonts w:ascii="Times New Roman" w:hAnsi="Times New Roman" w:cs="Times New Roman"/>
+          <w:sz w:val="28"/>
+          <w:szCs w:val="28"/>
+        </w:rPr>
+        <w:t>One solution, you can bring the cat first and risk the bird eating the seed.</w:t>
+      </w:r>
+    </w:p>
+    <w:p>
+      <w:pPr>
+        <w:pStyle w:val="ListParagraph"/>
+        <w:numPr>
+          <w:ilvl w:val="1"/>
+          <w:numId w:val="1"/>
+        </w:numPr>
+        <w:rPr>
+          <w:rFonts w:ascii="Times New Roman" w:hAnsi="Times New Roman" w:cs="Times New Roman"/>
+          <w:sz w:val="28"/>
+          <w:szCs w:val="28"/>
+        </w:rPr>
+      </w:pPr>
+      <w:r>
+        <w:rPr>
+          <w:rFonts w:ascii="Times New Roman" w:hAnsi="Times New Roman" w:cs="Times New Roman"/>
+          <w:sz w:val="28"/>
+          <w:szCs w:val="28"/>
+        </w:rPr>
+        <w:t>You can bring the seed first and risk the cat eating the bird.</w:t>
+      </w:r>
+    </w:p>
+    <w:p>
+      <w:pPr>
+        <w:pStyle w:val="ListParagraph"/>
+        <w:numPr>
+          <w:ilvl w:val="1"/>
+          <w:numId w:val="1"/>
+        </w:numPr>
+        <w:rPr>
+          <w:rFonts w:ascii="Times New Roman" w:hAnsi="Times New Roman" w:cs="Times New Roman"/>
+          <w:sz w:val="28"/>
+          <w:szCs w:val="28"/>
+        </w:rPr>
+      </w:pPr>
+      <w:r>
+        <w:rPr>
+          <w:rFonts w:ascii="Times New Roman" w:hAnsi="Times New Roman" w:cs="Times New Roman"/>
+          <w:sz w:val="28"/>
+          <w:szCs w:val="28"/>
+        </w:rPr>
+        <w:t>You can bring the bird first.</w:t>
+      </w:r>
+    </w:p>
+    <w:p>
+      <w:pPr>
+        <w:pStyle w:val="ListParagraph"/>
+        <w:numPr>
+          <w:ilvl w:val="1"/>
+          <w:numId w:val="1"/>
+        </w:numPr>
+        <w:rPr>
+          <w:rFonts w:ascii="Times New Roman" w:hAnsi="Times New Roman" w:cs="Times New Roman"/>
+          <w:sz w:val="28"/>
+          <w:szCs w:val="28"/>
+        </w:rPr>
+      </w:pPr>
+      <w:r>
+        <w:rPr>
+          <w:rFonts w:ascii="Times New Roman" w:hAnsi="Times New Roman" w:cs="Times New Roman"/>
+          <w:sz w:val="28"/>
+          <w:szCs w:val="28"/>
+        </w:rPr>
+        <w:t>You can make the bird fly while you take two trips. One with the seed and one with the cat.</w:t>
+      </w:r>
       <w:bookmarkStart w:id="0" w:name="_GoBack"/>
       <w:bookmarkEnd w:id="0"/>
     </w:p>
@@ -558,7 +632,6 @@
           <w:sz w:val="28"/>
           <w:szCs w:val="28"/>
         </w:rPr>
-        <w:lastRenderedPageBreak/>
         <w:t>What insight can you offer into the problem that isn’t apparent in the word problem alone?</w:t>
       </w:r>
     </w:p>

</xml_diff>

<commit_message>
Added answers to the evaluate each potential solution for Problem 1.
</commit_message>
<xml_diff>
--- a/Niebuhr_Jesica_ProblemSolving.docx
+++ b/Niebuhr_Jesica_ProblemSolving.docx
@@ -388,6 +388,108 @@
         </w:rPr>
         <w:t>You can make the bird fly while you take two trips. One with the seed and one with the cat.</w:t>
       </w:r>
+    </w:p>
+    <w:p>
+      <w:pPr>
+        <w:pStyle w:val="ListParagraph"/>
+        <w:numPr>
+          <w:ilvl w:val="0"/>
+          <w:numId w:val="1"/>
+        </w:numPr>
+        <w:rPr>
+          <w:rFonts w:ascii="Times New Roman" w:hAnsi="Times New Roman" w:cs="Times New Roman"/>
+          <w:sz w:val="28"/>
+          <w:szCs w:val="28"/>
+        </w:rPr>
+      </w:pPr>
+      <w:r>
+        <w:rPr>
+          <w:rFonts w:ascii="Times New Roman" w:hAnsi="Times New Roman" w:cs="Times New Roman"/>
+          <w:sz w:val="28"/>
+          <w:szCs w:val="28"/>
+        </w:rPr>
+        <w:t>Evaluate each potential solution</w:t>
+      </w:r>
+    </w:p>
+    <w:p>
+      <w:pPr>
+        <w:pStyle w:val="ListParagraph"/>
+        <w:numPr>
+          <w:ilvl w:val="1"/>
+          <w:numId w:val="1"/>
+        </w:numPr>
+        <w:rPr>
+          <w:rFonts w:ascii="Times New Roman" w:hAnsi="Times New Roman" w:cs="Times New Roman"/>
+          <w:sz w:val="28"/>
+          <w:szCs w:val="28"/>
+        </w:rPr>
+      </w:pPr>
+      <w:r>
+        <w:rPr>
+          <w:rFonts w:ascii="Times New Roman" w:hAnsi="Times New Roman" w:cs="Times New Roman"/>
+          <w:sz w:val="28"/>
+          <w:szCs w:val="28"/>
+        </w:rPr>
+        <w:t>No each solution does not meet all of the goals, with the exception of the last solution, at some point you would be leaving two items together that shouldn’t be.</w:t>
+      </w:r>
+    </w:p>
+    <w:p>
+      <w:pPr>
+        <w:pStyle w:val="ListParagraph"/>
+        <w:numPr>
+          <w:ilvl w:val="1"/>
+          <w:numId w:val="1"/>
+        </w:numPr>
+        <w:rPr>
+          <w:rFonts w:ascii="Times New Roman" w:hAnsi="Times New Roman" w:cs="Times New Roman"/>
+          <w:sz w:val="28"/>
+          <w:szCs w:val="28"/>
+        </w:rPr>
+      </w:pPr>
+      <w:r>
+        <w:rPr>
+          <w:rFonts w:ascii="Times New Roman" w:hAnsi="Times New Roman" w:cs="Times New Roman"/>
+          <w:sz w:val="28"/>
+          <w:szCs w:val="28"/>
+        </w:rPr>
+        <w:t>Only one solution will work for all cases, which would be the last solution.</w:t>
+      </w:r>
+    </w:p>
+    <w:p>
+      <w:pPr>
+        <w:pStyle w:val="ListParagraph"/>
+        <w:numPr>
+          <w:ilvl w:val="0"/>
+          <w:numId w:val="1"/>
+        </w:numPr>
+        <w:rPr>
+          <w:rFonts w:ascii="Times New Roman" w:hAnsi="Times New Roman" w:cs="Times New Roman"/>
+          <w:sz w:val="28"/>
+          <w:szCs w:val="28"/>
+        </w:rPr>
+      </w:pPr>
+      <w:r>
+        <w:rPr>
+          <w:rFonts w:ascii="Times New Roman" w:hAnsi="Times New Roman" w:cs="Times New Roman"/>
+          <w:sz w:val="28"/>
+          <w:szCs w:val="28"/>
+        </w:rPr>
+        <w:t>Choose a solution and develop a plan to implement it.</w:t>
+      </w:r>
+    </w:p>
+    <w:p>
+      <w:pPr>
+        <w:pStyle w:val="ListParagraph"/>
+        <w:numPr>
+          <w:ilvl w:val="1"/>
+          <w:numId w:val="1"/>
+        </w:numPr>
+        <w:rPr>
+          <w:rFonts w:ascii="Times New Roman" w:hAnsi="Times New Roman" w:cs="Times New Roman"/>
+          <w:sz w:val="28"/>
+          <w:szCs w:val="28"/>
+        </w:rPr>
+      </w:pPr>
       <w:bookmarkStart w:id="0" w:name="_GoBack"/>
       <w:bookmarkEnd w:id="0"/>
     </w:p>
@@ -395,7 +497,7 @@
       <w:pPr>
         <w:pStyle w:val="ListParagraph"/>
         <w:numPr>
-          <w:ilvl w:val="0"/>
+          <w:ilvl w:val="1"/>
           <w:numId w:val="1"/>
         </w:numPr>
         <w:rPr>
@@ -410,117 +512,16 @@
           <w:sz w:val="28"/>
           <w:szCs w:val="28"/>
         </w:rPr>
-        <w:t>Evaluate each potential solution</w:t>
-      </w:r>
-    </w:p>
-    <w:p>
-      <w:pPr>
-        <w:pStyle w:val="ListParagraph"/>
-        <w:numPr>
-          <w:ilvl w:val="1"/>
-          <w:numId w:val="1"/>
-        </w:numPr>
-        <w:rPr>
-          <w:rFonts w:ascii="Times New Roman" w:hAnsi="Times New Roman" w:cs="Times New Roman"/>
-          <w:sz w:val="28"/>
-          <w:szCs w:val="28"/>
-        </w:rPr>
-      </w:pPr>
-      <w:r>
-        <w:rPr>
-          <w:rFonts w:ascii="Times New Roman" w:hAnsi="Times New Roman" w:cs="Times New Roman"/>
-          <w:sz w:val="28"/>
-          <w:szCs w:val="28"/>
-        </w:rPr>
-        <w:t>Does each solution meet the goals?</w:t>
-      </w:r>
-    </w:p>
-    <w:p>
-      <w:pPr>
-        <w:pStyle w:val="ListParagraph"/>
-        <w:numPr>
-          <w:ilvl w:val="1"/>
-          <w:numId w:val="1"/>
-        </w:numPr>
-        <w:rPr>
-          <w:rFonts w:ascii="Times New Roman" w:hAnsi="Times New Roman" w:cs="Times New Roman"/>
-          <w:sz w:val="28"/>
-          <w:szCs w:val="28"/>
-        </w:rPr>
-      </w:pPr>
-      <w:r>
-        <w:rPr>
-          <w:rFonts w:ascii="Times New Roman" w:hAnsi="Times New Roman" w:cs="Times New Roman"/>
-          <w:sz w:val="28"/>
-          <w:szCs w:val="28"/>
-        </w:rPr>
-        <w:t>Will each solution work for ALL cases?</w:t>
-      </w:r>
-    </w:p>
-    <w:p>
-      <w:pPr>
-        <w:pStyle w:val="ListParagraph"/>
-        <w:numPr>
-          <w:ilvl w:val="0"/>
-          <w:numId w:val="1"/>
-        </w:numPr>
-        <w:rPr>
-          <w:rFonts w:ascii="Times New Roman" w:hAnsi="Times New Roman" w:cs="Times New Roman"/>
-          <w:sz w:val="28"/>
-          <w:szCs w:val="28"/>
-        </w:rPr>
-      </w:pPr>
-      <w:r>
-        <w:rPr>
-          <w:rFonts w:ascii="Times New Roman" w:hAnsi="Times New Roman" w:cs="Times New Roman"/>
-          <w:sz w:val="28"/>
-          <w:szCs w:val="28"/>
-        </w:rPr>
-        <w:t>Choose a solution and develop a plan to implement it.</w:t>
-      </w:r>
-    </w:p>
-    <w:p>
-      <w:pPr>
-        <w:pStyle w:val="ListParagraph"/>
-        <w:numPr>
-          <w:ilvl w:val="1"/>
-          <w:numId w:val="1"/>
-        </w:numPr>
-        <w:rPr>
-          <w:rFonts w:ascii="Times New Roman" w:hAnsi="Times New Roman" w:cs="Times New Roman"/>
-          <w:sz w:val="28"/>
-          <w:szCs w:val="28"/>
-        </w:rPr>
-      </w:pPr>
-      <w:r>
-        <w:rPr>
-          <w:rFonts w:ascii="Times New Roman" w:hAnsi="Times New Roman" w:cs="Times New Roman"/>
-          <w:sz w:val="28"/>
-          <w:szCs w:val="28"/>
-        </w:rPr>
-        <w:t>Explain the solution in full</w:t>
-      </w:r>
-    </w:p>
-    <w:p>
-      <w:pPr>
-        <w:pStyle w:val="ListParagraph"/>
-        <w:numPr>
-          <w:ilvl w:val="1"/>
-          <w:numId w:val="1"/>
-        </w:numPr>
-        <w:rPr>
-          <w:rFonts w:ascii="Times New Roman" w:hAnsi="Times New Roman" w:cs="Times New Roman"/>
-          <w:sz w:val="28"/>
-          <w:szCs w:val="28"/>
-        </w:rPr>
-      </w:pPr>
-      <w:r>
-        <w:rPr>
-          <w:rFonts w:ascii="Times New Roman" w:hAnsi="Times New Roman" w:cs="Times New Roman"/>
-          <w:sz w:val="28"/>
-          <w:szCs w:val="28"/>
-        </w:rPr>
-        <w:t>Describe some test cases you tried out to make sure it works.  (you can include drawings and diagrams as part of you explanation as long as they are clearly communicating the solution).</w:t>
+        <w:t xml:space="preserve">Describe some test cases you tried out to make sure it works.  (you can include drawings and diagrams as part of you </w:t>
+      </w:r>
+      <w:r>
+        <w:rPr>
+          <w:rFonts w:ascii="Times New Roman" w:hAnsi="Times New Roman" w:cs="Times New Roman"/>
+          <w:sz w:val="28"/>
+          <w:szCs w:val="28"/>
+        </w:rPr>
+        <w:lastRenderedPageBreak/>
+        <w:t>explanation as long as they are clearly communicating the solution).</w:t>
       </w:r>
     </w:p>
     <w:p>

</xml_diff>

<commit_message>
Chose solution and developed a plan for Problem 1.
</commit_message>
<xml_diff>
--- a/Niebuhr_Jesica_ProblemSolving.docx
+++ b/Niebuhr_Jesica_ProblemSolving.docx
@@ -490,39 +490,47 @@
           <w:szCs w:val="28"/>
         </w:rPr>
       </w:pPr>
+      <w:r>
+        <w:rPr>
+          <w:rFonts w:ascii="Times New Roman" w:hAnsi="Times New Roman" w:cs="Times New Roman"/>
+          <w:sz w:val="28"/>
+          <w:szCs w:val="28"/>
+        </w:rPr>
+        <w:t xml:space="preserve">The solution I would choose is the fourth solution, which would be to take advantage of the fact that parrots can fly.  Make the </w:t>
+      </w:r>
+      <w:r>
+        <w:rPr>
+          <w:rFonts w:ascii="Times New Roman" w:hAnsi="Times New Roman" w:cs="Times New Roman"/>
+          <w:sz w:val="28"/>
+          <w:szCs w:val="28"/>
+        </w:rPr>
+        <w:lastRenderedPageBreak/>
+        <w:t>bird fly alongside the boat while you make two sets of trips carrying one item at a time.</w:t>
+      </w:r>
+    </w:p>
+    <w:p>
+      <w:pPr>
+        <w:pStyle w:val="ListParagraph"/>
+        <w:numPr>
+          <w:ilvl w:val="1"/>
+          <w:numId w:val="1"/>
+        </w:numPr>
+        <w:rPr>
+          <w:rFonts w:ascii="Times New Roman" w:hAnsi="Times New Roman" w:cs="Times New Roman"/>
+          <w:sz w:val="28"/>
+          <w:szCs w:val="28"/>
+        </w:rPr>
+      </w:pPr>
+      <w:r>
+        <w:rPr>
+          <w:rFonts w:ascii="Times New Roman" w:hAnsi="Times New Roman" w:cs="Times New Roman"/>
+          <w:sz w:val="28"/>
+          <w:szCs w:val="28"/>
+        </w:rPr>
+        <w:t>In this solution, no matter which item you bring across the river first it will help to settle both cases.  If you bring across the cat first and make the bird fly along then the seed is safe from eating and the cat isn’t left with the parrot.  If you bring the seed across first then the same thing is true, the parrot isn’t left alone with the seed nor with the cat.</w:t>
+      </w:r>
       <w:bookmarkStart w:id="0" w:name="_GoBack"/>
       <w:bookmarkEnd w:id="0"/>
-    </w:p>
-    <w:p>
-      <w:pPr>
-        <w:pStyle w:val="ListParagraph"/>
-        <w:numPr>
-          <w:ilvl w:val="1"/>
-          <w:numId w:val="1"/>
-        </w:numPr>
-        <w:rPr>
-          <w:rFonts w:ascii="Times New Roman" w:hAnsi="Times New Roman" w:cs="Times New Roman"/>
-          <w:sz w:val="28"/>
-          <w:szCs w:val="28"/>
-        </w:rPr>
-      </w:pPr>
-      <w:r>
-        <w:rPr>
-          <w:rFonts w:ascii="Times New Roman" w:hAnsi="Times New Roman" w:cs="Times New Roman"/>
-          <w:sz w:val="28"/>
-          <w:szCs w:val="28"/>
-        </w:rPr>
-        <w:t xml:space="preserve">Describe some test cases you tried out to make sure it works.  (you can include drawings and diagrams as part of you </w:t>
-      </w:r>
-      <w:r>
-        <w:rPr>
-          <w:rFonts w:ascii="Times New Roman" w:hAnsi="Times New Roman" w:cs="Times New Roman"/>
-          <w:sz w:val="28"/>
-          <w:szCs w:val="28"/>
-        </w:rPr>
-        <w:lastRenderedPageBreak/>
-        <w:t>explanation as long as they are clearly communicating the solution).</w:t>
-      </w:r>
     </w:p>
     <w:p>
       <w:pPr>

</xml_diff>

<commit_message>
Defined the problem for Socks in the Dark (Problem 2 from here on).
</commit_message>
<xml_diff>
--- a/Niebuhr_Jesica_ProblemSolving.docx
+++ b/Niebuhr_Jesica_ProblemSolving.docx
@@ -529,142 +529,150 @@
         </w:rPr>
         <w:t>In this solution, no matter which item you bring across the river first it will help to settle both cases.  If you bring across the cat first and make the bird fly along then the seed is safe from eating and the cat isn’t left with the parrot.  If you bring the seed across first then the same thing is true, the parrot isn’t left alone with the seed nor with the cat.</w:t>
       </w:r>
+    </w:p>
+    <w:p>
+      <w:pPr>
+        <w:rPr>
+          <w:rFonts w:ascii="Times New Roman" w:hAnsi="Times New Roman" w:cs="Times New Roman"/>
+          <w:sz w:val="28"/>
+          <w:szCs w:val="28"/>
+        </w:rPr>
+      </w:pPr>
+    </w:p>
+    <w:p>
+      <w:pPr>
+        <w:rPr>
+          <w:rFonts w:ascii="Times New Roman" w:hAnsi="Times New Roman" w:cs="Times New Roman"/>
+          <w:sz w:val="28"/>
+          <w:szCs w:val="28"/>
+        </w:rPr>
+      </w:pPr>
+    </w:p>
+    <w:p>
+      <w:pPr>
+        <w:rPr>
+          <w:rFonts w:ascii="Times New Roman" w:hAnsi="Times New Roman" w:cs="Times New Roman"/>
+          <w:b/>
+          <w:sz w:val="28"/>
+          <w:szCs w:val="28"/>
+        </w:rPr>
+      </w:pPr>
+      <w:r>
+        <w:rPr>
+          <w:rFonts w:ascii="Times New Roman" w:hAnsi="Times New Roman" w:cs="Times New Roman"/>
+          <w:b/>
+          <w:sz w:val="28"/>
+          <w:szCs w:val="28"/>
+        </w:rPr>
+        <w:t xml:space="preserve">Socks in the Dark: </w:t>
+      </w:r>
+    </w:p>
+    <w:p>
+      <w:pPr>
+        <w:rPr>
+          <w:rFonts w:ascii="Times New Roman" w:hAnsi="Times New Roman" w:cs="Times New Roman"/>
+          <w:sz w:val="28"/>
+          <w:szCs w:val="28"/>
+        </w:rPr>
+      </w:pPr>
+    </w:p>
+    <w:p>
+      <w:pPr>
+        <w:pStyle w:val="ListParagraph"/>
+        <w:numPr>
+          <w:ilvl w:val="0"/>
+          <w:numId w:val="2"/>
+        </w:numPr>
+        <w:rPr>
+          <w:rFonts w:ascii="Times New Roman" w:hAnsi="Times New Roman" w:cs="Times New Roman"/>
+          <w:sz w:val="28"/>
+          <w:szCs w:val="28"/>
+        </w:rPr>
+      </w:pPr>
+      <w:r>
+        <w:rPr>
+          <w:rFonts w:ascii="Times New Roman" w:hAnsi="Times New Roman" w:cs="Times New Roman"/>
+          <w:sz w:val="28"/>
+          <w:szCs w:val="28"/>
+        </w:rPr>
+        <w:t>Define the problem</w:t>
+      </w:r>
+    </w:p>
+    <w:p>
+      <w:pPr>
+        <w:pStyle w:val="ListParagraph"/>
+        <w:numPr>
+          <w:ilvl w:val="1"/>
+          <w:numId w:val="2"/>
+        </w:numPr>
+        <w:rPr>
+          <w:rFonts w:ascii="Times New Roman" w:hAnsi="Times New Roman" w:cs="Times New Roman"/>
+          <w:sz w:val="28"/>
+          <w:szCs w:val="28"/>
+        </w:rPr>
+      </w:pPr>
+      <w:r>
+        <w:rPr>
+          <w:rFonts w:ascii="Times New Roman" w:hAnsi="Times New Roman" w:cs="Times New Roman"/>
+          <w:sz w:val="28"/>
+          <w:szCs w:val="28"/>
+        </w:rPr>
+        <w:t>The problem is selecting socks in the dark and the probability of receiving at least one matching pair and at least one matching pair of each color.</w:t>
+      </w:r>
+    </w:p>
+    <w:p>
+      <w:pPr>
+        <w:pStyle w:val="ListParagraph"/>
+        <w:numPr>
+          <w:ilvl w:val="1"/>
+          <w:numId w:val="2"/>
+        </w:numPr>
+        <w:rPr>
+          <w:rFonts w:ascii="Times New Roman" w:hAnsi="Times New Roman" w:cs="Times New Roman"/>
+          <w:sz w:val="28"/>
+          <w:szCs w:val="28"/>
+        </w:rPr>
+      </w:pPr>
+      <w:r>
+        <w:rPr>
+          <w:rFonts w:ascii="Times New Roman" w:hAnsi="Times New Roman" w:cs="Times New Roman"/>
+          <w:sz w:val="28"/>
+          <w:szCs w:val="28"/>
+        </w:rPr>
+        <w:t>The insight I can offer is that there’s ½ a chance of selecting a black pair, 3/10 a chance of selecting brown, and 1/5 chance of selecting a white pair.</w:t>
+      </w:r>
+    </w:p>
+    <w:p>
+      <w:pPr>
+        <w:pStyle w:val="ListParagraph"/>
+        <w:numPr>
+          <w:ilvl w:val="1"/>
+          <w:numId w:val="2"/>
+        </w:numPr>
+        <w:rPr>
+          <w:rFonts w:ascii="Times New Roman" w:hAnsi="Times New Roman" w:cs="Times New Roman"/>
+          <w:sz w:val="28"/>
+          <w:szCs w:val="28"/>
+        </w:rPr>
+      </w:pPr>
+      <w:r>
+        <w:rPr>
+          <w:rFonts w:ascii="Times New Roman" w:hAnsi="Times New Roman" w:cs="Times New Roman"/>
+          <w:sz w:val="28"/>
+          <w:szCs w:val="28"/>
+        </w:rPr>
+        <w:t xml:space="preserve">The overall goal is selecting the least amount of pairs possible </w:t>
+      </w:r>
+      <w:r>
+        <w:rPr>
+          <w:rFonts w:ascii="Times New Roman" w:hAnsi="Times New Roman" w:cs="Times New Roman"/>
+          <w:sz w:val="28"/>
+          <w:szCs w:val="28"/>
+        </w:rPr>
+        <w:t>while making the cases true.</w:t>
+      </w:r>
       <w:bookmarkStart w:id="0" w:name="_GoBack"/>
       <w:bookmarkEnd w:id="0"/>
-    </w:p>
-    <w:p>
-      <w:pPr>
-        <w:rPr>
-          <w:rFonts w:ascii="Times New Roman" w:hAnsi="Times New Roman" w:cs="Times New Roman"/>
-          <w:sz w:val="28"/>
-          <w:szCs w:val="28"/>
-        </w:rPr>
-      </w:pPr>
-    </w:p>
-    <w:p>
-      <w:pPr>
-        <w:rPr>
-          <w:rFonts w:ascii="Times New Roman" w:hAnsi="Times New Roman" w:cs="Times New Roman"/>
-          <w:sz w:val="28"/>
-          <w:szCs w:val="28"/>
-        </w:rPr>
-      </w:pPr>
-    </w:p>
-    <w:p>
-      <w:pPr>
-        <w:rPr>
-          <w:rFonts w:ascii="Times New Roman" w:hAnsi="Times New Roman" w:cs="Times New Roman"/>
-          <w:b/>
-          <w:sz w:val="28"/>
-          <w:szCs w:val="28"/>
-        </w:rPr>
-      </w:pPr>
-      <w:r>
-        <w:rPr>
-          <w:rFonts w:ascii="Times New Roman" w:hAnsi="Times New Roman" w:cs="Times New Roman"/>
-          <w:b/>
-          <w:sz w:val="28"/>
-          <w:szCs w:val="28"/>
-        </w:rPr>
-        <w:t xml:space="preserve">Socks in the Dark: </w:t>
-      </w:r>
-    </w:p>
-    <w:p>
-      <w:pPr>
-        <w:rPr>
-          <w:rFonts w:ascii="Times New Roman" w:hAnsi="Times New Roman" w:cs="Times New Roman"/>
-          <w:sz w:val="28"/>
-          <w:szCs w:val="28"/>
-        </w:rPr>
-      </w:pPr>
-    </w:p>
-    <w:p>
-      <w:pPr>
-        <w:pStyle w:val="ListParagraph"/>
-        <w:numPr>
-          <w:ilvl w:val="0"/>
-          <w:numId w:val="2"/>
-        </w:numPr>
-        <w:rPr>
-          <w:rFonts w:ascii="Times New Roman" w:hAnsi="Times New Roman" w:cs="Times New Roman"/>
-          <w:sz w:val="28"/>
-          <w:szCs w:val="28"/>
-        </w:rPr>
-      </w:pPr>
-      <w:r>
-        <w:rPr>
-          <w:rFonts w:ascii="Times New Roman" w:hAnsi="Times New Roman" w:cs="Times New Roman"/>
-          <w:sz w:val="28"/>
-          <w:szCs w:val="28"/>
-        </w:rPr>
-        <w:t>Define the problem</w:t>
-      </w:r>
-    </w:p>
-    <w:p>
-      <w:pPr>
-        <w:pStyle w:val="ListParagraph"/>
-        <w:numPr>
-          <w:ilvl w:val="1"/>
-          <w:numId w:val="2"/>
-        </w:numPr>
-        <w:rPr>
-          <w:rFonts w:ascii="Times New Roman" w:hAnsi="Times New Roman" w:cs="Times New Roman"/>
-          <w:sz w:val="28"/>
-          <w:szCs w:val="28"/>
-        </w:rPr>
-      </w:pPr>
-      <w:r>
-        <w:rPr>
-          <w:rFonts w:ascii="Times New Roman" w:hAnsi="Times New Roman" w:cs="Times New Roman"/>
-          <w:sz w:val="28"/>
-          <w:szCs w:val="28"/>
-        </w:rPr>
-        <w:t>Do this in your own words.</w:t>
-      </w:r>
-    </w:p>
-    <w:p>
-      <w:pPr>
-        <w:pStyle w:val="ListParagraph"/>
-        <w:numPr>
-          <w:ilvl w:val="1"/>
-          <w:numId w:val="2"/>
-        </w:numPr>
-        <w:rPr>
-          <w:rFonts w:ascii="Times New Roman" w:hAnsi="Times New Roman" w:cs="Times New Roman"/>
-          <w:sz w:val="28"/>
-          <w:szCs w:val="28"/>
-        </w:rPr>
-      </w:pPr>
-      <w:r>
-        <w:rPr>
-          <w:rFonts w:ascii="Times New Roman" w:hAnsi="Times New Roman" w:cs="Times New Roman"/>
-          <w:sz w:val="28"/>
-          <w:szCs w:val="28"/>
-        </w:rPr>
-        <w:t>What insight can you offer into the problem that isn’t apparent in the word problem alone?</w:t>
-      </w:r>
-    </w:p>
-    <w:p>
-      <w:pPr>
-        <w:pStyle w:val="ListParagraph"/>
-        <w:numPr>
-          <w:ilvl w:val="1"/>
-          <w:numId w:val="2"/>
-        </w:numPr>
-        <w:rPr>
-          <w:rFonts w:ascii="Times New Roman" w:hAnsi="Times New Roman" w:cs="Times New Roman"/>
-          <w:sz w:val="28"/>
-          <w:szCs w:val="28"/>
-        </w:rPr>
-      </w:pPr>
-      <w:r>
-        <w:rPr>
-          <w:rFonts w:ascii="Times New Roman" w:hAnsi="Times New Roman" w:cs="Times New Roman"/>
-          <w:sz w:val="28"/>
-          <w:szCs w:val="28"/>
-        </w:rPr>
-        <w:t>What is the overall goal?</w:t>
-      </w:r>
     </w:p>
     <w:p>
       <w:pPr>

</xml_diff>

<commit_message>
Broke the problem apart for Problem 2.
</commit_message>
<xml_diff>
--- a/Niebuhr_Jesica_ProblemSolving.docx
+++ b/Niebuhr_Jesica_ProblemSolving.docx
@@ -671,74 +671,74 @@
         </w:rPr>
         <w:t>while making the cases true.</w:t>
       </w:r>
+    </w:p>
+    <w:p>
+      <w:pPr>
+        <w:pStyle w:val="ListParagraph"/>
+        <w:numPr>
+          <w:ilvl w:val="0"/>
+          <w:numId w:val="2"/>
+        </w:numPr>
+        <w:rPr>
+          <w:rFonts w:ascii="Times New Roman" w:hAnsi="Times New Roman" w:cs="Times New Roman"/>
+          <w:sz w:val="28"/>
+          <w:szCs w:val="28"/>
+        </w:rPr>
+      </w:pPr>
+      <w:r>
+        <w:rPr>
+          <w:rFonts w:ascii="Times New Roman" w:hAnsi="Times New Roman" w:cs="Times New Roman"/>
+          <w:sz w:val="28"/>
+          <w:szCs w:val="28"/>
+        </w:rPr>
+        <w:t>Break the problem apart</w:t>
+      </w:r>
+    </w:p>
+    <w:p>
+      <w:pPr>
+        <w:pStyle w:val="ListParagraph"/>
+        <w:numPr>
+          <w:ilvl w:val="1"/>
+          <w:numId w:val="2"/>
+        </w:numPr>
+        <w:rPr>
+          <w:rFonts w:ascii="Times New Roman" w:hAnsi="Times New Roman" w:cs="Times New Roman"/>
+          <w:sz w:val="28"/>
+          <w:szCs w:val="28"/>
+        </w:rPr>
+      </w:pPr>
+      <w:r>
+        <w:rPr>
+          <w:rFonts w:ascii="Times New Roman" w:hAnsi="Times New Roman" w:cs="Times New Roman"/>
+          <w:sz w:val="28"/>
+          <w:szCs w:val="28"/>
+        </w:rPr>
+        <w:t>The constraints are that we need to select the socks in the dark at random and that we need to select the least amount of socks possible.</w:t>
+      </w:r>
+    </w:p>
+    <w:p>
+      <w:pPr>
+        <w:pStyle w:val="ListParagraph"/>
+        <w:numPr>
+          <w:ilvl w:val="1"/>
+          <w:numId w:val="2"/>
+        </w:numPr>
+        <w:rPr>
+          <w:rFonts w:ascii="Times New Roman" w:hAnsi="Times New Roman" w:cs="Times New Roman"/>
+          <w:sz w:val="28"/>
+          <w:szCs w:val="28"/>
+        </w:rPr>
+      </w:pPr>
+      <w:r>
+        <w:rPr>
+          <w:rFonts w:ascii="Times New Roman" w:hAnsi="Times New Roman" w:cs="Times New Roman"/>
+          <w:sz w:val="28"/>
+          <w:szCs w:val="28"/>
+        </w:rPr>
+        <w:t>The sub-goals are to select one pair of white, one pair of brown, one pair of black, and another pair of any color.</w:t>
+      </w:r>
       <w:bookmarkStart w:id="0" w:name="_GoBack"/>
       <w:bookmarkEnd w:id="0"/>
-    </w:p>
-    <w:p>
-      <w:pPr>
-        <w:pStyle w:val="ListParagraph"/>
-        <w:numPr>
-          <w:ilvl w:val="0"/>
-          <w:numId w:val="2"/>
-        </w:numPr>
-        <w:rPr>
-          <w:rFonts w:ascii="Times New Roman" w:hAnsi="Times New Roman" w:cs="Times New Roman"/>
-          <w:sz w:val="28"/>
-          <w:szCs w:val="28"/>
-        </w:rPr>
-      </w:pPr>
-      <w:r>
-        <w:rPr>
-          <w:rFonts w:ascii="Times New Roman" w:hAnsi="Times New Roman" w:cs="Times New Roman"/>
-          <w:sz w:val="28"/>
-          <w:szCs w:val="28"/>
-        </w:rPr>
-        <w:t>Break the problem apart</w:t>
-      </w:r>
-    </w:p>
-    <w:p>
-      <w:pPr>
-        <w:pStyle w:val="ListParagraph"/>
-        <w:numPr>
-          <w:ilvl w:val="1"/>
-          <w:numId w:val="2"/>
-        </w:numPr>
-        <w:rPr>
-          <w:rFonts w:ascii="Times New Roman" w:hAnsi="Times New Roman" w:cs="Times New Roman"/>
-          <w:sz w:val="28"/>
-          <w:szCs w:val="28"/>
-        </w:rPr>
-      </w:pPr>
-      <w:r>
-        <w:rPr>
-          <w:rFonts w:ascii="Times New Roman" w:hAnsi="Times New Roman" w:cs="Times New Roman"/>
-          <w:sz w:val="28"/>
-          <w:szCs w:val="28"/>
-        </w:rPr>
-        <w:t>What are the constraints?</w:t>
-      </w:r>
-    </w:p>
-    <w:p>
-      <w:pPr>
-        <w:pStyle w:val="ListParagraph"/>
-        <w:numPr>
-          <w:ilvl w:val="1"/>
-          <w:numId w:val="2"/>
-        </w:numPr>
-        <w:rPr>
-          <w:rFonts w:ascii="Times New Roman" w:hAnsi="Times New Roman" w:cs="Times New Roman"/>
-          <w:sz w:val="28"/>
-          <w:szCs w:val="28"/>
-        </w:rPr>
-      </w:pPr>
-      <w:r>
-        <w:rPr>
-          <w:rFonts w:ascii="Times New Roman" w:hAnsi="Times New Roman" w:cs="Times New Roman"/>
-          <w:sz w:val="28"/>
-          <w:szCs w:val="28"/>
-        </w:rPr>
-        <w:t>What are the sub-goals?</w:t>
-      </w:r>
     </w:p>
     <w:p>
       <w:pPr>

</xml_diff>

<commit_message>
Identified potential solutions to Problem 2.
</commit_message>
<xml_diff>
--- a/Niebuhr_Jesica_ProblemSolving.docx
+++ b/Niebuhr_Jesica_ProblemSolving.docx
@@ -735,54 +735,124 @@
           <w:sz w:val="28"/>
           <w:szCs w:val="28"/>
         </w:rPr>
-        <w:t>The sub-goals are to select one pair of white, one pair of brown, one pair of black, and another pair of any color.</w:t>
+        <w:t>The sub-goals are to select one pair of white</w:t>
+      </w:r>
+      <w:r>
+        <w:rPr>
+          <w:rFonts w:ascii="Times New Roman" w:hAnsi="Times New Roman" w:cs="Times New Roman"/>
+          <w:sz w:val="28"/>
+          <w:szCs w:val="28"/>
+        </w:rPr>
+        <w:t xml:space="preserve"> (x)</w:t>
+      </w:r>
+      <w:r>
+        <w:rPr>
+          <w:rFonts w:ascii="Times New Roman" w:hAnsi="Times New Roman" w:cs="Times New Roman"/>
+          <w:sz w:val="28"/>
+          <w:szCs w:val="28"/>
+        </w:rPr>
+        <w:t>, one pair of brown</w:t>
+      </w:r>
+      <w:r>
+        <w:rPr>
+          <w:rFonts w:ascii="Times New Roman" w:hAnsi="Times New Roman" w:cs="Times New Roman"/>
+          <w:sz w:val="28"/>
+          <w:szCs w:val="28"/>
+        </w:rPr>
+        <w:t xml:space="preserve"> (y)</w:t>
+      </w:r>
+      <w:r>
+        <w:rPr>
+          <w:rFonts w:ascii="Times New Roman" w:hAnsi="Times New Roman" w:cs="Times New Roman"/>
+          <w:sz w:val="28"/>
+          <w:szCs w:val="28"/>
+        </w:rPr>
+        <w:t>, one pair of black</w:t>
+      </w:r>
+      <w:r>
+        <w:rPr>
+          <w:rFonts w:ascii="Times New Roman" w:hAnsi="Times New Roman" w:cs="Times New Roman"/>
+          <w:sz w:val="28"/>
+          <w:szCs w:val="28"/>
+        </w:rPr>
+        <w:t xml:space="preserve"> (z)</w:t>
+      </w:r>
+      <w:r>
+        <w:rPr>
+          <w:rFonts w:ascii="Times New Roman" w:hAnsi="Times New Roman" w:cs="Times New Roman"/>
+          <w:sz w:val="28"/>
+          <w:szCs w:val="28"/>
+        </w:rPr>
+        <w:t>, and another pair of any color.</w:t>
+      </w:r>
+    </w:p>
+    <w:p>
+      <w:pPr>
+        <w:pStyle w:val="ListParagraph"/>
+        <w:numPr>
+          <w:ilvl w:val="0"/>
+          <w:numId w:val="2"/>
+        </w:numPr>
+        <w:rPr>
+          <w:rFonts w:ascii="Times New Roman" w:hAnsi="Times New Roman" w:cs="Times New Roman"/>
+          <w:sz w:val="28"/>
+          <w:szCs w:val="28"/>
+        </w:rPr>
+      </w:pPr>
+      <w:r>
+        <w:rPr>
+          <w:rFonts w:ascii="Times New Roman" w:hAnsi="Times New Roman" w:cs="Times New Roman"/>
+          <w:sz w:val="28"/>
+          <w:szCs w:val="28"/>
+        </w:rPr>
+        <w:t>Identify potential solutions</w:t>
+      </w:r>
+    </w:p>
+    <w:p>
+      <w:pPr>
+        <w:pStyle w:val="ListParagraph"/>
+        <w:numPr>
+          <w:ilvl w:val="1"/>
+          <w:numId w:val="2"/>
+        </w:numPr>
+        <w:rPr>
+          <w:rFonts w:ascii="Times New Roman" w:hAnsi="Times New Roman" w:cs="Times New Roman"/>
+          <w:sz w:val="28"/>
+          <w:szCs w:val="28"/>
+        </w:rPr>
+      </w:pPr>
+      <w:r>
+        <w:rPr>
+          <w:rFonts w:ascii="Times New Roman" w:hAnsi="Times New Roman" w:cs="Times New Roman"/>
+          <w:sz w:val="28"/>
+          <w:szCs w:val="28"/>
+        </w:rPr>
+        <w:t>Probability that both solutions will be satisfied within four picks.</w:t>
+      </w:r>
+    </w:p>
+    <w:p>
+      <w:pPr>
+        <w:pStyle w:val="ListParagraph"/>
+        <w:numPr>
+          <w:ilvl w:val="1"/>
+          <w:numId w:val="2"/>
+        </w:numPr>
+        <w:rPr>
+          <w:rFonts w:ascii="Times New Roman" w:hAnsi="Times New Roman" w:cs="Times New Roman"/>
+          <w:sz w:val="28"/>
+          <w:szCs w:val="28"/>
+        </w:rPr>
+      </w:pPr>
+      <w:r>
+        <w:rPr>
+          <w:rFonts w:ascii="Times New Roman" w:hAnsi="Times New Roman" w:cs="Times New Roman"/>
+          <w:sz w:val="28"/>
+          <w:szCs w:val="28"/>
+        </w:rPr>
+        <w:t>Regardless, both will be satisfied by 6 picks.</w:t>
       </w:r>
       <w:bookmarkStart w:id="0" w:name="_GoBack"/>
       <w:bookmarkEnd w:id="0"/>
-    </w:p>
-    <w:p>
-      <w:pPr>
-        <w:pStyle w:val="ListParagraph"/>
-        <w:numPr>
-          <w:ilvl w:val="0"/>
-          <w:numId w:val="2"/>
-        </w:numPr>
-        <w:rPr>
-          <w:rFonts w:ascii="Times New Roman" w:hAnsi="Times New Roman" w:cs="Times New Roman"/>
-          <w:sz w:val="28"/>
-          <w:szCs w:val="28"/>
-        </w:rPr>
-      </w:pPr>
-      <w:r>
-        <w:rPr>
-          <w:rFonts w:ascii="Times New Roman" w:hAnsi="Times New Roman" w:cs="Times New Roman"/>
-          <w:sz w:val="28"/>
-          <w:szCs w:val="28"/>
-        </w:rPr>
-        <w:t>Identify potential solutions</w:t>
-      </w:r>
-    </w:p>
-    <w:p>
-      <w:pPr>
-        <w:pStyle w:val="ListParagraph"/>
-        <w:numPr>
-          <w:ilvl w:val="1"/>
-          <w:numId w:val="2"/>
-        </w:numPr>
-        <w:rPr>
-          <w:rFonts w:ascii="Times New Roman" w:hAnsi="Times New Roman" w:cs="Times New Roman"/>
-          <w:sz w:val="28"/>
-          <w:szCs w:val="28"/>
-        </w:rPr>
-      </w:pPr>
-      <w:r>
-        <w:rPr>
-          <w:rFonts w:ascii="Times New Roman" w:hAnsi="Times New Roman" w:cs="Times New Roman"/>
-          <w:sz w:val="28"/>
-          <w:szCs w:val="28"/>
-        </w:rPr>
-        <w:t>For each of the sub-problems you’ve discussed in #2, what is a possible solution?</w:t>
-      </w:r>
     </w:p>
     <w:p>
       <w:pPr>

</xml_diff>

<commit_message>
Evaluated each potential solution for Problem 2.
</commit_message>
<xml_diff>
--- a/Niebuhr_Jesica_ProblemSolving.docx
+++ b/Niebuhr_Jesica_ProblemSolving.docx
@@ -851,74 +851,74 @@
         </w:rPr>
         <w:t>Regardless, both will be satisfied by 6 picks.</w:t>
       </w:r>
+    </w:p>
+    <w:p>
+      <w:pPr>
+        <w:pStyle w:val="ListParagraph"/>
+        <w:numPr>
+          <w:ilvl w:val="0"/>
+          <w:numId w:val="2"/>
+        </w:numPr>
+        <w:rPr>
+          <w:rFonts w:ascii="Times New Roman" w:hAnsi="Times New Roman" w:cs="Times New Roman"/>
+          <w:sz w:val="28"/>
+          <w:szCs w:val="28"/>
+        </w:rPr>
+      </w:pPr>
+      <w:r>
+        <w:rPr>
+          <w:rFonts w:ascii="Times New Roman" w:hAnsi="Times New Roman" w:cs="Times New Roman"/>
+          <w:sz w:val="28"/>
+          <w:szCs w:val="28"/>
+        </w:rPr>
+        <w:t>Evaluate each potential solution</w:t>
+      </w:r>
+    </w:p>
+    <w:p>
+      <w:pPr>
+        <w:pStyle w:val="ListParagraph"/>
+        <w:numPr>
+          <w:ilvl w:val="1"/>
+          <w:numId w:val="2"/>
+        </w:numPr>
+        <w:rPr>
+          <w:rFonts w:ascii="Times New Roman" w:hAnsi="Times New Roman" w:cs="Times New Roman"/>
+          <w:sz w:val="28"/>
+          <w:szCs w:val="28"/>
+        </w:rPr>
+      </w:pPr>
+      <w:r>
+        <w:rPr>
+          <w:rFonts w:ascii="Times New Roman" w:hAnsi="Times New Roman" w:cs="Times New Roman"/>
+          <w:sz w:val="28"/>
+          <w:szCs w:val="28"/>
+        </w:rPr>
+        <w:t>Both solutions would work for the sub-goals and overall goal.</w:t>
+      </w:r>
+    </w:p>
+    <w:p>
+      <w:pPr>
+        <w:pStyle w:val="ListParagraph"/>
+        <w:numPr>
+          <w:ilvl w:val="1"/>
+          <w:numId w:val="2"/>
+        </w:numPr>
+        <w:rPr>
+          <w:rFonts w:ascii="Times New Roman" w:hAnsi="Times New Roman" w:cs="Times New Roman"/>
+          <w:sz w:val="28"/>
+          <w:szCs w:val="28"/>
+        </w:rPr>
+      </w:pPr>
+      <w:r>
+        <w:rPr>
+          <w:rFonts w:ascii="Times New Roman" w:hAnsi="Times New Roman" w:cs="Times New Roman"/>
+          <w:sz w:val="28"/>
+          <w:szCs w:val="28"/>
+        </w:rPr>
+        <w:t>Each solution would work for all cases, granted that the probability was in your favor.</w:t>
+      </w:r>
       <w:bookmarkStart w:id="0" w:name="_GoBack"/>
       <w:bookmarkEnd w:id="0"/>
-    </w:p>
-    <w:p>
-      <w:pPr>
-        <w:pStyle w:val="ListParagraph"/>
-        <w:numPr>
-          <w:ilvl w:val="0"/>
-          <w:numId w:val="2"/>
-        </w:numPr>
-        <w:rPr>
-          <w:rFonts w:ascii="Times New Roman" w:hAnsi="Times New Roman" w:cs="Times New Roman"/>
-          <w:sz w:val="28"/>
-          <w:szCs w:val="28"/>
-        </w:rPr>
-      </w:pPr>
-      <w:r>
-        <w:rPr>
-          <w:rFonts w:ascii="Times New Roman" w:hAnsi="Times New Roman" w:cs="Times New Roman"/>
-          <w:sz w:val="28"/>
-          <w:szCs w:val="28"/>
-        </w:rPr>
-        <w:t>Evaluate each potential solution</w:t>
-      </w:r>
-    </w:p>
-    <w:p>
-      <w:pPr>
-        <w:pStyle w:val="ListParagraph"/>
-        <w:numPr>
-          <w:ilvl w:val="1"/>
-          <w:numId w:val="2"/>
-        </w:numPr>
-        <w:rPr>
-          <w:rFonts w:ascii="Times New Roman" w:hAnsi="Times New Roman" w:cs="Times New Roman"/>
-          <w:sz w:val="28"/>
-          <w:szCs w:val="28"/>
-        </w:rPr>
-      </w:pPr>
-      <w:r>
-        <w:rPr>
-          <w:rFonts w:ascii="Times New Roman" w:hAnsi="Times New Roman" w:cs="Times New Roman"/>
-          <w:sz w:val="28"/>
-          <w:szCs w:val="28"/>
-        </w:rPr>
-        <w:t>Does each solution meet the goals?</w:t>
-      </w:r>
-    </w:p>
-    <w:p>
-      <w:pPr>
-        <w:pStyle w:val="ListParagraph"/>
-        <w:numPr>
-          <w:ilvl w:val="1"/>
-          <w:numId w:val="2"/>
-        </w:numPr>
-        <w:rPr>
-          <w:rFonts w:ascii="Times New Roman" w:hAnsi="Times New Roman" w:cs="Times New Roman"/>
-          <w:sz w:val="28"/>
-          <w:szCs w:val="28"/>
-        </w:rPr>
-      </w:pPr>
-      <w:r>
-        <w:rPr>
-          <w:rFonts w:ascii="Times New Roman" w:hAnsi="Times New Roman" w:cs="Times New Roman"/>
-          <w:sz w:val="28"/>
-          <w:szCs w:val="28"/>
-        </w:rPr>
-        <w:t>Will each solution work for ALL cases?</w:t>
-      </w:r>
     </w:p>
     <w:p>
       <w:pPr>

</xml_diff>

<commit_message>
Chose a solution and implemented plan for Problem 2.
</commit_message>
<xml_diff>
--- a/Niebuhr_Jesica_ProblemSolving.docx
+++ b/Niebuhr_Jesica_ProblemSolving.docx
@@ -917,86 +917,85 @@
         </w:rPr>
         <w:t>Each solution would work for all cases, granted that the probability was in your favor.</w:t>
       </w:r>
+    </w:p>
+    <w:p>
+      <w:pPr>
+        <w:pStyle w:val="ListParagraph"/>
+        <w:numPr>
+          <w:ilvl w:val="0"/>
+          <w:numId w:val="2"/>
+        </w:numPr>
+        <w:rPr>
+          <w:rFonts w:ascii="Times New Roman" w:hAnsi="Times New Roman" w:cs="Times New Roman"/>
+          <w:sz w:val="28"/>
+          <w:szCs w:val="28"/>
+        </w:rPr>
+      </w:pPr>
+      <w:r>
+        <w:rPr>
+          <w:rFonts w:ascii="Times New Roman" w:hAnsi="Times New Roman" w:cs="Times New Roman"/>
+          <w:sz w:val="28"/>
+          <w:szCs w:val="28"/>
+        </w:rPr>
+        <w:t>Choose a solution and develop a plan to implement it.</w:t>
+      </w:r>
+    </w:p>
+    <w:p>
+      <w:pPr>
+        <w:pStyle w:val="ListParagraph"/>
+        <w:numPr>
+          <w:ilvl w:val="1"/>
+          <w:numId w:val="2"/>
+        </w:numPr>
+        <w:rPr>
+          <w:rFonts w:ascii="Times New Roman" w:hAnsi="Times New Roman" w:cs="Times New Roman"/>
+          <w:sz w:val="28"/>
+          <w:szCs w:val="28"/>
+        </w:rPr>
+      </w:pPr>
+      <w:r>
+        <w:rPr>
+          <w:rFonts w:ascii="Times New Roman" w:hAnsi="Times New Roman" w:cs="Times New Roman"/>
+          <w:sz w:val="28"/>
+          <w:szCs w:val="28"/>
+        </w:rPr>
+        <w:t>My solution would be that it would probably take at least 6 tries before getting all of the requirements of the problem.</w:t>
+      </w:r>
+    </w:p>
+    <w:p>
+      <w:pPr>
+        <w:pStyle w:val="ListParagraph"/>
+        <w:numPr>
+          <w:ilvl w:val="1"/>
+          <w:numId w:val="2"/>
+        </w:numPr>
+        <w:rPr>
+          <w:rFonts w:ascii="Times New Roman" w:hAnsi="Times New Roman" w:cs="Times New Roman"/>
+          <w:sz w:val="28"/>
+          <w:szCs w:val="28"/>
+        </w:rPr>
+      </w:pPr>
+      <w:r>
+        <w:rPr>
+          <w:rFonts w:ascii="Times New Roman" w:hAnsi="Times New Roman" w:cs="Times New Roman"/>
+          <w:sz w:val="28"/>
+          <w:szCs w:val="28"/>
+        </w:rPr>
+        <w:t>According to the problem the socks are already in pairs, therefore the possibility of getting the pairings needed is quite high.  Although its possible to grab all four you need in the first four, its not probable.  But there’s a 94% chance that you can grab them all within six tries.</w:t>
+      </w:r>
+      <w:r>
+        <w:rPr>
+          <w:rFonts w:ascii="Times New Roman" w:hAnsi="Times New Roman" w:cs="Times New Roman"/>
+          <w:sz w:val="28"/>
+          <w:szCs w:val="28"/>
+        </w:rPr>
+        <w:t xml:space="preserve">  (P=1-2(X*Y*Z))</w:t>
+      </w:r>
       <w:bookmarkStart w:id="0" w:name="_GoBack"/>
       <w:bookmarkEnd w:id="0"/>
     </w:p>
     <w:p>
       <w:pPr>
-        <w:pStyle w:val="ListParagraph"/>
-        <w:numPr>
-          <w:ilvl w:val="0"/>
-          <w:numId w:val="2"/>
-        </w:numPr>
-        <w:rPr>
-          <w:rFonts w:ascii="Times New Roman" w:hAnsi="Times New Roman" w:cs="Times New Roman"/>
-          <w:sz w:val="28"/>
-          <w:szCs w:val="28"/>
-        </w:rPr>
-      </w:pPr>
-      <w:r>
-        <w:rPr>
-          <w:rFonts w:ascii="Times New Roman" w:hAnsi="Times New Roman" w:cs="Times New Roman"/>
-          <w:sz w:val="28"/>
-          <w:szCs w:val="28"/>
-        </w:rPr>
-        <w:t>Choose a solution and develop a plan to implement it.</w:t>
-      </w:r>
-    </w:p>
-    <w:p>
-      <w:pPr>
-        <w:pStyle w:val="ListParagraph"/>
-        <w:numPr>
-          <w:ilvl w:val="1"/>
-          <w:numId w:val="2"/>
-        </w:numPr>
-        <w:rPr>
-          <w:rFonts w:ascii="Times New Roman" w:hAnsi="Times New Roman" w:cs="Times New Roman"/>
-          <w:sz w:val="28"/>
-          <w:szCs w:val="28"/>
-        </w:rPr>
-      </w:pPr>
-      <w:r>
-        <w:rPr>
-          <w:rFonts w:ascii="Times New Roman" w:hAnsi="Times New Roman" w:cs="Times New Roman"/>
-          <w:sz w:val="28"/>
-          <w:szCs w:val="28"/>
-        </w:rPr>
-        <w:t>Explain the solution in full</w:t>
-      </w:r>
-    </w:p>
-    <w:p>
-      <w:pPr>
-        <w:pStyle w:val="ListParagraph"/>
-        <w:numPr>
-          <w:ilvl w:val="1"/>
-          <w:numId w:val="2"/>
-        </w:numPr>
-        <w:rPr>
-          <w:rFonts w:ascii="Times New Roman" w:hAnsi="Times New Roman" w:cs="Times New Roman"/>
-          <w:sz w:val="28"/>
-          <w:szCs w:val="28"/>
-        </w:rPr>
-      </w:pPr>
-      <w:r>
-        <w:rPr>
-          <w:rFonts w:ascii="Times New Roman" w:hAnsi="Times New Roman" w:cs="Times New Roman"/>
-          <w:sz w:val="28"/>
-          <w:szCs w:val="28"/>
-        </w:rPr>
-        <w:t>Describe some test cases you tried out to make sure it works.  (you can include drawings and diagrams as part of you explanation as long as they are clearly communicating the solution).</w:t>
-      </w:r>
-    </w:p>
-    <w:p>
-      <w:pPr>
-        <w:rPr>
-          <w:rFonts w:ascii="Times New Roman" w:hAnsi="Times New Roman" w:cs="Times New Roman"/>
-          <w:sz w:val="28"/>
-          <w:szCs w:val="28"/>
-        </w:rPr>
-      </w:pPr>
-    </w:p>
-    <w:p>
-      <w:pPr>
         <w:rPr>
           <w:rFonts w:ascii="Times New Roman" w:hAnsi="Times New Roman" w:cs="Times New Roman"/>
           <w:sz w:val="28"/>
@@ -1359,10 +1358,9 @@
           <w:sz w:val="28"/>
           <w:szCs w:val="28"/>
         </w:rPr>
-        <w:t>Describe some test cases you tried out to make sure it works.  (you can include drawings and diagrams as part of you explanation as long as they are clearly communicating the solution).</w:t>
-      </w:r>
-    </w:p>
-    <w:p/>
+        <w:t>A;ldskfj</w:t>
+      </w:r>
+    </w:p>
     <w:p/>
     <w:p/>
     <w:p/>

</xml_diff>

<commit_message>
Identified the problem for Predicting Fingers (Problem 3 from now on).
</commit_message>
<xml_diff>
--- a/Niebuhr_Jesica_ProblemSolving.docx
+++ b/Niebuhr_Jesica_ProblemSolving.docx
@@ -991,133 +991,158 @@
         </w:rPr>
         <w:t xml:space="preserve">  (P=1-2(X*Y*Z))</w:t>
       </w:r>
+    </w:p>
+    <w:p>
+      <w:pPr>
+        <w:rPr>
+          <w:rFonts w:ascii="Times New Roman" w:hAnsi="Times New Roman" w:cs="Times New Roman"/>
+          <w:sz w:val="28"/>
+          <w:szCs w:val="28"/>
+        </w:rPr>
+      </w:pPr>
+    </w:p>
+    <w:p>
+      <w:pPr>
+        <w:rPr>
+          <w:rFonts w:ascii="Times New Roman" w:hAnsi="Times New Roman" w:cs="Times New Roman"/>
+          <w:b/>
+          <w:sz w:val="28"/>
+          <w:szCs w:val="28"/>
+        </w:rPr>
+      </w:pPr>
+      <w:r>
+        <w:rPr>
+          <w:rFonts w:ascii="Times New Roman" w:hAnsi="Times New Roman" w:cs="Times New Roman"/>
+          <w:b/>
+          <w:sz w:val="28"/>
+          <w:szCs w:val="28"/>
+        </w:rPr>
+        <w:t>Predicting Fingers:</w:t>
+      </w:r>
+    </w:p>
+    <w:p>
+      <w:pPr>
+        <w:rPr>
+          <w:rFonts w:ascii="Times New Roman" w:hAnsi="Times New Roman" w:cs="Times New Roman"/>
+          <w:sz w:val="28"/>
+          <w:szCs w:val="28"/>
+        </w:rPr>
+      </w:pPr>
+    </w:p>
+    <w:p>
+      <w:pPr>
+        <w:pStyle w:val="ListParagraph"/>
+        <w:numPr>
+          <w:ilvl w:val="0"/>
+          <w:numId w:val="3"/>
+        </w:numPr>
+        <w:rPr>
+          <w:rFonts w:ascii="Times New Roman" w:hAnsi="Times New Roman" w:cs="Times New Roman"/>
+          <w:sz w:val="28"/>
+          <w:szCs w:val="28"/>
+        </w:rPr>
+      </w:pPr>
+      <w:r>
+        <w:rPr>
+          <w:rFonts w:ascii="Times New Roman" w:hAnsi="Times New Roman" w:cs="Times New Roman"/>
+          <w:sz w:val="28"/>
+          <w:szCs w:val="28"/>
+        </w:rPr>
+        <w:t>Define the problem</w:t>
+      </w:r>
+    </w:p>
+    <w:p>
+      <w:pPr>
+        <w:pStyle w:val="ListParagraph"/>
+        <w:numPr>
+          <w:ilvl w:val="1"/>
+          <w:numId w:val="3"/>
+        </w:numPr>
+        <w:rPr>
+          <w:rFonts w:ascii="Times New Roman" w:hAnsi="Times New Roman" w:cs="Times New Roman"/>
+          <w:sz w:val="28"/>
+          <w:szCs w:val="28"/>
+        </w:rPr>
+      </w:pPr>
+      <w:r>
+        <w:rPr>
+          <w:rFonts w:ascii="Times New Roman" w:hAnsi="Times New Roman" w:cs="Times New Roman"/>
+          <w:sz w:val="28"/>
+          <w:szCs w:val="28"/>
+        </w:rPr>
+        <w:t>The little girl counts using one hand and we must figure out what finger she will land based on three different counting categories.</w:t>
+      </w:r>
+    </w:p>
+    <w:p>
+      <w:pPr>
+        <w:pStyle w:val="ListParagraph"/>
+        <w:numPr>
+          <w:ilvl w:val="1"/>
+          <w:numId w:val="3"/>
+        </w:numPr>
+        <w:rPr>
+          <w:rFonts w:ascii="Times New Roman" w:hAnsi="Times New Roman" w:cs="Times New Roman"/>
+          <w:sz w:val="28"/>
+          <w:szCs w:val="28"/>
+        </w:rPr>
+      </w:pPr>
+      <w:r>
+        <w:rPr>
+          <w:rFonts w:ascii="Times New Roman" w:hAnsi="Times New Roman" w:cs="Times New Roman"/>
+          <w:sz w:val="28"/>
+          <w:szCs w:val="28"/>
+        </w:rPr>
+        <w:t>The insight that I can offer is that every time the girl counts fully on her hand she always hits the 8</w:t>
+      </w:r>
+      <w:r>
+        <w:rPr>
+          <w:rFonts w:ascii="Times New Roman" w:hAnsi="Times New Roman" w:cs="Times New Roman"/>
+          <w:sz w:val="28"/>
+          <w:szCs w:val="28"/>
+          <w:vertAlign w:val="superscript"/>
+        </w:rPr>
+        <w:t>th</w:t>
+      </w:r>
+      <w:r>
+        <w:rPr>
+          <w:rFonts w:ascii="Times New Roman" w:hAnsi="Times New Roman" w:cs="Times New Roman"/>
+          <w:sz w:val="28"/>
+          <w:szCs w:val="28"/>
+        </w:rPr>
+        <w:t xml:space="preserve"> number from which she started after the first time through.</w:t>
+      </w:r>
+    </w:p>
+    <w:p>
+      <w:pPr>
+        <w:pStyle w:val="ListParagraph"/>
+        <w:numPr>
+          <w:ilvl w:val="1"/>
+          <w:numId w:val="3"/>
+        </w:numPr>
+        <w:rPr>
+          <w:rFonts w:ascii="Times New Roman" w:hAnsi="Times New Roman" w:cs="Times New Roman"/>
+          <w:sz w:val="28"/>
+          <w:szCs w:val="28"/>
+        </w:rPr>
+      </w:pPr>
+      <w:r>
+        <w:rPr>
+          <w:rFonts w:ascii="Times New Roman" w:hAnsi="Times New Roman" w:cs="Times New Roman"/>
+          <w:sz w:val="28"/>
+          <w:szCs w:val="28"/>
+        </w:rPr>
+        <w:t>The overall goal is finding what finger th</w:t>
+      </w:r>
+      <w:r>
+        <w:rPr>
+          <w:rFonts w:ascii="Times New Roman" w:hAnsi="Times New Roman" w:cs="Times New Roman"/>
+          <w:sz w:val="28"/>
+          <w:szCs w:val="28"/>
+        </w:rPr>
+        <w:t>e girl lands on at 10, 100, and 1000 when she starts counting from one each time.</w:t>
+      </w:r>
       <w:bookmarkStart w:id="0" w:name="_GoBack"/>
       <w:bookmarkEnd w:id="0"/>
-    </w:p>
-    <w:p>
-      <w:pPr>
-        <w:rPr>
-          <w:rFonts w:ascii="Times New Roman" w:hAnsi="Times New Roman" w:cs="Times New Roman"/>
-          <w:sz w:val="28"/>
-          <w:szCs w:val="28"/>
-        </w:rPr>
-      </w:pPr>
-    </w:p>
-    <w:p>
-      <w:pPr>
-        <w:rPr>
-          <w:rFonts w:ascii="Times New Roman" w:hAnsi="Times New Roman" w:cs="Times New Roman"/>
-          <w:b/>
-          <w:sz w:val="28"/>
-          <w:szCs w:val="28"/>
-        </w:rPr>
-      </w:pPr>
-      <w:r>
-        <w:rPr>
-          <w:rFonts w:ascii="Times New Roman" w:hAnsi="Times New Roman" w:cs="Times New Roman"/>
-          <w:b/>
-          <w:sz w:val="28"/>
-          <w:szCs w:val="28"/>
-        </w:rPr>
-        <w:t>Predicting Fingers:</w:t>
-      </w:r>
-    </w:p>
-    <w:p>
-      <w:pPr>
-        <w:rPr>
-          <w:rFonts w:ascii="Times New Roman" w:hAnsi="Times New Roman" w:cs="Times New Roman"/>
-          <w:sz w:val="28"/>
-          <w:szCs w:val="28"/>
-        </w:rPr>
-      </w:pPr>
-    </w:p>
-    <w:p>
-      <w:pPr>
-        <w:pStyle w:val="ListParagraph"/>
-        <w:numPr>
-          <w:ilvl w:val="0"/>
-          <w:numId w:val="3"/>
-        </w:numPr>
-        <w:rPr>
-          <w:rFonts w:ascii="Times New Roman" w:hAnsi="Times New Roman" w:cs="Times New Roman"/>
-          <w:sz w:val="28"/>
-          <w:szCs w:val="28"/>
-        </w:rPr>
-      </w:pPr>
-      <w:r>
-        <w:rPr>
-          <w:rFonts w:ascii="Times New Roman" w:hAnsi="Times New Roman" w:cs="Times New Roman"/>
-          <w:sz w:val="28"/>
-          <w:szCs w:val="28"/>
-        </w:rPr>
-        <w:t>Define the problem</w:t>
-      </w:r>
-    </w:p>
-    <w:p>
-      <w:pPr>
-        <w:pStyle w:val="ListParagraph"/>
-        <w:numPr>
-          <w:ilvl w:val="1"/>
-          <w:numId w:val="3"/>
-        </w:numPr>
-        <w:rPr>
-          <w:rFonts w:ascii="Times New Roman" w:hAnsi="Times New Roman" w:cs="Times New Roman"/>
-          <w:sz w:val="28"/>
-          <w:szCs w:val="28"/>
-        </w:rPr>
-      </w:pPr>
-      <w:r>
-        <w:rPr>
-          <w:rFonts w:ascii="Times New Roman" w:hAnsi="Times New Roman" w:cs="Times New Roman"/>
-          <w:sz w:val="28"/>
-          <w:szCs w:val="28"/>
-        </w:rPr>
-        <w:t>Do this in your own words.</w:t>
-      </w:r>
-    </w:p>
-    <w:p>
-      <w:pPr>
-        <w:pStyle w:val="ListParagraph"/>
-        <w:numPr>
-          <w:ilvl w:val="1"/>
-          <w:numId w:val="3"/>
-        </w:numPr>
-        <w:rPr>
-          <w:rFonts w:ascii="Times New Roman" w:hAnsi="Times New Roman" w:cs="Times New Roman"/>
-          <w:sz w:val="28"/>
-          <w:szCs w:val="28"/>
-        </w:rPr>
-      </w:pPr>
-      <w:r>
-        <w:rPr>
-          <w:rFonts w:ascii="Times New Roman" w:hAnsi="Times New Roman" w:cs="Times New Roman"/>
-          <w:sz w:val="28"/>
-          <w:szCs w:val="28"/>
-        </w:rPr>
-        <w:t>What insight can you offer into the problem that isn’t apparent in the word problem alone?</w:t>
-      </w:r>
-    </w:p>
-    <w:p>
-      <w:pPr>
-        <w:pStyle w:val="ListParagraph"/>
-        <w:numPr>
-          <w:ilvl w:val="1"/>
-          <w:numId w:val="3"/>
-        </w:numPr>
-        <w:rPr>
-          <w:rFonts w:ascii="Times New Roman" w:hAnsi="Times New Roman" w:cs="Times New Roman"/>
-          <w:sz w:val="28"/>
-          <w:szCs w:val="28"/>
-        </w:rPr>
-      </w:pPr>
-      <w:r>
-        <w:rPr>
-          <w:rFonts w:ascii="Times New Roman" w:hAnsi="Times New Roman" w:cs="Times New Roman"/>
-          <w:sz w:val="28"/>
-          <w:szCs w:val="28"/>
-        </w:rPr>
-        <w:t>What is the overall goal?</w:t>
-      </w:r>
     </w:p>
     <w:p>
       <w:pPr>

</xml_diff>

<commit_message>
Broke Problem 3 apart.
</commit_message>
<xml_diff>
--- a/Niebuhr_Jesica_ProblemSolving.docx
+++ b/Niebuhr_Jesica_ProblemSolving.docx
@@ -1141,74 +1141,74 @@
         </w:rPr>
         <w:t>e girl lands on at 10, 100, and 1000 when she starts counting from one each time.</w:t>
       </w:r>
+    </w:p>
+    <w:p>
+      <w:pPr>
+        <w:pStyle w:val="ListParagraph"/>
+        <w:numPr>
+          <w:ilvl w:val="0"/>
+          <w:numId w:val="3"/>
+        </w:numPr>
+        <w:rPr>
+          <w:rFonts w:ascii="Times New Roman" w:hAnsi="Times New Roman" w:cs="Times New Roman"/>
+          <w:sz w:val="28"/>
+          <w:szCs w:val="28"/>
+        </w:rPr>
+      </w:pPr>
+      <w:r>
+        <w:rPr>
+          <w:rFonts w:ascii="Times New Roman" w:hAnsi="Times New Roman" w:cs="Times New Roman"/>
+          <w:sz w:val="28"/>
+          <w:szCs w:val="28"/>
+        </w:rPr>
+        <w:t>Break the problem apart</w:t>
+      </w:r>
+    </w:p>
+    <w:p>
+      <w:pPr>
+        <w:pStyle w:val="ListParagraph"/>
+        <w:numPr>
+          <w:ilvl w:val="1"/>
+          <w:numId w:val="3"/>
+        </w:numPr>
+        <w:rPr>
+          <w:rFonts w:ascii="Times New Roman" w:hAnsi="Times New Roman" w:cs="Times New Roman"/>
+          <w:sz w:val="28"/>
+          <w:szCs w:val="28"/>
+        </w:rPr>
+      </w:pPr>
+      <w:r>
+        <w:rPr>
+          <w:rFonts w:ascii="Times New Roman" w:hAnsi="Times New Roman" w:cs="Times New Roman"/>
+          <w:sz w:val="28"/>
+          <w:szCs w:val="28"/>
+        </w:rPr>
+        <w:t>Constraints are that we must go back to one every time.</w:t>
+      </w:r>
+    </w:p>
+    <w:p>
+      <w:pPr>
+        <w:pStyle w:val="ListParagraph"/>
+        <w:numPr>
+          <w:ilvl w:val="1"/>
+          <w:numId w:val="3"/>
+        </w:numPr>
+        <w:rPr>
+          <w:rFonts w:ascii="Times New Roman" w:hAnsi="Times New Roman" w:cs="Times New Roman"/>
+          <w:sz w:val="28"/>
+          <w:szCs w:val="28"/>
+        </w:rPr>
+      </w:pPr>
+      <w:r>
+        <w:rPr>
+          <w:rFonts w:ascii="Times New Roman" w:hAnsi="Times New Roman" w:cs="Times New Roman"/>
+          <w:sz w:val="28"/>
+          <w:szCs w:val="28"/>
+        </w:rPr>
+        <w:t xml:space="preserve">Find the finger the easiest way.  </w:t>
+      </w:r>
       <w:bookmarkStart w:id="0" w:name="_GoBack"/>
       <w:bookmarkEnd w:id="0"/>
-    </w:p>
-    <w:p>
-      <w:pPr>
-        <w:pStyle w:val="ListParagraph"/>
-        <w:numPr>
-          <w:ilvl w:val="0"/>
-          <w:numId w:val="3"/>
-        </w:numPr>
-        <w:rPr>
-          <w:rFonts w:ascii="Times New Roman" w:hAnsi="Times New Roman" w:cs="Times New Roman"/>
-          <w:sz w:val="28"/>
-          <w:szCs w:val="28"/>
-        </w:rPr>
-      </w:pPr>
-      <w:r>
-        <w:rPr>
-          <w:rFonts w:ascii="Times New Roman" w:hAnsi="Times New Roman" w:cs="Times New Roman"/>
-          <w:sz w:val="28"/>
-          <w:szCs w:val="28"/>
-        </w:rPr>
-        <w:t>Break the problem apart</w:t>
-      </w:r>
-    </w:p>
-    <w:p>
-      <w:pPr>
-        <w:pStyle w:val="ListParagraph"/>
-        <w:numPr>
-          <w:ilvl w:val="1"/>
-          <w:numId w:val="3"/>
-        </w:numPr>
-        <w:rPr>
-          <w:rFonts w:ascii="Times New Roman" w:hAnsi="Times New Roman" w:cs="Times New Roman"/>
-          <w:sz w:val="28"/>
-          <w:szCs w:val="28"/>
-        </w:rPr>
-      </w:pPr>
-      <w:r>
-        <w:rPr>
-          <w:rFonts w:ascii="Times New Roman" w:hAnsi="Times New Roman" w:cs="Times New Roman"/>
-          <w:sz w:val="28"/>
-          <w:szCs w:val="28"/>
-        </w:rPr>
-        <w:t>What are the constraints?</w:t>
-      </w:r>
-    </w:p>
-    <w:p>
-      <w:pPr>
-        <w:pStyle w:val="ListParagraph"/>
-        <w:numPr>
-          <w:ilvl w:val="1"/>
-          <w:numId w:val="3"/>
-        </w:numPr>
-        <w:rPr>
-          <w:rFonts w:ascii="Times New Roman" w:hAnsi="Times New Roman" w:cs="Times New Roman"/>
-          <w:sz w:val="28"/>
-          <w:szCs w:val="28"/>
-        </w:rPr>
-      </w:pPr>
-      <w:r>
-        <w:rPr>
-          <w:rFonts w:ascii="Times New Roman" w:hAnsi="Times New Roman" w:cs="Times New Roman"/>
-          <w:sz w:val="28"/>
-          <w:szCs w:val="28"/>
-        </w:rPr>
-        <w:t>What are the sub-goals?</w:t>
-      </w:r>
     </w:p>
     <w:p>
       <w:pPr>

</xml_diff>

<commit_message>
Identified potential solutions to Problem 3.
</commit_message>
<xml_diff>
--- a/Niebuhr_Jesica_ProblemSolving.docx
+++ b/Niebuhr_Jesica_ProblemSolving.docx
@@ -1207,52 +1207,74 @@
         </w:rPr>
         <w:t xml:space="preserve">Find the finger the easiest way.  </w:t>
       </w:r>
+    </w:p>
+    <w:p>
+      <w:pPr>
+        <w:pStyle w:val="ListParagraph"/>
+        <w:numPr>
+          <w:ilvl w:val="0"/>
+          <w:numId w:val="3"/>
+        </w:numPr>
+        <w:rPr>
+          <w:rFonts w:ascii="Times New Roman" w:hAnsi="Times New Roman" w:cs="Times New Roman"/>
+          <w:sz w:val="28"/>
+          <w:szCs w:val="28"/>
+        </w:rPr>
+      </w:pPr>
+      <w:r>
+        <w:rPr>
+          <w:rFonts w:ascii="Times New Roman" w:hAnsi="Times New Roman" w:cs="Times New Roman"/>
+          <w:sz w:val="28"/>
+          <w:szCs w:val="28"/>
+        </w:rPr>
+        <w:t>Identify potential solutions</w:t>
+      </w:r>
+    </w:p>
+    <w:p>
+      <w:pPr>
+        <w:pStyle w:val="ListParagraph"/>
+        <w:numPr>
+          <w:ilvl w:val="1"/>
+          <w:numId w:val="3"/>
+        </w:numPr>
+        <w:rPr>
+          <w:rFonts w:ascii="Times New Roman" w:hAnsi="Times New Roman" w:cs="Times New Roman"/>
+          <w:sz w:val="28"/>
+          <w:szCs w:val="28"/>
+        </w:rPr>
+      </w:pPr>
+      <w:r>
+        <w:rPr>
+          <w:rFonts w:ascii="Times New Roman" w:hAnsi="Times New Roman" w:cs="Times New Roman"/>
+          <w:sz w:val="28"/>
+          <w:szCs w:val="28"/>
+        </w:rPr>
+        <w:t>Find equation that mathematically gets us to the quickest answer possible.</w:t>
+      </w:r>
+    </w:p>
+    <w:p>
+      <w:pPr>
+        <w:pStyle w:val="ListParagraph"/>
+        <w:numPr>
+          <w:ilvl w:val="1"/>
+          <w:numId w:val="3"/>
+        </w:numPr>
+        <w:rPr>
+          <w:rFonts w:ascii="Times New Roman" w:hAnsi="Times New Roman" w:cs="Times New Roman"/>
+          <w:sz w:val="28"/>
+          <w:szCs w:val="28"/>
+        </w:rPr>
+      </w:pPr>
+      <w:r>
+        <w:rPr>
+          <w:rFonts w:ascii="Times New Roman" w:hAnsi="Times New Roman" w:cs="Times New Roman"/>
+          <w:sz w:val="28"/>
+          <w:szCs w:val="28"/>
+        </w:rPr>
+        <w:t>Count on our fingers the same way the girl does until we find our answer.</w:t>
+      </w:r>
       <w:bookmarkStart w:id="0" w:name="_GoBack"/>
       <w:bookmarkEnd w:id="0"/>
-    </w:p>
-    <w:p>
-      <w:pPr>
-        <w:pStyle w:val="ListParagraph"/>
-        <w:numPr>
-          <w:ilvl w:val="0"/>
-          <w:numId w:val="3"/>
-        </w:numPr>
-        <w:rPr>
-          <w:rFonts w:ascii="Times New Roman" w:hAnsi="Times New Roman" w:cs="Times New Roman"/>
-          <w:sz w:val="28"/>
-          <w:szCs w:val="28"/>
-        </w:rPr>
-      </w:pPr>
-      <w:r>
-        <w:rPr>
-          <w:rFonts w:ascii="Times New Roman" w:hAnsi="Times New Roman" w:cs="Times New Roman"/>
-          <w:sz w:val="28"/>
-          <w:szCs w:val="28"/>
-        </w:rPr>
-        <w:t>Identify potential solutions</w:t>
-      </w:r>
-    </w:p>
-    <w:p>
-      <w:pPr>
-        <w:pStyle w:val="ListParagraph"/>
-        <w:numPr>
-          <w:ilvl w:val="1"/>
-          <w:numId w:val="3"/>
-        </w:numPr>
-        <w:rPr>
-          <w:rFonts w:ascii="Times New Roman" w:hAnsi="Times New Roman" w:cs="Times New Roman"/>
-          <w:sz w:val="28"/>
-          <w:szCs w:val="28"/>
-        </w:rPr>
-      </w:pPr>
-      <w:r>
-        <w:rPr>
-          <w:rFonts w:ascii="Times New Roman" w:hAnsi="Times New Roman" w:cs="Times New Roman"/>
-          <w:sz w:val="28"/>
-          <w:szCs w:val="28"/>
-        </w:rPr>
-        <w:t>For each of the sub-problems you’ve discussed in #2, what is a possible solution?</w:t>
-      </w:r>
     </w:p>
     <w:p>
       <w:pPr>

</xml_diff>

<commit_message>
Evaluated each potential solution for Problem 3.
</commit_message>
<xml_diff>
--- a/Niebuhr_Jesica_ProblemSolving.docx
+++ b/Niebuhr_Jesica_ProblemSolving.docx
@@ -1273,74 +1273,52 @@
         </w:rPr>
         <w:t>Count on our fingers the same way the girl does until we find our answer.</w:t>
       </w:r>
+    </w:p>
+    <w:p>
+      <w:pPr>
+        <w:pStyle w:val="ListParagraph"/>
+        <w:numPr>
+          <w:ilvl w:val="0"/>
+          <w:numId w:val="3"/>
+        </w:numPr>
+        <w:rPr>
+          <w:rFonts w:ascii="Times New Roman" w:hAnsi="Times New Roman" w:cs="Times New Roman"/>
+          <w:sz w:val="28"/>
+          <w:szCs w:val="28"/>
+        </w:rPr>
+      </w:pPr>
+      <w:r>
+        <w:rPr>
+          <w:rFonts w:ascii="Times New Roman" w:hAnsi="Times New Roman" w:cs="Times New Roman"/>
+          <w:sz w:val="28"/>
+          <w:szCs w:val="28"/>
+        </w:rPr>
+        <w:t>Evaluate each potential solution</w:t>
+      </w:r>
+    </w:p>
+    <w:p>
+      <w:pPr>
+        <w:pStyle w:val="ListParagraph"/>
+        <w:numPr>
+          <w:ilvl w:val="1"/>
+          <w:numId w:val="3"/>
+        </w:numPr>
+        <w:rPr>
+          <w:rFonts w:ascii="Times New Roman" w:hAnsi="Times New Roman" w:cs="Times New Roman"/>
+          <w:sz w:val="28"/>
+          <w:szCs w:val="28"/>
+        </w:rPr>
+      </w:pPr>
+      <w:r>
+        <w:rPr>
+          <w:rFonts w:ascii="Times New Roman" w:hAnsi="Times New Roman" w:cs="Times New Roman"/>
+          <w:sz w:val="28"/>
+          <w:szCs w:val="28"/>
+        </w:rPr>
+        <w:t>Each solution meets the goals and each solution would work for all cases.</w:t>
+      </w:r>
       <w:bookmarkStart w:id="0" w:name="_GoBack"/>
       <w:bookmarkEnd w:id="0"/>
-    </w:p>
-    <w:p>
-      <w:pPr>
-        <w:pStyle w:val="ListParagraph"/>
-        <w:numPr>
-          <w:ilvl w:val="0"/>
-          <w:numId w:val="3"/>
-        </w:numPr>
-        <w:rPr>
-          <w:rFonts w:ascii="Times New Roman" w:hAnsi="Times New Roman" w:cs="Times New Roman"/>
-          <w:sz w:val="28"/>
-          <w:szCs w:val="28"/>
-        </w:rPr>
-      </w:pPr>
-      <w:r>
-        <w:rPr>
-          <w:rFonts w:ascii="Times New Roman" w:hAnsi="Times New Roman" w:cs="Times New Roman"/>
-          <w:sz w:val="28"/>
-          <w:szCs w:val="28"/>
-        </w:rPr>
-        <w:t>Evaluate each potential solution</w:t>
-      </w:r>
-    </w:p>
-    <w:p>
-      <w:pPr>
-        <w:pStyle w:val="ListParagraph"/>
-        <w:numPr>
-          <w:ilvl w:val="1"/>
-          <w:numId w:val="3"/>
-        </w:numPr>
-        <w:rPr>
-          <w:rFonts w:ascii="Times New Roman" w:hAnsi="Times New Roman" w:cs="Times New Roman"/>
-          <w:sz w:val="28"/>
-          <w:szCs w:val="28"/>
-        </w:rPr>
-      </w:pPr>
-      <w:r>
-        <w:rPr>
-          <w:rFonts w:ascii="Times New Roman" w:hAnsi="Times New Roman" w:cs="Times New Roman"/>
-          <w:sz w:val="28"/>
-          <w:szCs w:val="28"/>
-        </w:rPr>
-        <w:t>Does each solution meet the goals?</w:t>
-      </w:r>
-    </w:p>
-    <w:p>
-      <w:pPr>
-        <w:pStyle w:val="ListParagraph"/>
-        <w:numPr>
-          <w:ilvl w:val="1"/>
-          <w:numId w:val="3"/>
-        </w:numPr>
-        <w:rPr>
-          <w:rFonts w:ascii="Times New Roman" w:hAnsi="Times New Roman" w:cs="Times New Roman"/>
-          <w:sz w:val="28"/>
-          <w:szCs w:val="28"/>
-        </w:rPr>
-      </w:pPr>
-      <w:r>
-        <w:rPr>
-          <w:rFonts w:ascii="Times New Roman" w:hAnsi="Times New Roman" w:cs="Times New Roman"/>
-          <w:sz w:val="28"/>
-          <w:szCs w:val="28"/>
-        </w:rPr>
-        <w:t>Will each solution work for ALL cases?</w:t>
-      </w:r>
     </w:p>
     <w:p>
       <w:pPr>

</xml_diff>

<commit_message>
Chose solution and defined problem for Problem 3.
</commit_message>
<xml_diff>
--- a/Niebuhr_Jesica_ProblemSolving.docx
+++ b/Niebuhr_Jesica_ProblemSolving.docx
@@ -1317,73 +1317,193 @@
         </w:rPr>
         <w:t>Each solution meets the goals and each solution would work for all cases.</w:t>
       </w:r>
+    </w:p>
+    <w:p>
+      <w:pPr>
+        <w:pStyle w:val="ListParagraph"/>
+        <w:numPr>
+          <w:ilvl w:val="0"/>
+          <w:numId w:val="3"/>
+        </w:numPr>
+        <w:rPr>
+          <w:rFonts w:ascii="Times New Roman" w:hAnsi="Times New Roman" w:cs="Times New Roman"/>
+          <w:sz w:val="28"/>
+          <w:szCs w:val="28"/>
+        </w:rPr>
+      </w:pPr>
+      <w:r>
+        <w:rPr>
+          <w:rFonts w:ascii="Times New Roman" w:hAnsi="Times New Roman" w:cs="Times New Roman"/>
+          <w:sz w:val="28"/>
+          <w:szCs w:val="28"/>
+        </w:rPr>
+        <w:t>Choose a solution and develop a plan to implement it.</w:t>
+      </w:r>
+    </w:p>
+    <w:p>
+      <w:pPr>
+        <w:pStyle w:val="ListParagraph"/>
+        <w:numPr>
+          <w:ilvl w:val="1"/>
+          <w:numId w:val="3"/>
+        </w:numPr>
+        <w:rPr>
+          <w:rFonts w:ascii="Times New Roman" w:hAnsi="Times New Roman" w:cs="Times New Roman"/>
+          <w:sz w:val="28"/>
+          <w:szCs w:val="28"/>
+        </w:rPr>
+      </w:pPr>
+      <w:r>
+        <w:rPr>
+          <w:rFonts w:ascii="Times New Roman" w:hAnsi="Times New Roman" w:cs="Times New Roman"/>
+          <w:sz w:val="28"/>
+          <w:szCs w:val="28"/>
+        </w:rPr>
+        <w:t xml:space="preserve">Although both solutions are possible, I’m going to choose to come up with an equation </w:t>
+      </w:r>
+      <w:r>
+        <w:rPr>
+          <w:rFonts w:ascii="Times New Roman" w:hAnsi="Times New Roman" w:cs="Times New Roman"/>
+          <w:sz w:val="28"/>
+          <w:szCs w:val="28"/>
+        </w:rPr>
+        <w:t xml:space="preserve">and use the counting method for remainders </w:t>
+      </w:r>
+      <w:r>
+        <w:rPr>
+          <w:rFonts w:ascii="Times New Roman" w:hAnsi="Times New Roman" w:cs="Times New Roman"/>
+          <w:sz w:val="28"/>
+          <w:szCs w:val="28"/>
+        </w:rPr>
+        <w:t>that will work for all three problems and give us the quickest answer.</w:t>
+      </w:r>
+    </w:p>
+    <w:p>
+      <w:pPr>
+        <w:pStyle w:val="ListParagraph"/>
+        <w:numPr>
+          <w:ilvl w:val="1"/>
+          <w:numId w:val="3"/>
+        </w:numPr>
+        <w:rPr>
+          <w:rFonts w:ascii="Times New Roman" w:hAnsi="Times New Roman" w:cs="Times New Roman"/>
+          <w:sz w:val="28"/>
+          <w:szCs w:val="28"/>
+        </w:rPr>
+      </w:pPr>
+      <w:r>
+        <w:rPr>
+          <w:rFonts w:ascii="Times New Roman" w:hAnsi="Times New Roman" w:cs="Times New Roman"/>
+          <w:sz w:val="28"/>
+          <w:szCs w:val="28"/>
+        </w:rPr>
+        <w:t xml:space="preserve">For this instance, the number we want to land on is going to be </w:t>
+      </w:r>
+      <w:r>
+        <w:rPr>
+          <w:rFonts w:ascii="Times New Roman" w:hAnsi="Times New Roman" w:cs="Times New Roman"/>
+          <w:sz w:val="28"/>
+          <w:szCs w:val="28"/>
+        </w:rPr>
+        <w:t>N.  R is going to be our remainder that we will use to find the finger.  We know that every time she counts she stops on her thumb.  Well, after the initial pass, every time she lands on her thumb it is only 8 numbers.  Here is the solution:</w:t>
+      </w:r>
+    </w:p>
+    <w:p>
+      <w:pPr>
+        <w:pStyle w:val="ListParagraph"/>
+        <w:numPr>
+          <w:ilvl w:val="4"/>
+          <w:numId w:val="3"/>
+        </w:numPr>
+        <w:rPr>
+          <w:rFonts w:ascii="Times New Roman" w:hAnsi="Times New Roman" w:cs="Times New Roman"/>
+          <w:sz w:val="28"/>
+          <w:szCs w:val="28"/>
+        </w:rPr>
+      </w:pPr>
+      <w:r>
+        <w:rPr>
+          <w:rFonts w:ascii="Times New Roman" w:hAnsi="Times New Roman" w:cs="Times New Roman"/>
+          <w:sz w:val="28"/>
+          <w:szCs w:val="28"/>
+        </w:rPr>
+        <w:t>(N – 9)/8 = R (We don’t want a decimal number, we want the number that is left over after dividing 8.</w:t>
+      </w:r>
+    </w:p>
+    <w:p>
+      <w:pPr>
+        <w:pStyle w:val="ListParagraph"/>
+        <w:numPr>
+          <w:ilvl w:val="4"/>
+          <w:numId w:val="3"/>
+        </w:numPr>
+        <w:rPr>
+          <w:rFonts w:ascii="Times New Roman" w:hAnsi="Times New Roman" w:cs="Times New Roman"/>
+          <w:sz w:val="28"/>
+          <w:szCs w:val="28"/>
+        </w:rPr>
+      </w:pPr>
+      <w:r>
+        <w:rPr>
+          <w:rFonts w:ascii="Times New Roman" w:hAnsi="Times New Roman" w:cs="Times New Roman"/>
+          <w:sz w:val="28"/>
+          <w:szCs w:val="28"/>
+        </w:rPr>
+        <w:t>For example, 10-9 = 1, since this can not be divided by 8 then we simply count one more finger and we know that she will land on her first finger.</w:t>
+      </w:r>
+    </w:p>
+    <w:p>
+      <w:pPr>
+        <w:pStyle w:val="ListParagraph"/>
+        <w:numPr>
+          <w:ilvl w:val="4"/>
+          <w:numId w:val="3"/>
+        </w:numPr>
+        <w:rPr>
+          <w:rFonts w:ascii="Times New Roman" w:hAnsi="Times New Roman" w:cs="Times New Roman"/>
+          <w:sz w:val="28"/>
+          <w:szCs w:val="28"/>
+        </w:rPr>
+      </w:pPr>
+      <w:r>
+        <w:rPr>
+          <w:rFonts w:ascii="Times New Roman" w:hAnsi="Times New Roman" w:cs="Times New Roman"/>
+          <w:sz w:val="28"/>
+          <w:szCs w:val="28"/>
+        </w:rPr>
+        <w:t>Example 2, 100-9 = 91, 8 goes into 91 = 11 times which is 88 and we have 3 left over so we know that she will end up on her ring finger.</w:t>
+      </w:r>
+    </w:p>
+    <w:p>
+      <w:pPr>
+        <w:pStyle w:val="ListParagraph"/>
+        <w:numPr>
+          <w:ilvl w:val="4"/>
+          <w:numId w:val="3"/>
+        </w:numPr>
+        <w:rPr>
+          <w:rFonts w:ascii="Times New Roman" w:hAnsi="Times New Roman" w:cs="Times New Roman"/>
+          <w:sz w:val="28"/>
+          <w:szCs w:val="28"/>
+        </w:rPr>
+      </w:pPr>
+      <w:r>
+        <w:rPr>
+          <w:rFonts w:ascii="Times New Roman" w:hAnsi="Times New Roman" w:cs="Times New Roman"/>
+          <w:sz w:val="28"/>
+          <w:szCs w:val="28"/>
+        </w:rPr>
+        <w:t>Example 3, 1000-9=991, 991/8 = 123 w/ 7 remaining.  The finger she will land on is the first finger.</w:t>
+      </w:r>
       <w:bookmarkStart w:id="0" w:name="_GoBack"/>
       <w:bookmarkEnd w:id="0"/>
-    </w:p>
-    <w:p>
-      <w:pPr>
-        <w:pStyle w:val="ListParagraph"/>
-        <w:numPr>
-          <w:ilvl w:val="0"/>
-          <w:numId w:val="3"/>
-        </w:numPr>
-        <w:rPr>
-          <w:rFonts w:ascii="Times New Roman" w:hAnsi="Times New Roman" w:cs="Times New Roman"/>
-          <w:sz w:val="28"/>
-          <w:szCs w:val="28"/>
-        </w:rPr>
-      </w:pPr>
-      <w:r>
-        <w:rPr>
-          <w:rFonts w:ascii="Times New Roman" w:hAnsi="Times New Roman" w:cs="Times New Roman"/>
-          <w:sz w:val="28"/>
-          <w:szCs w:val="28"/>
-        </w:rPr>
-        <w:t>Choose a solution and develop a plan to implement it.</w:t>
-      </w:r>
-    </w:p>
-    <w:p>
-      <w:pPr>
-        <w:pStyle w:val="ListParagraph"/>
-        <w:numPr>
-          <w:ilvl w:val="1"/>
-          <w:numId w:val="3"/>
-        </w:numPr>
-        <w:rPr>
-          <w:rFonts w:ascii="Times New Roman" w:hAnsi="Times New Roman" w:cs="Times New Roman"/>
-          <w:sz w:val="28"/>
-          <w:szCs w:val="28"/>
-        </w:rPr>
-      </w:pPr>
-      <w:r>
-        <w:rPr>
-          <w:rFonts w:ascii="Times New Roman" w:hAnsi="Times New Roman" w:cs="Times New Roman"/>
-          <w:sz w:val="28"/>
-          <w:szCs w:val="28"/>
-        </w:rPr>
-        <w:t>Explain the solution in full</w:t>
-      </w:r>
-    </w:p>
-    <w:p>
-      <w:pPr>
-        <w:pStyle w:val="ListParagraph"/>
-        <w:numPr>
-          <w:ilvl w:val="1"/>
-          <w:numId w:val="3"/>
-        </w:numPr>
-        <w:rPr>
-          <w:rFonts w:ascii="Times New Roman" w:hAnsi="Times New Roman" w:cs="Times New Roman"/>
-          <w:sz w:val="28"/>
-          <w:szCs w:val="28"/>
-        </w:rPr>
-      </w:pPr>
-      <w:r>
-        <w:rPr>
-          <w:rFonts w:ascii="Times New Roman" w:hAnsi="Times New Roman" w:cs="Times New Roman"/>
-          <w:sz w:val="28"/>
-          <w:szCs w:val="28"/>
-        </w:rPr>
-        <w:t>A;ldskfj</w:t>
+      <w:r>
+        <w:rPr>
+          <w:rFonts w:ascii="Times New Roman" w:hAnsi="Times New Roman" w:cs="Times New Roman"/>
+          <w:sz w:val="28"/>
+          <w:szCs w:val="28"/>
+        </w:rPr>
+        <w:t xml:space="preserve"> </w:t>
       </w:r>
     </w:p>
     <w:p/>
@@ -1509,7 +1629,7 @@
         <w:ind w:left="1440" w:hanging="360"/>
       </w:pPr>
     </w:lvl>
-    <w:lvl w:ilvl="2" w:tplc="0409001B" w:tentative="1">
+    <w:lvl w:ilvl="2" w:tplc="0409001B">
       <w:start w:val="1"/>
       <w:numFmt w:val="lowerRoman"/>
       <w:lvlText w:val="%3."/>
@@ -1518,7 +1638,7 @@
         <w:ind w:left="2160" w:hanging="180"/>
       </w:pPr>
     </w:lvl>
-    <w:lvl w:ilvl="3" w:tplc="0409000F" w:tentative="1">
+    <w:lvl w:ilvl="3" w:tplc="0409000F">
       <w:start w:val="1"/>
       <w:numFmt w:val="decimal"/>
       <w:lvlText w:val="%4."/>
@@ -1527,7 +1647,7 @@
         <w:ind w:left="2880" w:hanging="360"/>
       </w:pPr>
     </w:lvl>
-    <w:lvl w:ilvl="4" w:tplc="04090019" w:tentative="1">
+    <w:lvl w:ilvl="4" w:tplc="04090019">
       <w:start w:val="1"/>
       <w:numFmt w:val="lowerLetter"/>
       <w:lvlText w:val="%5."/>

</xml_diff>